<commit_message>
E.P.I 20/03/22 à 17H10
</commit_message>
<xml_diff>
--- a/v3.1.docx
+++ b/v3.1.docx
@@ -1136,23 +1136,21 @@
           <w:sz w:val="44"/>
           <w:szCs w:val="44"/>
         </w:rPr>
-        <w:t xml:space="preserve"> que la </w:t>
-      </w:r>
-      <w:proofErr w:type="spellStart"/>
+        <w:t xml:space="preserve"> que la program</w:t>
+      </w:r>
       <w:r>
         <w:rPr>
           <w:sz w:val="44"/>
           <w:szCs w:val="44"/>
         </w:rPr>
-        <w:t>programation</w:t>
-      </w:r>
-      <w:proofErr w:type="spellEnd"/>
+        <w:t>m</w:t>
+      </w:r>
       <w:r>
         <w:rPr>
           <w:sz w:val="44"/>
           <w:szCs w:val="44"/>
         </w:rPr>
-        <w:t xml:space="preserve"> ?</w:t>
+        <w:t>ation ?</w:t>
       </w:r>
     </w:p>
     <w:p>
@@ -1215,32 +1213,28 @@
           <w:sz w:val="44"/>
           <w:szCs w:val="44"/>
         </w:rPr>
-        <w:t xml:space="preserve">Les logiciels et </w:t>
-      </w:r>
-      <w:proofErr w:type="spellStart"/>
-      <w:proofErr w:type="gramStart"/>
+        <w:t>Les logiciels et applications</w:t>
+      </w:r>
       <w:r>
         <w:rPr>
           <w:sz w:val="44"/>
           <w:szCs w:val="44"/>
         </w:rPr>
-        <w:t>applications</w:t>
+        <w:t>,</w:t>
       </w:r>
       <w:r>
         <w:rPr>
           <w:sz w:val="44"/>
           <w:szCs w:val="44"/>
         </w:rPr>
-        <w:t>,la</w:t>
-      </w:r>
-      <w:proofErr w:type="spellEnd"/>
-      <w:proofErr w:type="gramEnd"/>
+        <w:t xml:space="preserve"> </w:t>
+      </w:r>
       <w:r>
         <w:rPr>
           <w:sz w:val="44"/>
           <w:szCs w:val="44"/>
         </w:rPr>
-        <w:t xml:space="preserve"> différence </w:t>
+        <w:t xml:space="preserve">la différence </w:t>
       </w:r>
     </w:p>
     <w:p>
@@ -2890,21 +2884,19 @@
         </w:numPr>
         <w:jc w:val="both"/>
         <w:rPr>
+          <w:color w:val="000000" w:themeColor="text1"/>
+          <w:sz w:val="40"/>
+          <w:szCs w:val="40"/>
+        </w:rPr>
+      </w:pPr>
+      <w:r>
+        <w:rPr>
           <w:b/>
           <w:bCs/>
           <w:color w:val="FF0000"/>
           <w:sz w:val="56"/>
           <w:szCs w:val="56"/>
         </w:rPr>
-      </w:pPr>
-      <w:r>
-        <w:rPr>
-          <w:b/>
-          <w:bCs/>
-          <w:color w:val="FF0000"/>
-          <w:sz w:val="56"/>
-          <w:szCs w:val="56"/>
-        </w:rPr>
         <w:lastRenderedPageBreak/>
         <w:t>Quelle est la différence entre un logiciel et une application ?</w:t>
       </w:r>
@@ -2913,166 +2905,7 @@
       <w:pPr>
         <w:jc w:val="both"/>
         <w:rPr>
-          <w:b/>
-          <w:bCs/>
-          <w:color w:val="FF0000"/>
-          <w:sz w:val="56"/>
-          <w:szCs w:val="56"/>
-        </w:rPr>
-      </w:pPr>
-    </w:p>
-    <w:p>
-      <w:pPr>
-        <w:jc w:val="both"/>
-        <w:rPr>
-          <w:b/>
-          <w:bCs/>
-          <w:color w:val="FF0000"/>
-          <w:sz w:val="56"/>
-          <w:szCs w:val="56"/>
-        </w:rPr>
-      </w:pPr>
-      <w:r>
-        <w:rPr>
-          <w:b/>
-          <w:bCs/>
-          <w:color w:val="FF0000"/>
-          <w:sz w:val="56"/>
-          <w:szCs w:val="56"/>
-        </w:rPr>
-        <w:t xml:space="preserve">Je vais vous dire maintenant quelle est la différence entre les logiciels et les </w:t>
-      </w:r>
-      <w:proofErr w:type="gramStart"/>
-      <w:r>
-        <w:rPr>
-          <w:b/>
-          <w:bCs/>
-          <w:color w:val="FF0000"/>
-          <w:sz w:val="56"/>
-          <w:szCs w:val="56"/>
-        </w:rPr>
-        <w:t>applications .</w:t>
-      </w:r>
-      <w:proofErr w:type="gramEnd"/>
-    </w:p>
-    <w:p>
-      <w:pPr>
-        <w:jc w:val="both"/>
-        <w:rPr>
-          <w:b/>
-          <w:bCs/>
-          <w:color w:val="FF0000"/>
-          <w:sz w:val="56"/>
-          <w:szCs w:val="56"/>
-        </w:rPr>
-      </w:pPr>
-    </w:p>
-    <w:p>
-      <w:pPr>
-        <w:jc w:val="both"/>
-        <w:rPr>
-          <w:b/>
-          <w:bCs/>
-          <w:color w:val="FF0000"/>
-          <w:sz w:val="56"/>
-          <w:szCs w:val="56"/>
-        </w:rPr>
-      </w:pPr>
-    </w:p>
-    <w:p>
-      <w:pPr>
-        <w:jc w:val="both"/>
-        <w:rPr>
-          <w:b/>
-          <w:bCs/>
-          <w:color w:val="FF0000"/>
-          <w:sz w:val="56"/>
-          <w:szCs w:val="56"/>
-        </w:rPr>
-      </w:pPr>
-    </w:p>
-    <w:p>
-      <w:pPr>
-        <w:jc w:val="both"/>
-        <w:rPr>
-          <w:b/>
-          <w:bCs/>
-          <w:color w:val="FF0000"/>
-          <w:sz w:val="56"/>
-          <w:szCs w:val="56"/>
-        </w:rPr>
-      </w:pPr>
-    </w:p>
-    <w:p>
-      <w:pPr>
-        <w:jc w:val="both"/>
-        <w:rPr>
-          <w:b/>
-          <w:bCs/>
-          <w:color w:val="000000" w:themeColor="text1"/>
-          <w:sz w:val="40"/>
-          <w:szCs w:val="40"/>
-        </w:rPr>
-      </w:pPr>
-      <w:r>
-        <w:rPr>
-          <w:b/>
-          <w:bCs/>
-          <w:color w:val="000000" w:themeColor="text1"/>
-          <w:sz w:val="40"/>
-          <w:szCs w:val="40"/>
-        </w:rPr>
-        <w:t>D’abord sachez que les applications sont des logiciels</w:t>
-      </w:r>
-      <w:r>
-        <w:rPr>
-          <w:b/>
-          <w:bCs/>
-          <w:color w:val="000000" w:themeColor="text1"/>
-          <w:sz w:val="40"/>
-          <w:szCs w:val="40"/>
-        </w:rPr>
-        <w:t xml:space="preserve">, alors que </w:t>
-      </w:r>
-      <w:r>
-        <w:rPr>
-          <w:b/>
-          <w:bCs/>
-          <w:color w:val="000000" w:themeColor="text1"/>
-          <w:sz w:val="40"/>
-          <w:szCs w:val="40"/>
-        </w:rPr>
-        <w:t xml:space="preserve">Les applications peuvent être exécutées alors que les logiciels sont </w:t>
-      </w:r>
-      <w:proofErr w:type="spellStart"/>
-      <w:r>
-        <w:rPr>
-          <w:b/>
-          <w:bCs/>
-          <w:color w:val="000000" w:themeColor="text1"/>
-          <w:sz w:val="40"/>
-          <w:szCs w:val="40"/>
-        </w:rPr>
-        <w:t>déja</w:t>
-      </w:r>
-      <w:proofErr w:type="spellEnd"/>
-      <w:r>
-        <w:rPr>
-          <w:b/>
-          <w:bCs/>
-          <w:color w:val="000000" w:themeColor="text1"/>
-          <w:sz w:val="40"/>
-          <w:szCs w:val="40"/>
-        </w:rPr>
-        <w:t xml:space="preserve"> présents sur l’appareil.</w:t>
-      </w:r>
-    </w:p>
-    <w:p>
-      <w:pPr>
-        <w:jc w:val="both"/>
-        <w:rPr>
-          <w:b/>
-          <w:bCs/>
+          <w:noProof/>
           <w:color w:val="000000" w:themeColor="text1"/>
           <w:sz w:val="40"/>
           <w:szCs w:val="40"/>
@@ -3087,11 +2920,70 @@
           <w:sz w:val="40"/>
           <w:szCs w:val="40"/>
         </w:rPr>
+        <w:t xml:space="preserve">  </w:t>
+      </w:r>
+      <w:r>
+        <w:rPr>
+          <w:noProof/>
+          <w:color w:val="000000" w:themeColor="text1"/>
+          <w:sz w:val="40"/>
+          <w:szCs w:val="40"/>
+        </w:rPr>
+        <w:t xml:space="preserve">L’appelation application est pour mobile alors que le mot logiciel désigne </w:t>
+      </w:r>
+      <w:r>
+        <w:rPr>
+          <w:noProof/>
+          <w:color w:val="000000" w:themeColor="text1"/>
+          <w:sz w:val="40"/>
+          <w:szCs w:val="40"/>
+        </w:rPr>
+        <w:t>une application mais pour ordinateur.</w:t>
+      </w:r>
+      <w:r>
+        <w:rPr>
+          <w:noProof/>
+        </w:rPr>
+        <w:t xml:space="preserve"> </w:t>
+      </w:r>
+    </w:p>
+    <w:p>
+      <w:pPr>
+        <w:jc w:val="both"/>
+        <w:rPr>
+          <w:noProof/>
+          <w:color w:val="000000" w:themeColor="text1"/>
+          <w:sz w:val="40"/>
+          <w:szCs w:val="40"/>
+        </w:rPr>
+      </w:pPr>
+      <w:r>
+        <w:rPr>
+          <w:noProof/>
+          <w:sz w:val="44"/>
+          <w:szCs w:val="44"/>
+        </w:rPr>
         <w:drawing>
-          <wp:inline distT="0" distB="0" distL="0" distR="0" wp14:anchorId="1B7E9084" wp14:editId="4A7ED815">
-            <wp:extent cx="2000250" cy="1933575"/>
-            <wp:effectExtent l="0" t="0" r="0" b="9525"/>
-            <wp:docPr id="92" name="Image 92"/>
+          <wp:anchor distT="0" distB="0" distL="114300" distR="114300" simplePos="0" relativeHeight="251764736" behindDoc="0" locked="0" layoutInCell="1" allowOverlap="1" wp14:anchorId="22A5AB91" wp14:editId="41E84DDC">
+            <wp:simplePos x="0" y="0"/>
+            <wp:positionH relativeFrom="margin">
+              <wp:align>left</wp:align>
+            </wp:positionH>
+            <wp:positionV relativeFrom="paragraph">
+              <wp:posOffset>2375535</wp:posOffset>
+            </wp:positionV>
+            <wp:extent cx="1597209" cy="384048"/>
+            <wp:effectExtent l="0" t="0" r="3175" b="0"/>
+            <wp:wrapThrough wrapText="bothSides">
+              <wp:wrapPolygon edited="0">
+                <wp:start x="0" y="0"/>
+                <wp:lineTo x="0" y="20384"/>
+                <wp:lineTo x="21385" y="20384"/>
+                <wp:lineTo x="21385" y="0"/>
+                <wp:lineTo x="0" y="0"/>
+              </wp:wrapPolygon>
+            </wp:wrapThrough>
+            <wp:docPr id="94" name="Image 94"/>
             <wp:cNvGraphicFramePr>
               <a:graphicFrameLocks xmlns:a="http://schemas.openxmlformats.org/drawingml/2006/main" noChangeAspect="1"/>
             </wp:cNvGraphicFramePr>
@@ -3099,11 +2991,11 @@
               <a:graphicData uri="http://schemas.openxmlformats.org/drawingml/2006/picture">
                 <pic:pic xmlns:pic="http://schemas.openxmlformats.org/drawingml/2006/picture">
                   <pic:nvPicPr>
-                    <pic:cNvPr id="92" name="Image 92"/>
+                    <pic:cNvPr id="94" name="Image 94"/>
                     <pic:cNvPicPr/>
                   </pic:nvPicPr>
                   <pic:blipFill>
-                    <a:blip r:embed="rId19">
+                    <a:blip r:embed="rId19" cstate="print">
                       <a:extLst>
                         <a:ext uri="{28A0092B-C50C-407E-A947-70E740481C1C}">
                           <a14:useLocalDpi xmlns:a14="http://schemas.microsoft.com/office/drawing/2010/main" val="0"/>
@@ -3117,7 +3009,7 @@
                   <pic:spPr>
                     <a:xfrm>
                       <a:off x="0" y="0"/>
-                      <a:ext cx="2000250" cy="1933575"/>
+                      <a:ext cx="1597209" cy="384048"/>
                     </a:xfrm>
                     <a:prstGeom prst="rect">
                       <a:avLst/>
@@ -3126,34 +3018,28 @@
                 </pic:pic>
               </a:graphicData>
             </a:graphic>
-          </wp:inline>
+          </wp:anchor>
         </w:drawing>
       </w:r>
       <w:r>
         <w:rPr>
-          <w:b/>
-          <w:bCs/>
           <w:noProof/>
-          <w:color w:val="000000" w:themeColor="text1"/>
-          <w:sz w:val="40"/>
-          <w:szCs w:val="40"/>
-        </w:rPr>
-        <w:t xml:space="preserve">  </w:t>
-      </w:r>
-      <w:r>
-        <w:rPr>
-          <w:b/>
-          <w:bCs/>
-          <w:noProof/>
-          <w:color w:val="000000" w:themeColor="text1"/>
-          <w:sz w:val="40"/>
-          <w:szCs w:val="40"/>
+          <w:sz w:val="44"/>
+          <w:szCs w:val="44"/>
         </w:rPr>
         <w:drawing>
-          <wp:inline distT="0" distB="0" distL="0" distR="0" wp14:anchorId="6DBC79E2" wp14:editId="4CD09F11">
-            <wp:extent cx="1237545" cy="1237545"/>
-            <wp:effectExtent l="0" t="0" r="1270" b="0"/>
-            <wp:docPr id="93" name="Image 93"/>
+          <wp:anchor distT="0" distB="0" distL="114300" distR="114300" simplePos="0" relativeHeight="251766784" behindDoc="0" locked="0" layoutInCell="1" allowOverlap="1" wp14:anchorId="5056173C" wp14:editId="44B89C83">
+            <wp:simplePos x="0" y="0"/>
+            <wp:positionH relativeFrom="column">
+              <wp:posOffset>4668393</wp:posOffset>
+            </wp:positionH>
+            <wp:positionV relativeFrom="paragraph">
+              <wp:posOffset>2079244</wp:posOffset>
+            </wp:positionV>
+            <wp:extent cx="1270635" cy="1270635"/>
+            <wp:effectExtent l="0" t="0" r="5715" b="5715"/>
+            <wp:wrapTopAndBottom/>
+            <wp:docPr id="96" name="Image 96"/>
             <wp:cNvGraphicFramePr>
               <a:graphicFrameLocks xmlns:a="http://schemas.openxmlformats.org/drawingml/2006/main" noChangeAspect="1"/>
             </wp:cNvGraphicFramePr>
@@ -3161,7 +3047,7 @@
               <a:graphicData uri="http://schemas.openxmlformats.org/drawingml/2006/picture">
                 <pic:pic xmlns:pic="http://schemas.openxmlformats.org/drawingml/2006/picture">
                   <pic:nvPicPr>
-                    <pic:cNvPr id="93" name="Image 93"/>
+                    <pic:cNvPr id="96" name="Image 96"/>
                     <pic:cNvPicPr/>
                   </pic:nvPicPr>
                   <pic:blipFill>
@@ -3179,7 +3065,7 @@
                   <pic:spPr>
                     <a:xfrm>
                       <a:off x="0" y="0"/>
-                      <a:ext cx="1237545" cy="1237545"/>
+                      <a:ext cx="1270635" cy="1270635"/>
                     </a:xfrm>
                     <a:prstGeom prst="rect">
                       <a:avLst/>
@@ -3188,23 +3074,32 @@
                 </pic:pic>
               </a:graphicData>
             </a:graphic>
-          </wp:inline>
+            <wp14:sizeRelH relativeFrom="margin">
+              <wp14:pctWidth>0</wp14:pctWidth>
+            </wp14:sizeRelH>
+            <wp14:sizeRelV relativeFrom="margin">
+              <wp14:pctHeight>0</wp14:pctHeight>
+            </wp14:sizeRelV>
+          </wp:anchor>
         </w:drawing>
       </w:r>
       <w:r>
         <w:rPr>
-          <w:b/>
-          <w:bCs/>
           <w:noProof/>
-          <w:color w:val="000000" w:themeColor="text1"/>
-          <w:sz w:val="40"/>
-          <w:szCs w:val="40"/>
         </w:rPr>
         <w:drawing>
-          <wp:inline distT="0" distB="0" distL="0" distR="0" wp14:anchorId="5535211D" wp14:editId="3ACF5D7E">
-            <wp:extent cx="2143125" cy="2143125"/>
+          <wp:anchor distT="0" distB="0" distL="114300" distR="114300" simplePos="0" relativeHeight="251763712" behindDoc="1" locked="0" layoutInCell="1" allowOverlap="1" wp14:anchorId="263475C9" wp14:editId="29323705">
+            <wp:simplePos x="0" y="0"/>
+            <wp:positionH relativeFrom="column">
+              <wp:posOffset>2537968</wp:posOffset>
+            </wp:positionH>
+            <wp:positionV relativeFrom="paragraph">
+              <wp:posOffset>790321</wp:posOffset>
+            </wp:positionV>
+            <wp:extent cx="1133475" cy="1133475"/>
             <wp:effectExtent l="0" t="0" r="9525" b="9525"/>
-            <wp:docPr id="90" name="Image 90"/>
+            <wp:wrapTopAndBottom/>
+            <wp:docPr id="91" name="Image 91"/>
             <wp:cNvGraphicFramePr>
               <a:graphicFrameLocks xmlns:a="http://schemas.openxmlformats.org/drawingml/2006/main" noChangeAspect="1"/>
             </wp:cNvGraphicFramePr>
@@ -3212,11 +3107,75 @@
               <a:graphicData uri="http://schemas.openxmlformats.org/drawingml/2006/picture">
                 <pic:pic xmlns:pic="http://schemas.openxmlformats.org/drawingml/2006/picture">
                   <pic:nvPicPr>
-                    <pic:cNvPr id="90" name="Image 90"/>
+                    <pic:cNvPr id="0" name="Picture 2"/>
+                    <pic:cNvPicPr>
+                      <a:picLocks noChangeAspect="1" noChangeArrowheads="1"/>
+                    </pic:cNvPicPr>
+                  </pic:nvPicPr>
+                  <pic:blipFill>
+                    <a:blip r:embed="rId21">
+                      <a:extLst>
+                        <a:ext uri="{28A0092B-C50C-407E-A947-70E740481C1C}">
+                          <a14:useLocalDpi xmlns:a14="http://schemas.microsoft.com/office/drawing/2010/main" val="0"/>
+                        </a:ext>
+                      </a:extLst>
+                    </a:blip>
+                    <a:srcRect/>
+                    <a:stretch>
+                      <a:fillRect/>
+                    </a:stretch>
+                  </pic:blipFill>
+                  <pic:spPr bwMode="auto">
+                    <a:xfrm>
+                      <a:off x="0" y="0"/>
+                      <a:ext cx="1133475" cy="1133475"/>
+                    </a:xfrm>
+                    <a:prstGeom prst="rect">
+                      <a:avLst/>
+                    </a:prstGeom>
+                    <a:noFill/>
+                    <a:ln>
+                      <a:noFill/>
+                    </a:ln>
+                  </pic:spPr>
+                </pic:pic>
+              </a:graphicData>
+            </a:graphic>
+          </wp:anchor>
+        </w:drawing>
+      </w:r>
+      <w:r>
+        <w:rPr>
+          <w:noProof/>
+          <w:color w:val="000000" w:themeColor="text1"/>
+          <w:sz w:val="40"/>
+          <w:szCs w:val="40"/>
+        </w:rPr>
+        <w:drawing>
+          <wp:anchor distT="0" distB="0" distL="114300" distR="114300" simplePos="0" relativeHeight="251762688" behindDoc="0" locked="0" layoutInCell="1" allowOverlap="1" wp14:anchorId="5BC20A6F" wp14:editId="3B5EEF32">
+            <wp:simplePos x="0" y="0"/>
+            <wp:positionH relativeFrom="margin">
+              <wp:align>left</wp:align>
+            </wp:positionH>
+            <wp:positionV relativeFrom="paragraph">
+              <wp:posOffset>1036955</wp:posOffset>
+            </wp:positionV>
+            <wp:extent cx="1450024" cy="612648"/>
+            <wp:effectExtent l="0" t="0" r="0" b="0"/>
+            <wp:wrapTopAndBottom/>
+            <wp:docPr id="14" name="Image 14"/>
+            <wp:cNvGraphicFramePr>
+              <a:graphicFrameLocks xmlns:a="http://schemas.openxmlformats.org/drawingml/2006/main" noChangeAspect="1"/>
+            </wp:cNvGraphicFramePr>
+            <a:graphic xmlns:a="http://schemas.openxmlformats.org/drawingml/2006/main">
+              <a:graphicData uri="http://schemas.openxmlformats.org/drawingml/2006/picture">
+                <pic:pic xmlns:pic="http://schemas.openxmlformats.org/drawingml/2006/picture">
+                  <pic:nvPicPr>
+                    <pic:cNvPr id="14" name="Image 14"/>
                     <pic:cNvPicPr/>
                   </pic:nvPicPr>
                   <pic:blipFill>
-                    <a:blip r:embed="rId21">
+                    <a:blip r:embed="rId22" cstate="print">
                       <a:extLst>
                         <a:ext uri="{28A0092B-C50C-407E-A947-70E740481C1C}">
                           <a14:useLocalDpi xmlns:a14="http://schemas.microsoft.com/office/drawing/2010/main" val="0"/>
@@ -3230,7 +3189,7 @@
                   <pic:spPr>
                     <a:xfrm>
                       <a:off x="0" y="0"/>
-                      <a:ext cx="2143125" cy="2143125"/>
+                      <a:ext cx="1450024" cy="612648"/>
                     </a:xfrm>
                     <a:prstGeom prst="rect">
                       <a:avLst/>
@@ -3239,9 +3198,1030 @@
                 </pic:pic>
               </a:graphicData>
             </a:graphic>
-          </wp:inline>
+          </wp:anchor>
         </w:drawing>
       </w:r>
+      <w:r>
+        <w:rPr>
+          <w:noProof/>
+          <w:sz w:val="44"/>
+          <w:szCs w:val="44"/>
+        </w:rPr>
+        <w:drawing>
+          <wp:anchor distT="0" distB="0" distL="114300" distR="114300" simplePos="0" relativeHeight="251761664" behindDoc="0" locked="0" layoutInCell="1" allowOverlap="1" wp14:anchorId="20F94D45" wp14:editId="58F18910">
+            <wp:simplePos x="0" y="0"/>
+            <wp:positionH relativeFrom="column">
+              <wp:posOffset>4330065</wp:posOffset>
+            </wp:positionH>
+            <wp:positionV relativeFrom="paragraph">
+              <wp:posOffset>607314</wp:posOffset>
+            </wp:positionV>
+            <wp:extent cx="1771650" cy="1409700"/>
+            <wp:effectExtent l="0" t="0" r="0" b="0"/>
+            <wp:wrapTopAndBottom/>
+            <wp:docPr id="62" name="Image 62"/>
+            <wp:cNvGraphicFramePr>
+              <a:graphicFrameLocks xmlns:a="http://schemas.openxmlformats.org/drawingml/2006/main" noChangeAspect="1"/>
+            </wp:cNvGraphicFramePr>
+            <a:graphic xmlns:a="http://schemas.openxmlformats.org/drawingml/2006/main">
+              <a:graphicData uri="http://schemas.openxmlformats.org/drawingml/2006/picture">
+                <pic:pic xmlns:pic="http://schemas.openxmlformats.org/drawingml/2006/picture">
+                  <pic:nvPicPr>
+                    <pic:cNvPr id="62" name="Image 62"/>
+                    <pic:cNvPicPr/>
+                  </pic:nvPicPr>
+                  <pic:blipFill>
+                    <a:blip r:embed="rId23">
+                      <a:extLst>
+                        <a:ext uri="{28A0092B-C50C-407E-A947-70E740481C1C}">
+                          <a14:useLocalDpi xmlns:a14="http://schemas.microsoft.com/office/drawing/2010/main" val="0"/>
+                        </a:ext>
+                      </a:extLst>
+                    </a:blip>
+                    <a:stretch>
+                      <a:fillRect/>
+                    </a:stretch>
+                  </pic:blipFill>
+                  <pic:spPr>
+                    <a:xfrm>
+                      <a:off x="0" y="0"/>
+                      <a:ext cx="1771650" cy="1409700"/>
+                    </a:xfrm>
+                    <a:prstGeom prst="rect">
+                      <a:avLst/>
+                    </a:prstGeom>
+                  </pic:spPr>
+                </pic:pic>
+              </a:graphicData>
+            </a:graphic>
+          </wp:anchor>
+        </w:drawing>
+      </w:r>
+    </w:p>
+    <w:p>
+      <w:pPr>
+        <w:jc w:val="both"/>
+        <w:rPr>
+          <w:noProof/>
+          <w:color w:val="000000" w:themeColor="text1"/>
+          <w:sz w:val="40"/>
+          <w:szCs w:val="40"/>
+        </w:rPr>
+      </w:pPr>
+      <w:r>
+        <w:rPr>
+          <w:noProof/>
+        </w:rPr>
+        <w:drawing>
+          <wp:anchor distT="0" distB="0" distL="114300" distR="114300" simplePos="0" relativeHeight="251765760" behindDoc="0" locked="0" layoutInCell="1" allowOverlap="1" wp14:anchorId="27F5AA64" wp14:editId="7B5C4805">
+            <wp:simplePos x="0" y="0"/>
+            <wp:positionH relativeFrom="column">
+              <wp:posOffset>2575433</wp:posOffset>
+            </wp:positionH>
+            <wp:positionV relativeFrom="paragraph">
+              <wp:posOffset>1634109</wp:posOffset>
+            </wp:positionV>
+            <wp:extent cx="1133475" cy="1133475"/>
+            <wp:effectExtent l="0" t="0" r="9525" b="9525"/>
+            <wp:wrapSquare wrapText="bothSides"/>
+            <wp:docPr id="95" name="Image 95"/>
+            <wp:cNvGraphicFramePr>
+              <a:graphicFrameLocks xmlns:a="http://schemas.openxmlformats.org/drawingml/2006/main" noChangeAspect="1"/>
+            </wp:cNvGraphicFramePr>
+            <a:graphic xmlns:a="http://schemas.openxmlformats.org/drawingml/2006/main">
+              <a:graphicData uri="http://schemas.openxmlformats.org/drawingml/2006/picture">
+                <pic:pic xmlns:pic="http://schemas.openxmlformats.org/drawingml/2006/picture">
+                  <pic:nvPicPr>
+                    <pic:cNvPr id="0" name="Picture 2"/>
+                    <pic:cNvPicPr>
+                      <a:picLocks noChangeAspect="1" noChangeArrowheads="1"/>
+                    </pic:cNvPicPr>
+                  </pic:nvPicPr>
+                  <pic:blipFill>
+                    <a:blip r:embed="rId21">
+                      <a:extLst>
+                        <a:ext uri="{28A0092B-C50C-407E-A947-70E740481C1C}">
+                          <a14:useLocalDpi xmlns:a14="http://schemas.microsoft.com/office/drawing/2010/main" val="0"/>
+                        </a:ext>
+                      </a:extLst>
+                    </a:blip>
+                    <a:srcRect/>
+                    <a:stretch>
+                      <a:fillRect/>
+                    </a:stretch>
+                  </pic:blipFill>
+                  <pic:spPr bwMode="auto">
+                    <a:xfrm>
+                      <a:off x="0" y="0"/>
+                      <a:ext cx="1133475" cy="1133475"/>
+                    </a:xfrm>
+                    <a:prstGeom prst="rect">
+                      <a:avLst/>
+                    </a:prstGeom>
+                    <a:noFill/>
+                    <a:ln>
+                      <a:noFill/>
+                    </a:ln>
+                  </pic:spPr>
+                </pic:pic>
+              </a:graphicData>
+            </a:graphic>
+          </wp:anchor>
+        </w:drawing>
+      </w:r>
+      <w:r>
+        <w:rPr>
+          <w:color w:val="000000" w:themeColor="text1"/>
+          <w:sz w:val="40"/>
+          <w:szCs w:val="40"/>
+        </w:rPr>
+        <w:t>Les langages de programmations les plus utilisés pour créer une application sont :</w:t>
+      </w:r>
+    </w:p>
+    <w:p>
+      <w:pPr>
+        <w:pStyle w:val="Paragraphedeliste"/>
+        <w:numPr>
+          <w:ilvl w:val="0"/>
+          <w:numId w:val="34"/>
+        </w:numPr>
+        <w:jc w:val="both"/>
+        <w:rPr>
+          <w:color w:val="000000" w:themeColor="text1"/>
+          <w:sz w:val="40"/>
+          <w:szCs w:val="40"/>
+        </w:rPr>
+      </w:pPr>
+      <w:r>
+        <w:rPr>
+          <w:noProof/>
+        </w:rPr>
+        <w:drawing>
+          <wp:anchor distT="0" distB="0" distL="114300" distR="114300" simplePos="0" relativeHeight="251767808" behindDoc="0" locked="0" layoutInCell="1" allowOverlap="1" wp14:anchorId="3BDF77C1" wp14:editId="560C438B">
+            <wp:simplePos x="0" y="0"/>
+            <wp:positionH relativeFrom="column">
+              <wp:posOffset>1294765</wp:posOffset>
+            </wp:positionH>
+            <wp:positionV relativeFrom="paragraph">
+              <wp:posOffset>10795</wp:posOffset>
+            </wp:positionV>
+            <wp:extent cx="171450" cy="320040"/>
+            <wp:effectExtent l="0" t="0" r="0" b="3810"/>
+            <wp:wrapSquare wrapText="bothSides"/>
+            <wp:docPr id="97" name="Image 97"/>
+            <wp:cNvGraphicFramePr>
+              <a:graphicFrameLocks xmlns:a="http://schemas.openxmlformats.org/drawingml/2006/main" noChangeAspect="1"/>
+            </wp:cNvGraphicFramePr>
+            <a:graphic xmlns:a="http://schemas.openxmlformats.org/drawingml/2006/main">
+              <a:graphicData uri="http://schemas.openxmlformats.org/drawingml/2006/picture">
+                <pic:pic xmlns:pic="http://schemas.openxmlformats.org/drawingml/2006/picture">
+                  <pic:nvPicPr>
+                    <pic:cNvPr id="0" name="Picture 4"/>
+                    <pic:cNvPicPr>
+                      <a:picLocks noChangeAspect="1" noChangeArrowheads="1"/>
+                    </pic:cNvPicPr>
+                  </pic:nvPicPr>
+                  <pic:blipFill>
+                    <a:blip r:embed="rId24" cstate="print">
+                      <a:extLst>
+                        <a:ext uri="{28A0092B-C50C-407E-A947-70E740481C1C}">
+                          <a14:useLocalDpi xmlns:a14="http://schemas.microsoft.com/office/drawing/2010/main" val="0"/>
+                        </a:ext>
+                      </a:extLst>
+                    </a:blip>
+                    <a:srcRect/>
+                    <a:stretch>
+                      <a:fillRect/>
+                    </a:stretch>
+                  </pic:blipFill>
+                  <pic:spPr bwMode="auto">
+                    <a:xfrm>
+                      <a:off x="0" y="0"/>
+                      <a:ext cx="171450" cy="320040"/>
+                    </a:xfrm>
+                    <a:prstGeom prst="rect">
+                      <a:avLst/>
+                    </a:prstGeom>
+                    <a:noFill/>
+                    <a:ln>
+                      <a:noFill/>
+                    </a:ln>
+                  </pic:spPr>
+                </pic:pic>
+              </a:graphicData>
+            </a:graphic>
+            <wp14:sizeRelH relativeFrom="margin">
+              <wp14:pctWidth>0</wp14:pctWidth>
+            </wp14:sizeRelH>
+            <wp14:sizeRelV relativeFrom="margin">
+              <wp14:pctHeight>0</wp14:pctHeight>
+            </wp14:sizeRelV>
+          </wp:anchor>
+        </w:drawing>
+      </w:r>
+      <w:r>
+        <w:rPr>
+          <w:color w:val="000000" w:themeColor="text1"/>
+          <w:sz w:val="40"/>
+          <w:szCs w:val="40"/>
+        </w:rPr>
+        <w:t>Le Java</w:t>
+      </w:r>
+    </w:p>
+    <w:p>
+      <w:pPr>
+        <w:pStyle w:val="Paragraphedeliste"/>
+        <w:numPr>
+          <w:ilvl w:val="0"/>
+          <w:numId w:val="34"/>
+        </w:numPr>
+        <w:jc w:val="both"/>
+        <w:rPr>
+          <w:color w:val="000000" w:themeColor="text1"/>
+          <w:sz w:val="40"/>
+          <w:szCs w:val="40"/>
+        </w:rPr>
+      </w:pPr>
+      <w:r>
+        <w:rPr>
+          <w:noProof/>
+          <w:color w:val="000000" w:themeColor="text1"/>
+          <w:sz w:val="40"/>
+          <w:szCs w:val="40"/>
+        </w:rPr>
+        <w:drawing>
+          <wp:anchor distT="0" distB="0" distL="114300" distR="114300" simplePos="0" relativeHeight="251768832" behindDoc="0" locked="0" layoutInCell="1" allowOverlap="1" wp14:anchorId="4CB0E7DC" wp14:editId="629B3FB7">
+            <wp:simplePos x="0" y="0"/>
+            <wp:positionH relativeFrom="column">
+              <wp:posOffset>1239901</wp:posOffset>
+            </wp:positionH>
+            <wp:positionV relativeFrom="paragraph">
+              <wp:posOffset>5080</wp:posOffset>
+            </wp:positionV>
+            <wp:extent cx="310515" cy="379095"/>
+            <wp:effectExtent l="0" t="0" r="0" b="1905"/>
+            <wp:wrapNone/>
+            <wp:docPr id="98" name="Image 98"/>
+            <wp:cNvGraphicFramePr>
+              <a:graphicFrameLocks xmlns:a="http://schemas.openxmlformats.org/drawingml/2006/main" noChangeAspect="1"/>
+            </wp:cNvGraphicFramePr>
+            <a:graphic xmlns:a="http://schemas.openxmlformats.org/drawingml/2006/main">
+              <a:graphicData uri="http://schemas.openxmlformats.org/drawingml/2006/picture">
+                <pic:pic xmlns:pic="http://schemas.openxmlformats.org/drawingml/2006/picture">
+                  <pic:nvPicPr>
+                    <pic:cNvPr id="98" name="Image 98"/>
+                    <pic:cNvPicPr/>
+                  </pic:nvPicPr>
+                  <pic:blipFill>
+                    <a:blip r:embed="rId25" cstate="print">
+                      <a:extLst>
+                        <a:ext uri="{28A0092B-C50C-407E-A947-70E740481C1C}">
+                          <a14:useLocalDpi xmlns:a14="http://schemas.microsoft.com/office/drawing/2010/main" val="0"/>
+                        </a:ext>
+                      </a:extLst>
+                    </a:blip>
+                    <a:stretch>
+                      <a:fillRect/>
+                    </a:stretch>
+                  </pic:blipFill>
+                  <pic:spPr>
+                    <a:xfrm>
+                      <a:off x="0" y="0"/>
+                      <a:ext cx="310515" cy="379095"/>
+                    </a:xfrm>
+                    <a:prstGeom prst="rect">
+                      <a:avLst/>
+                    </a:prstGeom>
+                  </pic:spPr>
+                </pic:pic>
+              </a:graphicData>
+            </a:graphic>
+          </wp:anchor>
+        </w:drawing>
+      </w:r>
+      <w:proofErr w:type="spellStart"/>
+      <w:r>
+        <w:rPr>
+          <w:color w:val="000000" w:themeColor="text1"/>
+          <w:sz w:val="40"/>
+          <w:szCs w:val="40"/>
+        </w:rPr>
+        <w:t>Kotlin</w:t>
+      </w:r>
+      <w:proofErr w:type="spellEnd"/>
+    </w:p>
+    <w:p>
+      <w:pPr>
+        <w:pStyle w:val="Paragraphedeliste"/>
+        <w:numPr>
+          <w:ilvl w:val="0"/>
+          <w:numId w:val="34"/>
+        </w:numPr>
+        <w:jc w:val="both"/>
+        <w:rPr>
+          <w:color w:val="000000" w:themeColor="text1"/>
+          <w:sz w:val="40"/>
+          <w:szCs w:val="40"/>
+        </w:rPr>
+      </w:pPr>
+      <w:r>
+        <w:rPr>
+          <w:noProof/>
+          <w:color w:val="000000" w:themeColor="text1"/>
+          <w:sz w:val="40"/>
+          <w:szCs w:val="40"/>
+        </w:rPr>
+        <w:drawing>
+          <wp:anchor distT="0" distB="0" distL="114300" distR="114300" simplePos="0" relativeHeight="251769856" behindDoc="0" locked="0" layoutInCell="1" allowOverlap="1" wp14:anchorId="7323C957" wp14:editId="23A3571A">
+            <wp:simplePos x="0" y="0"/>
+            <wp:positionH relativeFrom="column">
+              <wp:posOffset>1239520</wp:posOffset>
+            </wp:positionH>
+            <wp:positionV relativeFrom="paragraph">
+              <wp:posOffset>8890</wp:posOffset>
+            </wp:positionV>
+            <wp:extent cx="337185" cy="328930"/>
+            <wp:effectExtent l="0" t="0" r="5715" b="0"/>
+            <wp:wrapSquare wrapText="bothSides"/>
+            <wp:docPr id="99" name="Image 99"/>
+            <wp:cNvGraphicFramePr>
+              <a:graphicFrameLocks xmlns:a="http://schemas.openxmlformats.org/drawingml/2006/main" noChangeAspect="1"/>
+            </wp:cNvGraphicFramePr>
+            <a:graphic xmlns:a="http://schemas.openxmlformats.org/drawingml/2006/main">
+              <a:graphicData uri="http://schemas.openxmlformats.org/drawingml/2006/picture">
+                <pic:pic xmlns:pic="http://schemas.openxmlformats.org/drawingml/2006/picture">
+                  <pic:nvPicPr>
+                    <pic:cNvPr id="99" name="Image 99"/>
+                    <pic:cNvPicPr/>
+                  </pic:nvPicPr>
+                  <pic:blipFill>
+                    <a:blip r:embed="rId26" cstate="print">
+                      <a:extLst>
+                        <a:ext uri="{28A0092B-C50C-407E-A947-70E740481C1C}">
+                          <a14:useLocalDpi xmlns:a14="http://schemas.microsoft.com/office/drawing/2010/main" val="0"/>
+                        </a:ext>
+                      </a:extLst>
+                    </a:blip>
+                    <a:stretch>
+                      <a:fillRect/>
+                    </a:stretch>
+                  </pic:blipFill>
+                  <pic:spPr>
+                    <a:xfrm flipV="1">
+                      <a:off x="0" y="0"/>
+                      <a:ext cx="337185" cy="328930"/>
+                    </a:xfrm>
+                    <a:prstGeom prst="rect">
+                      <a:avLst/>
+                    </a:prstGeom>
+                  </pic:spPr>
+                </pic:pic>
+              </a:graphicData>
+            </a:graphic>
+            <wp14:sizeRelH relativeFrom="margin">
+              <wp14:pctWidth>0</wp14:pctWidth>
+            </wp14:sizeRelH>
+            <wp14:sizeRelV relativeFrom="margin">
+              <wp14:pctHeight>0</wp14:pctHeight>
+            </wp14:sizeRelV>
+          </wp:anchor>
+        </w:drawing>
+      </w:r>
+      <w:r>
+        <w:rPr>
+          <w:color w:val="000000" w:themeColor="text1"/>
+          <w:sz w:val="40"/>
+          <w:szCs w:val="40"/>
+        </w:rPr>
+        <w:t>C++</w:t>
+      </w:r>
+    </w:p>
+    <w:p>
+      <w:pPr>
+        <w:pStyle w:val="Paragraphedeliste"/>
+        <w:numPr>
+          <w:ilvl w:val="0"/>
+          <w:numId w:val="34"/>
+        </w:numPr>
+        <w:jc w:val="both"/>
+        <w:rPr>
+          <w:color w:val="000000" w:themeColor="text1"/>
+          <w:sz w:val="40"/>
+          <w:szCs w:val="40"/>
+        </w:rPr>
+      </w:pPr>
+      <w:r>
+        <w:rPr>
+          <w:noProof/>
+          <w:color w:val="000000" w:themeColor="text1"/>
+          <w:sz w:val="40"/>
+          <w:szCs w:val="40"/>
+        </w:rPr>
+        <w:drawing>
+          <wp:anchor distT="0" distB="0" distL="114300" distR="114300" simplePos="0" relativeHeight="251770880" behindDoc="0" locked="0" layoutInCell="1" allowOverlap="1" wp14:anchorId="2F6FAE0A" wp14:editId="49E3F803">
+            <wp:simplePos x="0" y="0"/>
+            <wp:positionH relativeFrom="column">
+              <wp:posOffset>1294257</wp:posOffset>
+            </wp:positionH>
+            <wp:positionV relativeFrom="paragraph">
+              <wp:posOffset>58039</wp:posOffset>
+            </wp:positionV>
+            <wp:extent cx="198120" cy="219075"/>
+            <wp:effectExtent l="0" t="0" r="0" b="9525"/>
+            <wp:wrapNone/>
+            <wp:docPr id="100" name="Image 100"/>
+            <wp:cNvGraphicFramePr>
+              <a:graphicFrameLocks xmlns:a="http://schemas.openxmlformats.org/drawingml/2006/main" noChangeAspect="1"/>
+            </wp:cNvGraphicFramePr>
+            <a:graphic xmlns:a="http://schemas.openxmlformats.org/drawingml/2006/main">
+              <a:graphicData uri="http://schemas.openxmlformats.org/drawingml/2006/picture">
+                <pic:pic xmlns:pic="http://schemas.openxmlformats.org/drawingml/2006/picture">
+                  <pic:nvPicPr>
+                    <pic:cNvPr id="100" name="Image 100"/>
+                    <pic:cNvPicPr/>
+                  </pic:nvPicPr>
+                  <pic:blipFill>
+                    <a:blip r:embed="rId27" cstate="print">
+                      <a:extLst>
+                        <a:ext uri="{28A0092B-C50C-407E-A947-70E740481C1C}">
+                          <a14:useLocalDpi xmlns:a14="http://schemas.microsoft.com/office/drawing/2010/main" val="0"/>
+                        </a:ext>
+                      </a:extLst>
+                    </a:blip>
+                    <a:stretch>
+                      <a:fillRect/>
+                    </a:stretch>
+                  </pic:blipFill>
+                  <pic:spPr>
+                    <a:xfrm>
+                      <a:off x="0" y="0"/>
+                      <a:ext cx="198120" cy="219075"/>
+                    </a:xfrm>
+                    <a:prstGeom prst="rect">
+                      <a:avLst/>
+                    </a:prstGeom>
+                  </pic:spPr>
+                </pic:pic>
+              </a:graphicData>
+            </a:graphic>
+            <wp14:sizeRelH relativeFrom="margin">
+              <wp14:pctWidth>0</wp14:pctWidth>
+            </wp14:sizeRelH>
+            <wp14:sizeRelV relativeFrom="margin">
+              <wp14:pctHeight>0</wp14:pctHeight>
+            </wp14:sizeRelV>
+          </wp:anchor>
+        </w:drawing>
+      </w:r>
+      <w:r>
+        <w:rPr>
+          <w:color w:val="000000" w:themeColor="text1"/>
+          <w:sz w:val="40"/>
+          <w:szCs w:val="40"/>
+        </w:rPr>
+        <w:t>C</w:t>
+      </w:r>
+    </w:p>
+    <w:p>
+      <w:pPr>
+        <w:jc w:val="both"/>
+        <w:rPr>
+          <w:color w:val="000000" w:themeColor="text1"/>
+          <w:sz w:val="40"/>
+          <w:szCs w:val="40"/>
+        </w:rPr>
+      </w:pPr>
+    </w:p>
+    <w:p>
+      <w:pPr>
+        <w:jc w:val="both"/>
+        <w:rPr>
+          <w:sz w:val="44"/>
+          <w:szCs w:val="44"/>
+        </w:rPr>
+      </w:pPr>
+    </w:p>
+    <w:p>
+      <w:pPr>
+        <w:jc w:val="both"/>
+        <w:rPr>
+          <w:sz w:val="44"/>
+          <w:szCs w:val="44"/>
+        </w:rPr>
+      </w:pPr>
+      <w:r>
+        <w:rPr>
+          <w:noProof/>
+          <w:sz w:val="44"/>
+          <w:szCs w:val="44"/>
+        </w:rPr>
+        <w:lastRenderedPageBreak/>
+        <w:drawing>
+          <wp:anchor distT="0" distB="0" distL="114300" distR="114300" simplePos="0" relativeHeight="251771904" behindDoc="0" locked="0" layoutInCell="1" allowOverlap="1" wp14:anchorId="48899B32" wp14:editId="03F68103">
+            <wp:simplePos x="0" y="0"/>
+            <wp:positionH relativeFrom="column">
+              <wp:posOffset>1102233</wp:posOffset>
+            </wp:positionH>
+            <wp:positionV relativeFrom="paragraph">
+              <wp:posOffset>819150</wp:posOffset>
+            </wp:positionV>
+            <wp:extent cx="365871" cy="402336"/>
+            <wp:effectExtent l="0" t="0" r="0" b="0"/>
+            <wp:wrapNone/>
+            <wp:docPr id="101" name="Image 101"/>
+            <wp:cNvGraphicFramePr>
+              <a:graphicFrameLocks xmlns:a="http://schemas.openxmlformats.org/drawingml/2006/main" noChangeAspect="1"/>
+            </wp:cNvGraphicFramePr>
+            <a:graphic xmlns:a="http://schemas.openxmlformats.org/drawingml/2006/main">
+              <a:graphicData uri="http://schemas.openxmlformats.org/drawingml/2006/picture">
+                <pic:pic xmlns:pic="http://schemas.openxmlformats.org/drawingml/2006/picture">
+                  <pic:nvPicPr>
+                    <pic:cNvPr id="101" name="Image 101"/>
+                    <pic:cNvPicPr/>
+                  </pic:nvPicPr>
+                  <pic:blipFill>
+                    <a:blip r:embed="rId28" cstate="print">
+                      <a:extLst>
+                        <a:ext uri="{28A0092B-C50C-407E-A947-70E740481C1C}">
+                          <a14:useLocalDpi xmlns:a14="http://schemas.microsoft.com/office/drawing/2010/main" val="0"/>
+                        </a:ext>
+                      </a:extLst>
+                    </a:blip>
+                    <a:stretch>
+                      <a:fillRect/>
+                    </a:stretch>
+                  </pic:blipFill>
+                  <pic:spPr>
+                    <a:xfrm>
+                      <a:off x="0" y="0"/>
+                      <a:ext cx="365871" cy="402336"/>
+                    </a:xfrm>
+                    <a:prstGeom prst="rect">
+                      <a:avLst/>
+                    </a:prstGeom>
+                  </pic:spPr>
+                </pic:pic>
+              </a:graphicData>
+            </a:graphic>
+            <wp14:sizeRelH relativeFrom="margin">
+              <wp14:pctWidth>0</wp14:pctWidth>
+            </wp14:sizeRelH>
+            <wp14:sizeRelV relativeFrom="margin">
+              <wp14:pctHeight>0</wp14:pctHeight>
+            </wp14:sizeRelV>
+          </wp:anchor>
+        </w:drawing>
+      </w:r>
+      <w:r>
+        <w:rPr>
+          <w:sz w:val="44"/>
+          <w:szCs w:val="44"/>
+        </w:rPr>
+        <w:t>Les langages de programmation les plus utilisés pour les logiciels :</w:t>
+      </w:r>
+    </w:p>
+    <w:p>
+      <w:pPr>
+        <w:pStyle w:val="Paragraphedeliste"/>
+        <w:numPr>
+          <w:ilvl w:val="0"/>
+          <w:numId w:val="34"/>
+        </w:numPr>
+        <w:jc w:val="both"/>
+        <w:rPr>
+          <w:sz w:val="44"/>
+          <w:szCs w:val="44"/>
+        </w:rPr>
+      </w:pPr>
+      <w:r>
+        <w:rPr>
+          <w:sz w:val="44"/>
+          <w:szCs w:val="44"/>
+        </w:rPr>
+        <w:t>Le C#</w:t>
+      </w:r>
+    </w:p>
+    <w:p>
+      <w:pPr>
+        <w:pStyle w:val="Paragraphedeliste"/>
+        <w:numPr>
+          <w:ilvl w:val="0"/>
+          <w:numId w:val="34"/>
+        </w:numPr>
+        <w:jc w:val="both"/>
+        <w:rPr>
+          <w:color w:val="000000" w:themeColor="text1"/>
+          <w:sz w:val="40"/>
+          <w:szCs w:val="40"/>
+        </w:rPr>
+      </w:pPr>
+      <w:r>
+        <w:rPr>
+          <w:noProof/>
+          <w:color w:val="000000" w:themeColor="text1"/>
+          <w:sz w:val="40"/>
+          <w:szCs w:val="40"/>
+        </w:rPr>
+        <w:drawing>
+          <wp:anchor distT="0" distB="0" distL="114300" distR="114300" simplePos="0" relativeHeight="251773952" behindDoc="0" locked="0" layoutInCell="1" allowOverlap="1" wp14:anchorId="7D30AC1F" wp14:editId="0FD9933F">
+            <wp:simplePos x="0" y="0"/>
+            <wp:positionH relativeFrom="column">
+              <wp:posOffset>1084072</wp:posOffset>
+            </wp:positionH>
+            <wp:positionV relativeFrom="paragraph">
+              <wp:posOffset>14478</wp:posOffset>
+            </wp:positionV>
+            <wp:extent cx="338328" cy="374113"/>
+            <wp:effectExtent l="0" t="0" r="5080" b="6985"/>
+            <wp:wrapNone/>
+            <wp:docPr id="102" name="Image 102"/>
+            <wp:cNvGraphicFramePr>
+              <a:graphicFrameLocks xmlns:a="http://schemas.openxmlformats.org/drawingml/2006/main" noChangeAspect="1"/>
+            </wp:cNvGraphicFramePr>
+            <a:graphic xmlns:a="http://schemas.openxmlformats.org/drawingml/2006/main">
+              <a:graphicData uri="http://schemas.openxmlformats.org/drawingml/2006/picture">
+                <pic:pic xmlns:pic="http://schemas.openxmlformats.org/drawingml/2006/picture">
+                  <pic:nvPicPr>
+                    <pic:cNvPr id="100" name="Image 100"/>
+                    <pic:cNvPicPr/>
+                  </pic:nvPicPr>
+                  <pic:blipFill>
+                    <a:blip r:embed="rId29" cstate="print">
+                      <a:extLst>
+                        <a:ext uri="{28A0092B-C50C-407E-A947-70E740481C1C}">
+                          <a14:useLocalDpi xmlns:a14="http://schemas.microsoft.com/office/drawing/2010/main" val="0"/>
+                        </a:ext>
+                      </a:extLst>
+                    </a:blip>
+                    <a:stretch>
+                      <a:fillRect/>
+                    </a:stretch>
+                  </pic:blipFill>
+                  <pic:spPr>
+                    <a:xfrm>
+                      <a:off x="0" y="0"/>
+                      <a:ext cx="338328" cy="374113"/>
+                    </a:xfrm>
+                    <a:prstGeom prst="rect">
+                      <a:avLst/>
+                    </a:prstGeom>
+                  </pic:spPr>
+                </pic:pic>
+              </a:graphicData>
+            </a:graphic>
+            <wp14:sizeRelH relativeFrom="margin">
+              <wp14:pctWidth>0</wp14:pctWidth>
+            </wp14:sizeRelH>
+            <wp14:sizeRelV relativeFrom="margin">
+              <wp14:pctHeight>0</wp14:pctHeight>
+            </wp14:sizeRelV>
+          </wp:anchor>
+        </w:drawing>
+      </w:r>
+      <w:r>
+        <w:rPr>
+          <w:color w:val="000000" w:themeColor="text1"/>
+          <w:sz w:val="40"/>
+          <w:szCs w:val="40"/>
+        </w:rPr>
+        <w:t>C</w:t>
+      </w:r>
+    </w:p>
+    <w:p>
+      <w:pPr>
+        <w:pStyle w:val="Paragraphedeliste"/>
+        <w:numPr>
+          <w:ilvl w:val="0"/>
+          <w:numId w:val="34"/>
+        </w:numPr>
+        <w:jc w:val="both"/>
+        <w:rPr>
+          <w:color w:val="000000" w:themeColor="text1"/>
+          <w:sz w:val="40"/>
+          <w:szCs w:val="40"/>
+        </w:rPr>
+      </w:pPr>
+      <w:r>
+        <w:rPr>
+          <w:noProof/>
+          <w:color w:val="000000" w:themeColor="text1"/>
+          <w:sz w:val="40"/>
+          <w:szCs w:val="40"/>
+        </w:rPr>
+        <w:drawing>
+          <wp:anchor distT="0" distB="0" distL="114300" distR="114300" simplePos="0" relativeHeight="251776000" behindDoc="0" locked="0" layoutInCell="1" allowOverlap="1" wp14:anchorId="381BAD89" wp14:editId="6666B830">
+            <wp:simplePos x="0" y="0"/>
+            <wp:positionH relativeFrom="column">
+              <wp:posOffset>1065784</wp:posOffset>
+            </wp:positionH>
+            <wp:positionV relativeFrom="paragraph">
+              <wp:posOffset>8890</wp:posOffset>
+            </wp:positionV>
+            <wp:extent cx="337185" cy="328930"/>
+            <wp:effectExtent l="0" t="0" r="5715" b="0"/>
+            <wp:wrapSquare wrapText="bothSides"/>
+            <wp:docPr id="103" name="Image 103"/>
+            <wp:cNvGraphicFramePr>
+              <a:graphicFrameLocks xmlns:a="http://schemas.openxmlformats.org/drawingml/2006/main" noChangeAspect="1"/>
+            </wp:cNvGraphicFramePr>
+            <a:graphic xmlns:a="http://schemas.openxmlformats.org/drawingml/2006/main">
+              <a:graphicData uri="http://schemas.openxmlformats.org/drawingml/2006/picture">
+                <pic:pic xmlns:pic="http://schemas.openxmlformats.org/drawingml/2006/picture">
+                  <pic:nvPicPr>
+                    <pic:cNvPr id="99" name="Image 99"/>
+                    <pic:cNvPicPr/>
+                  </pic:nvPicPr>
+                  <pic:blipFill>
+                    <a:blip r:embed="rId26" cstate="print">
+                      <a:extLst>
+                        <a:ext uri="{28A0092B-C50C-407E-A947-70E740481C1C}">
+                          <a14:useLocalDpi xmlns:a14="http://schemas.microsoft.com/office/drawing/2010/main" val="0"/>
+                        </a:ext>
+                      </a:extLst>
+                    </a:blip>
+                    <a:stretch>
+                      <a:fillRect/>
+                    </a:stretch>
+                  </pic:blipFill>
+                  <pic:spPr>
+                    <a:xfrm flipV="1">
+                      <a:off x="0" y="0"/>
+                      <a:ext cx="337185" cy="328930"/>
+                    </a:xfrm>
+                    <a:prstGeom prst="rect">
+                      <a:avLst/>
+                    </a:prstGeom>
+                  </pic:spPr>
+                </pic:pic>
+              </a:graphicData>
+            </a:graphic>
+            <wp14:sizeRelH relativeFrom="margin">
+              <wp14:pctWidth>0</wp14:pctWidth>
+            </wp14:sizeRelH>
+            <wp14:sizeRelV relativeFrom="margin">
+              <wp14:pctHeight>0</wp14:pctHeight>
+            </wp14:sizeRelV>
+          </wp:anchor>
+        </w:drawing>
+      </w:r>
+      <w:r>
+        <w:rPr>
+          <w:color w:val="000000" w:themeColor="text1"/>
+          <w:sz w:val="40"/>
+          <w:szCs w:val="40"/>
+        </w:rPr>
+        <w:t>C++</w:t>
+      </w:r>
+    </w:p>
+    <w:p>
+      <w:pPr>
+        <w:pStyle w:val="Paragraphedeliste"/>
+        <w:numPr>
+          <w:ilvl w:val="0"/>
+          <w:numId w:val="34"/>
+        </w:numPr>
+        <w:jc w:val="both"/>
+        <w:rPr>
+          <w:sz w:val="44"/>
+          <w:szCs w:val="44"/>
+        </w:rPr>
+      </w:pPr>
+      <w:r>
+        <w:rPr>
+          <w:noProof/>
+        </w:rPr>
+        <w:drawing>
+          <wp:anchor distT="0" distB="0" distL="114300" distR="114300" simplePos="0" relativeHeight="251778048" behindDoc="0" locked="0" layoutInCell="1" allowOverlap="1" wp14:anchorId="17C05CBA" wp14:editId="66D35D6C">
+            <wp:simplePos x="0" y="0"/>
+            <wp:positionH relativeFrom="column">
+              <wp:posOffset>1120267</wp:posOffset>
+            </wp:positionH>
+            <wp:positionV relativeFrom="paragraph">
+              <wp:posOffset>20066</wp:posOffset>
+            </wp:positionV>
+            <wp:extent cx="171450" cy="320040"/>
+            <wp:effectExtent l="0" t="0" r="0" b="3810"/>
+            <wp:wrapSquare wrapText="bothSides"/>
+            <wp:docPr id="104" name="Image 104"/>
+            <wp:cNvGraphicFramePr>
+              <a:graphicFrameLocks xmlns:a="http://schemas.openxmlformats.org/drawingml/2006/main" noChangeAspect="1"/>
+            </wp:cNvGraphicFramePr>
+            <a:graphic xmlns:a="http://schemas.openxmlformats.org/drawingml/2006/main">
+              <a:graphicData uri="http://schemas.openxmlformats.org/drawingml/2006/picture">
+                <pic:pic xmlns:pic="http://schemas.openxmlformats.org/drawingml/2006/picture">
+                  <pic:nvPicPr>
+                    <pic:cNvPr id="0" name="Picture 4"/>
+                    <pic:cNvPicPr>
+                      <a:picLocks noChangeAspect="1" noChangeArrowheads="1"/>
+                    </pic:cNvPicPr>
+                  </pic:nvPicPr>
+                  <pic:blipFill>
+                    <a:blip r:embed="rId24" cstate="print">
+                      <a:extLst>
+                        <a:ext uri="{28A0092B-C50C-407E-A947-70E740481C1C}">
+                          <a14:useLocalDpi xmlns:a14="http://schemas.microsoft.com/office/drawing/2010/main" val="0"/>
+                        </a:ext>
+                      </a:extLst>
+                    </a:blip>
+                    <a:srcRect/>
+                    <a:stretch>
+                      <a:fillRect/>
+                    </a:stretch>
+                  </pic:blipFill>
+                  <pic:spPr bwMode="auto">
+                    <a:xfrm>
+                      <a:off x="0" y="0"/>
+                      <a:ext cx="171450" cy="320040"/>
+                    </a:xfrm>
+                    <a:prstGeom prst="rect">
+                      <a:avLst/>
+                    </a:prstGeom>
+                    <a:noFill/>
+                    <a:ln>
+                      <a:noFill/>
+                    </a:ln>
+                  </pic:spPr>
+                </pic:pic>
+              </a:graphicData>
+            </a:graphic>
+            <wp14:sizeRelH relativeFrom="margin">
+              <wp14:pctWidth>0</wp14:pctWidth>
+            </wp14:sizeRelH>
+            <wp14:sizeRelV relativeFrom="margin">
+              <wp14:pctHeight>0</wp14:pctHeight>
+            </wp14:sizeRelV>
+          </wp:anchor>
+        </w:drawing>
+      </w:r>
+      <w:r>
+        <w:rPr>
+          <w:sz w:val="44"/>
+          <w:szCs w:val="44"/>
+        </w:rPr>
+        <w:t>Java</w:t>
+      </w:r>
+    </w:p>
+    <w:p>
+      <w:pPr>
+        <w:jc w:val="both"/>
+        <w:rPr>
+          <w:sz w:val="44"/>
+          <w:szCs w:val="44"/>
+        </w:rPr>
+      </w:pPr>
+    </w:p>
+    <w:p>
+      <w:pPr>
+        <w:jc w:val="both"/>
+        <w:rPr>
+          <w:sz w:val="44"/>
+          <w:szCs w:val="44"/>
+        </w:rPr>
+      </w:pPr>
+    </w:p>
+    <w:p>
+      <w:pPr>
+        <w:jc w:val="both"/>
+        <w:rPr>
+          <w:sz w:val="44"/>
+          <w:szCs w:val="44"/>
+        </w:rPr>
+      </w:pPr>
+    </w:p>
+    <w:p>
+      <w:pPr>
+        <w:jc w:val="both"/>
+        <w:rPr>
+          <w:sz w:val="44"/>
+          <w:szCs w:val="44"/>
+        </w:rPr>
+      </w:pPr>
+    </w:p>
+    <w:p>
+      <w:pPr>
+        <w:jc w:val="both"/>
+        <w:rPr>
+          <w:sz w:val="44"/>
+          <w:szCs w:val="44"/>
+        </w:rPr>
+      </w:pPr>
+    </w:p>
+    <w:p>
+      <w:pPr>
+        <w:jc w:val="both"/>
+        <w:rPr>
+          <w:sz w:val="44"/>
+          <w:szCs w:val="44"/>
+        </w:rPr>
+      </w:pPr>
+    </w:p>
+    <w:p>
+      <w:pPr>
+        <w:jc w:val="both"/>
+        <w:rPr>
+          <w:sz w:val="44"/>
+          <w:szCs w:val="44"/>
+        </w:rPr>
+      </w:pPr>
+    </w:p>
+    <w:p>
+      <w:pPr>
+        <w:jc w:val="both"/>
+        <w:rPr>
+          <w:sz w:val="44"/>
+          <w:szCs w:val="44"/>
+        </w:rPr>
+      </w:pPr>
+    </w:p>
+    <w:p>
+      <w:pPr>
+        <w:jc w:val="both"/>
+        <w:rPr>
+          <w:sz w:val="44"/>
+          <w:szCs w:val="44"/>
+        </w:rPr>
+      </w:pPr>
+    </w:p>
+    <w:p>
+      <w:pPr>
+        <w:jc w:val="both"/>
+        <w:rPr>
+          <w:sz w:val="44"/>
+          <w:szCs w:val="44"/>
+        </w:rPr>
+      </w:pPr>
+    </w:p>
+    <w:p>
+      <w:pPr>
+        <w:jc w:val="both"/>
+        <w:rPr>
+          <w:sz w:val="44"/>
+          <w:szCs w:val="44"/>
+        </w:rPr>
+      </w:pPr>
+    </w:p>
+    <w:p>
+      <w:pPr>
+        <w:jc w:val="both"/>
+        <w:rPr>
+          <w:sz w:val="44"/>
+          <w:szCs w:val="44"/>
+        </w:rPr>
+      </w:pPr>
+    </w:p>
+    <w:p>
+      <w:pPr>
+        <w:jc w:val="both"/>
+        <w:rPr>
+          <w:sz w:val="44"/>
+          <w:szCs w:val="44"/>
+        </w:rPr>
+      </w:pPr>
+    </w:p>
+    <w:p>
+      <w:pPr>
+        <w:jc w:val="both"/>
+        <w:rPr>
+          <w:sz w:val="44"/>
+          <w:szCs w:val="44"/>
+        </w:rPr>
+      </w:pPr>
+    </w:p>
+    <w:p>
+      <w:pPr>
+        <w:jc w:val="both"/>
+        <w:rPr>
+          <w:sz w:val="44"/>
+          <w:szCs w:val="44"/>
+        </w:rPr>
+      </w:pPr>
+    </w:p>
+    <w:p>
+      <w:pPr>
+        <w:jc w:val="both"/>
+        <w:rPr>
+          <w:sz w:val="44"/>
+          <w:szCs w:val="44"/>
+        </w:rPr>
+      </w:pPr>
+    </w:p>
+    <w:p>
+      <w:pPr>
+        <w:jc w:val="both"/>
+        <w:rPr>
+          <w:sz w:val="44"/>
+          <w:szCs w:val="44"/>
+        </w:rPr>
+      </w:pPr>
+    </w:p>
+    <w:p>
+      <w:pPr>
+        <w:jc w:val="both"/>
+        <w:rPr>
+          <w:sz w:val="44"/>
+          <w:szCs w:val="44"/>
+        </w:rPr>
+      </w:pPr>
     </w:p>
     <w:p>
       <w:pPr>
@@ -3259,7 +4239,6 @@
           <w:sz w:val="44"/>
           <w:szCs w:val="44"/>
         </w:rPr>
-        <w:lastRenderedPageBreak/>
         <w:t>d)</w:t>
       </w:r>
       <w:r>
@@ -3377,7 +4356,7 @@
                     <pic:cNvPicPr/>
                   </pic:nvPicPr>
                   <pic:blipFill>
-                    <a:blip r:embed="rId22" cstate="print">
+                    <a:blip r:embed="rId30" cstate="print">
                       <a:extLst>
                         <a:ext uri="{28A0092B-C50C-407E-A947-70E740481C1C}">
                           <a14:useLocalDpi xmlns:a14="http://schemas.microsoft.com/office/drawing/2010/main" val="0"/>
@@ -3567,7 +4546,7 @@
                     <pic:cNvPicPr/>
                   </pic:nvPicPr>
                   <pic:blipFill>
-                    <a:blip r:embed="rId23" cstate="print">
+                    <a:blip r:embed="rId31" cstate="print">
                       <a:extLst>
                         <a:ext uri="{28A0092B-C50C-407E-A947-70E740481C1C}">
                           <a14:useLocalDpi xmlns:a14="http://schemas.microsoft.com/office/drawing/2010/main" val="0"/>
@@ -3615,7 +4594,7 @@
                     <pic:cNvPicPr/>
                   </pic:nvPicPr>
                   <pic:blipFill>
-                    <a:blip r:embed="rId24" cstate="print">
+                    <a:blip r:embed="rId32" cstate="print">
                       <a:extLst>
                         <a:ext uri="{28A0092B-C50C-407E-A947-70E740481C1C}">
                           <a14:useLocalDpi xmlns:a14="http://schemas.microsoft.com/office/drawing/2010/main" val="0"/>
@@ -3663,7 +4642,7 @@
                     <pic:cNvPicPr/>
                   </pic:nvPicPr>
                   <pic:blipFill>
-                    <a:blip r:embed="rId25">
+                    <a:blip r:embed="rId33">
                       <a:extLst>
                         <a:ext uri="{28A0092B-C50C-407E-A947-70E740481C1C}">
                           <a14:useLocalDpi xmlns:a14="http://schemas.microsoft.com/office/drawing/2010/main" val="0"/>
@@ -3719,7 +4698,7 @@
                     <pic:cNvPicPr/>
                   </pic:nvPicPr>
                   <pic:blipFill>
-                    <a:blip r:embed="rId26" cstate="print">
+                    <a:blip r:embed="rId34" cstate="print">
                       <a:extLst>
                         <a:ext uri="{28A0092B-C50C-407E-A947-70E740481C1C}">
                           <a14:useLocalDpi xmlns:a14="http://schemas.microsoft.com/office/drawing/2010/main" val="0"/>
@@ -3767,7 +4746,7 @@
                     <pic:cNvPicPr/>
                   </pic:nvPicPr>
                   <pic:blipFill>
-                    <a:blip r:embed="rId27" cstate="print">
+                    <a:blip r:embed="rId35" cstate="print">
                       <a:extLst>
                         <a:ext uri="{28A0092B-C50C-407E-A947-70E740481C1C}">
                           <a14:useLocalDpi xmlns:a14="http://schemas.microsoft.com/office/drawing/2010/main" val="0"/>
@@ -3911,7 +4890,6 @@
           <w:sz w:val="36"/>
           <w:szCs w:val="36"/>
         </w:rPr>
-        <w:lastRenderedPageBreak/>
         <w:t xml:space="preserve">3)Chronologie </w:t>
       </w:r>
     </w:p>
@@ -4137,7 +5115,7 @@
                     </pic:cNvPicPr>
                   </pic:nvPicPr>
                   <pic:blipFill>
-                    <a:blip r:embed="rId28">
+                    <a:blip r:embed="rId36">
                       <a:extLst>
                         <a:ext uri="{28A0092B-C50C-407E-A947-70E740481C1C}">
                           <a14:useLocalDpi xmlns:a14="http://schemas.microsoft.com/office/drawing/2010/main" val="0"/>
@@ -4612,7 +5590,7 @@
                     <pic:cNvPicPr/>
                   </pic:nvPicPr>
                   <pic:blipFill>
-                    <a:blip r:embed="rId29" cstate="print">
+                    <a:blip r:embed="rId37" cstate="print">
                       <a:extLst>
                         <a:ext uri="{28A0092B-C50C-407E-A947-70E740481C1C}">
                           <a14:useLocalDpi xmlns:a14="http://schemas.microsoft.com/office/drawing/2010/main" val="0"/>
@@ -5538,7 +6516,7 @@
                     <pic:cNvPicPr/>
                   </pic:nvPicPr>
                   <pic:blipFill>
-                    <a:blip r:embed="rId30" cstate="print">
+                    <a:blip r:embed="rId38" cstate="print">
                       <a:extLst>
                         <a:ext uri="{28A0092B-C50C-407E-A947-70E740481C1C}">
                           <a14:useLocalDpi xmlns:a14="http://schemas.microsoft.com/office/drawing/2010/main" val="0"/>
@@ -5603,7 +6581,7 @@
                     <pic:cNvPicPr/>
                   </pic:nvPicPr>
                   <pic:blipFill>
-                    <a:blip r:embed="rId31" cstate="print">
+                    <a:blip r:embed="rId39" cstate="print">
                       <a:extLst>
                         <a:ext uri="{28A0092B-C50C-407E-A947-70E740481C1C}">
                           <a14:useLocalDpi xmlns:a14="http://schemas.microsoft.com/office/drawing/2010/main" val="0"/>
@@ -6357,7 +7335,7 @@
                     <pic:cNvPicPr/>
                   </pic:nvPicPr>
                   <pic:blipFill>
-                    <a:blip r:embed="rId32" cstate="print">
+                    <a:blip r:embed="rId40" cstate="print">
                       <a:extLst>
                         <a:ext uri="{28A0092B-C50C-407E-A947-70E740481C1C}">
                           <a14:useLocalDpi xmlns:a14="http://schemas.microsoft.com/office/drawing/2010/main" val="0"/>
@@ -6417,7 +7395,7 @@
                     <pic:cNvPicPr/>
                   </pic:nvPicPr>
                   <pic:blipFill>
-                    <a:blip r:embed="rId33">
+                    <a:blip r:embed="rId41">
                       <a:extLst>
                         <a:ext uri="{28A0092B-C50C-407E-A947-70E740481C1C}">
                           <a14:useLocalDpi xmlns:a14="http://schemas.microsoft.com/office/drawing/2010/main" val="0"/>
@@ -6740,7 +7718,7 @@
                     <pic:cNvPicPr/>
                   </pic:nvPicPr>
                   <pic:blipFill>
-                    <a:blip r:embed="rId23" cstate="print">
+                    <a:blip r:embed="rId31" cstate="print">
                       <a:extLst>
                         <a:ext uri="{28A0092B-C50C-407E-A947-70E740481C1C}">
                           <a14:useLocalDpi xmlns:a14="http://schemas.microsoft.com/office/drawing/2010/main" val="0"/>
@@ -6873,7 +7851,7 @@
                     <pic:cNvPicPr/>
                   </pic:nvPicPr>
                   <pic:blipFill>
-                    <a:blip r:embed="rId34" cstate="print">
+                    <a:blip r:embed="rId42" cstate="print">
                       <a:extLst>
                         <a:ext uri="{28A0092B-C50C-407E-A947-70E740481C1C}">
                           <a14:useLocalDpi xmlns:a14="http://schemas.microsoft.com/office/drawing/2010/main" val="0"/>
@@ -6937,7 +7915,7 @@
                     </pic:cNvPicPr>
                   </pic:nvPicPr>
                   <pic:blipFill>
-                    <a:blip r:embed="rId35" cstate="print">
+                    <a:blip r:embed="rId43" cstate="print">
                       <a:extLst>
                         <a:ext uri="{28A0092B-C50C-407E-A947-70E740481C1C}">
                           <a14:useLocalDpi xmlns:a14="http://schemas.microsoft.com/office/drawing/2010/main" val="0"/>
@@ -7001,7 +7979,7 @@
                     <pic:cNvPicPr/>
                   </pic:nvPicPr>
                   <pic:blipFill>
-                    <a:blip r:embed="rId36">
+                    <a:blip r:embed="rId44">
                       <a:extLst>
                         <a:ext uri="{28A0092B-C50C-407E-A947-70E740481C1C}">
                           <a14:useLocalDpi xmlns:a14="http://schemas.microsoft.com/office/drawing/2010/main" val="0"/>
@@ -7317,7 +8295,7 @@
                     <pic:cNvPicPr/>
                   </pic:nvPicPr>
                   <pic:blipFill>
-                    <a:blip r:embed="rId37" cstate="print">
+                    <a:blip r:embed="rId45" cstate="print">
                       <a:extLst>
                         <a:ext uri="{28A0092B-C50C-407E-A947-70E740481C1C}">
                           <a14:useLocalDpi xmlns:a14="http://schemas.microsoft.com/office/drawing/2010/main" val="0"/>
@@ -7452,7 +8430,7 @@
                     <pic:cNvPicPr/>
                   </pic:nvPicPr>
                   <pic:blipFill>
-                    <a:blip r:embed="rId38" cstate="print">
+                    <a:blip r:embed="rId46" cstate="print">
                       <a:extLst>
                         <a:ext uri="{28A0092B-C50C-407E-A947-70E740481C1C}">
                           <a14:useLocalDpi xmlns:a14="http://schemas.microsoft.com/office/drawing/2010/main" val="0"/>
@@ -7652,7 +8630,7 @@
                                           <pic:cNvPicPr/>
                                         </pic:nvPicPr>
                                         <pic:blipFill>
-                                          <a:blip r:embed="rId39">
+                                          <a:blip r:embed="rId47">
                                             <a:extLst>
                                               <a:ext uri="{28A0092B-C50C-407E-A947-70E740481C1C}">
                                                 <a14:useLocalDpi xmlns:a14="http://schemas.microsoft.com/office/drawing/2010/main" val="0"/>
@@ -7740,7 +8718,7 @@
                                     <pic:cNvPicPr/>
                                   </pic:nvPicPr>
                                   <pic:blipFill>
-                                    <a:blip r:embed="rId40">
+                                    <a:blip r:embed="rId48">
                                       <a:extLst>
                                         <a:ext uri="{28A0092B-C50C-407E-A947-70E740481C1C}">
                                           <a14:useLocalDpi xmlns:a14="http://schemas.microsoft.com/office/drawing/2010/main" val="0"/>
@@ -7805,7 +8783,7 @@
                     <pic:cNvPicPr/>
                   </pic:nvPicPr>
                   <pic:blipFill>
-                    <a:blip r:embed="rId41" cstate="print">
+                    <a:blip r:embed="rId49" cstate="print">
                       <a:extLst>
                         <a:ext uri="{28A0092B-C50C-407E-A947-70E740481C1C}">
                           <a14:useLocalDpi xmlns:a14="http://schemas.microsoft.com/office/drawing/2010/main" val="0"/>
@@ -8078,7 +9056,7 @@
                     <pic:cNvPicPr/>
                   </pic:nvPicPr>
                   <pic:blipFill>
-                    <a:blip r:embed="rId42" cstate="print">
+                    <a:blip r:embed="rId50" cstate="print">
                       <a:extLst>
                         <a:ext uri="{28A0092B-C50C-407E-A947-70E740481C1C}">
                           <a14:useLocalDpi xmlns:a14="http://schemas.microsoft.com/office/drawing/2010/main" val="0"/>
@@ -8606,7 +9584,6 @@
           <w:sz w:val="40"/>
           <w:szCs w:val="40"/>
         </w:rPr>
-        <w:lastRenderedPageBreak/>
         <w:drawing>
           <wp:anchor distT="0" distB="0" distL="114300" distR="114300" simplePos="0" relativeHeight="251723776" behindDoc="0" locked="0" layoutInCell="1" allowOverlap="1" wp14:anchorId="6F70C29A" wp14:editId="7A752E14">
             <wp:simplePos x="0" y="0"/>
@@ -8633,7 +9610,7 @@
                     </pic:cNvPicPr>
                   </pic:nvPicPr>
                   <pic:blipFill>
-                    <a:blip r:embed="rId43">
+                    <a:blip r:embed="rId51">
                       <a:extLst>
                         <a:ext uri="{28A0092B-C50C-407E-A947-70E740481C1C}">
                           <a14:useLocalDpi xmlns:a14="http://schemas.microsoft.com/office/drawing/2010/main" val="0"/>
@@ -8796,6 +9773,7 @@
           <w:sz w:val="40"/>
           <w:szCs w:val="40"/>
         </w:rPr>
+        <w:lastRenderedPageBreak/>
         <w:t xml:space="preserve">Il existe plusieurs logiciels permettant de faire des jeux </w:t>
       </w:r>
       <w:proofErr w:type="gramStart"/>
@@ -8860,7 +9838,7 @@
                     <pic:cNvPicPr/>
                   </pic:nvPicPr>
                   <pic:blipFill>
-                    <a:blip r:embed="rId44">
+                    <a:blip r:embed="rId52">
                       <a:extLst>
                         <a:ext uri="{28A0092B-C50C-407E-A947-70E740481C1C}">
                           <a14:useLocalDpi xmlns:a14="http://schemas.microsoft.com/office/drawing/2010/main" val="0"/>
@@ -8909,104 +9887,104 @@
           <w:sz w:val="36"/>
           <w:szCs w:val="36"/>
         </w:rPr>
+        <w:t>5)</w:t>
+      </w:r>
+      <w:r>
+        <w:rPr>
+          <w:sz w:val="36"/>
+          <w:szCs w:val="36"/>
+        </w:rPr>
+        <w:t>Les risques d’Internet (online)</w:t>
+      </w:r>
+    </w:p>
+    <w:p>
+      <w:pPr>
+        <w:jc w:val="both"/>
+        <w:rPr>
+          <w:sz w:val="36"/>
+          <w:szCs w:val="36"/>
+        </w:rPr>
+      </w:pPr>
+      <w:r>
+        <w:rPr>
+          <w:sz w:val="36"/>
+          <w:szCs w:val="36"/>
+        </w:rPr>
+        <w:t>Parlons maintenant des risques d’</w:t>
+      </w:r>
+      <w:proofErr w:type="spellStart"/>
+      <w:r>
+        <w:rPr>
+          <w:sz w:val="36"/>
+          <w:szCs w:val="36"/>
+        </w:rPr>
+        <w:t>Internet.Eh</w:t>
+      </w:r>
+      <w:proofErr w:type="spellEnd"/>
+      <w:r>
+        <w:rPr>
+          <w:sz w:val="36"/>
+          <w:szCs w:val="36"/>
+        </w:rPr>
+        <w:t xml:space="preserve"> </w:t>
+      </w:r>
+      <w:proofErr w:type="gramStart"/>
+      <w:r>
+        <w:rPr>
+          <w:sz w:val="36"/>
+          <w:szCs w:val="36"/>
+        </w:rPr>
+        <w:t>oui ,malgré</w:t>
+      </w:r>
+      <w:proofErr w:type="gramEnd"/>
+      <w:r>
+        <w:rPr>
+          <w:sz w:val="36"/>
+          <w:szCs w:val="36"/>
+        </w:rPr>
+        <w:t xml:space="preserve"> les bienfaits d’</w:t>
+      </w:r>
+      <w:proofErr w:type="spellStart"/>
+      <w:r>
+        <w:rPr>
+          <w:sz w:val="36"/>
+          <w:szCs w:val="36"/>
+        </w:rPr>
+        <w:t>Internet,il</w:t>
+      </w:r>
+      <w:proofErr w:type="spellEnd"/>
+      <w:r>
+        <w:rPr>
+          <w:sz w:val="36"/>
+          <w:szCs w:val="36"/>
+        </w:rPr>
+        <w:t xml:space="preserve"> existe aussi des méfaits et des désavantages.</w:t>
+      </w:r>
+    </w:p>
+    <w:p>
+      <w:pPr>
+        <w:jc w:val="both"/>
+        <w:rPr>
+          <w:sz w:val="36"/>
+          <w:szCs w:val="36"/>
+        </w:rPr>
+      </w:pPr>
+    </w:p>
+    <w:p>
+      <w:pPr>
+        <w:jc w:val="both"/>
+        <w:rPr>
+          <w:sz w:val="36"/>
+          <w:szCs w:val="36"/>
+        </w:rPr>
+      </w:pPr>
+      <w:r>
+        <w:rPr>
+          <w:noProof/>
+          <w:sz w:val="36"/>
+          <w:szCs w:val="36"/>
+        </w:rPr>
         <w:lastRenderedPageBreak/>
-        <w:t>5)</w:t>
-      </w:r>
-      <w:r>
-        <w:rPr>
-          <w:sz w:val="36"/>
-          <w:szCs w:val="36"/>
-        </w:rPr>
-        <w:t>Les risques d’Internet (online)</w:t>
-      </w:r>
-    </w:p>
-    <w:p>
-      <w:pPr>
-        <w:jc w:val="both"/>
-        <w:rPr>
-          <w:sz w:val="36"/>
-          <w:szCs w:val="36"/>
-        </w:rPr>
-      </w:pPr>
-      <w:r>
-        <w:rPr>
-          <w:sz w:val="36"/>
-          <w:szCs w:val="36"/>
-        </w:rPr>
-        <w:t>Parlons maintenant des risques d’</w:t>
-      </w:r>
-      <w:proofErr w:type="spellStart"/>
-      <w:r>
-        <w:rPr>
-          <w:sz w:val="36"/>
-          <w:szCs w:val="36"/>
-        </w:rPr>
-        <w:t>Internet.Eh</w:t>
-      </w:r>
-      <w:proofErr w:type="spellEnd"/>
-      <w:r>
-        <w:rPr>
-          <w:sz w:val="36"/>
-          <w:szCs w:val="36"/>
-        </w:rPr>
-        <w:t xml:space="preserve"> </w:t>
-      </w:r>
-      <w:proofErr w:type="gramStart"/>
-      <w:r>
-        <w:rPr>
-          <w:sz w:val="36"/>
-          <w:szCs w:val="36"/>
-        </w:rPr>
-        <w:t>oui ,malgré</w:t>
-      </w:r>
-      <w:proofErr w:type="gramEnd"/>
-      <w:r>
-        <w:rPr>
-          <w:sz w:val="36"/>
-          <w:szCs w:val="36"/>
-        </w:rPr>
-        <w:t xml:space="preserve"> les bienfaits d’</w:t>
-      </w:r>
-      <w:proofErr w:type="spellStart"/>
-      <w:r>
-        <w:rPr>
-          <w:sz w:val="36"/>
-          <w:szCs w:val="36"/>
-        </w:rPr>
-        <w:t>Internet,il</w:t>
-      </w:r>
-      <w:proofErr w:type="spellEnd"/>
-      <w:r>
-        <w:rPr>
-          <w:sz w:val="36"/>
-          <w:szCs w:val="36"/>
-        </w:rPr>
-        <w:t xml:space="preserve"> existe aussi des méfaits et des désavantages.</w:t>
-      </w:r>
-    </w:p>
-    <w:p>
-      <w:pPr>
-        <w:jc w:val="both"/>
-        <w:rPr>
-          <w:sz w:val="36"/>
-          <w:szCs w:val="36"/>
-        </w:rPr>
-      </w:pPr>
-    </w:p>
-    <w:p>
-      <w:pPr>
-        <w:jc w:val="both"/>
-        <w:rPr>
-          <w:sz w:val="36"/>
-          <w:szCs w:val="36"/>
-        </w:rPr>
-      </w:pPr>
-      <w:r>
-        <w:rPr>
-          <w:noProof/>
-          <w:sz w:val="36"/>
-          <w:szCs w:val="36"/>
-        </w:rPr>
         <w:drawing>
           <wp:anchor distT="0" distB="0" distL="114300" distR="114300" simplePos="0" relativeHeight="251731968" behindDoc="0" locked="0" layoutInCell="1" allowOverlap="1" wp14:anchorId="7BB19BA7" wp14:editId="7849FE38">
             <wp:simplePos x="0" y="0"/>
@@ -9031,7 +10009,7 @@
                     <pic:cNvPicPr/>
                   </pic:nvPicPr>
                   <pic:blipFill>
-                    <a:blip r:embed="rId45" cstate="print">
+                    <a:blip r:embed="rId53" cstate="print">
                       <a:extLst>
                         <a:ext uri="{28A0092B-C50C-407E-A947-70E740481C1C}">
                           <a14:useLocalDpi xmlns:a14="http://schemas.microsoft.com/office/drawing/2010/main" val="0"/>
@@ -9185,7 +10163,7 @@
                     <pic:cNvPicPr/>
                   </pic:nvPicPr>
                   <pic:blipFill>
-                    <a:blip r:embed="rId46" cstate="print">
+                    <a:blip r:embed="rId54" cstate="print">
                       <a:extLst>
                         <a:ext uri="{28A0092B-C50C-407E-A947-70E740481C1C}">
                           <a14:useLocalDpi xmlns:a14="http://schemas.microsoft.com/office/drawing/2010/main" val="0"/>
@@ -9642,7 +10620,7 @@
                     </pic:cNvPicPr>
                   </pic:nvPicPr>
                   <pic:blipFill>
-                    <a:blip r:embed="rId47">
+                    <a:blip r:embed="rId55">
                       <a:extLst>
                         <a:ext uri="{28A0092B-C50C-407E-A947-70E740481C1C}">
                           <a14:useLocalDpi xmlns:a14="http://schemas.microsoft.com/office/drawing/2010/main" val="0"/>
@@ -9687,7 +10665,6 @@
           <w:sz w:val="36"/>
           <w:szCs w:val="36"/>
         </w:rPr>
-        <w:lastRenderedPageBreak/>
         <w:t xml:space="preserve">La plupart des gens appuient sur le bouton « Accepter » sans même </w:t>
       </w:r>
       <w:proofErr w:type="gramStart"/>
@@ -9781,7 +10758,7 @@
                     </pic:cNvPicPr>
                   </pic:nvPicPr>
                   <pic:blipFill>
-                    <a:blip r:embed="rId48">
+                    <a:blip r:embed="rId56">
                       <a:extLst>
                         <a:ext uri="{28A0092B-C50C-407E-A947-70E740481C1C}">
                           <a14:useLocalDpi xmlns:a14="http://schemas.microsoft.com/office/drawing/2010/main" val="0"/>
@@ -9993,7 +10970,6 @@
           <w:sz w:val="36"/>
           <w:szCs w:val="36"/>
         </w:rPr>
-        <w:lastRenderedPageBreak/>
         <w:t>Analyser les menaces d’intrusion</w:t>
       </w:r>
     </w:p>
@@ -10040,7 +11016,7 @@
                     <pic:cNvPicPr/>
                   </pic:nvPicPr>
                   <pic:blipFill>
-                    <a:blip r:embed="rId49" cstate="print">
+                    <a:blip r:embed="rId57" cstate="print">
                       <a:extLst>
                         <a:ext uri="{28A0092B-C50C-407E-A947-70E740481C1C}">
                           <a14:useLocalDpi xmlns:a14="http://schemas.microsoft.com/office/drawing/2010/main" val="0"/>
@@ -10287,7 +11263,7 @@
                     </pic:cNvPicPr>
                   </pic:nvPicPr>
                   <pic:blipFill>
-                    <a:blip r:embed="rId50" cstate="print">
+                    <a:blip r:embed="rId58" cstate="print">
                       <a:extLst>
                         <a:ext uri="{28A0092B-C50C-407E-A947-70E740481C1C}">
                           <a14:useLocalDpi xmlns:a14="http://schemas.microsoft.com/office/drawing/2010/main" val="0"/>
@@ -10609,7 +11585,7 @@
                     <pic:cNvPicPr/>
                   </pic:nvPicPr>
                   <pic:blipFill>
-                    <a:blip r:embed="rId51">
+                    <a:blip r:embed="rId59">
                       <a:extLst>
                         <a:ext uri="{28A0092B-C50C-407E-A947-70E740481C1C}">
                           <a14:useLocalDpi xmlns:a14="http://schemas.microsoft.com/office/drawing/2010/main" val="0"/>
@@ -11102,7 +12078,7 @@
       </w:pPr>
     </w:p>
     <w:sectPr>
-      <w:footerReference w:type="default" r:id="rId52"/>
+      <w:footerReference w:type="default" r:id="rId60"/>
       <w:pgSz w:w="11906" w:h="16838"/>
       <w:pgMar w:top="1417" w:right="1417" w:bottom="1417" w:left="1417" w:header="708" w:footer="708" w:gutter="0"/>
       <w:pgNumType w:start="0"/>
@@ -11211,7 +12187,7 @@
 <w:numbering xmlns:wpc="http://schemas.microsoft.com/office/word/2010/wordprocessingCanvas" xmlns:cx="http://schemas.microsoft.com/office/drawing/2014/chartex" xmlns:cx1="http://schemas.microsoft.com/office/drawing/2015/9/8/chartex" xmlns:cx2="http://schemas.microsoft.com/office/drawing/2015/10/21/chartex" xmlns:cx3="http://schemas.microsoft.com/office/drawing/2016/5/9/chartex" xmlns:cx4="http://schemas.microsoft.com/office/drawing/2016/5/10/chartex" xmlns:cx5="http://schemas.microsoft.com/office/drawing/2016/5/11/chartex" xmlns:cx6="http://schemas.microsoft.com/office/drawing/2016/5/12/chartex" xmlns:cx7="http://schemas.microsoft.com/office/drawing/2016/5/13/chartex" xmlns:cx8="http://schemas.microsoft.com/office/drawing/2016/5/14/chartex" xmlns:mc="http://schemas.openxmlformats.org/markup-compatibility/2006" xmlns:aink="http://schemas.microsoft.com/office/drawing/2016/ink" xmlns:am3d="http://schemas.microsoft.com/office/drawing/2017/model3d" xmlns:o="urn:schemas-microsoft-com:office:office" xmlns:r="http://schemas.openxmlformats.org/officeDocument/2006/relationships" xmlns:m="http://schemas.openxmlformats.org/officeDocument/2006/math" xmlns:v="urn:schemas-microsoft-com:vml" xmlns:wp14="http://schemas.microsoft.com/office/word/2010/wordprocessingDrawing" xmlns:wp="http://schemas.openxmlformats.org/drawingml/2006/wordprocessingDrawing" xmlns:w10="urn:schemas-microsoft-com:office:word" xmlns:w="http://schemas.openxmlformats.org/wordprocessingml/2006/main" xmlns:w14="http://schemas.microsoft.com/office/word/2010/wordml" xmlns:w15="http://schemas.microsoft.com/office/word/2012/wordml" xmlns:w16cex="http://schemas.microsoft.com/office/word/2018/wordml/cex" xmlns:w16cid="http://schemas.microsoft.com/office/word/2016/wordml/cid" xmlns:w16="http://schemas.microsoft.com/office/word/2018/wordml" xmlns:w16sdtdh="http://schemas.microsoft.com/office/word/2020/wordml/sdtdatahash" xmlns:w16se="http://schemas.microsoft.com/office/word/2015/wordml/symex" xmlns:wpg="http://schemas.microsoft.com/office/word/2010/wordprocessingGroup" xmlns:wpi="http://schemas.microsoft.com/office/word/2010/wordprocessingInk" xmlns:wne="http://schemas.microsoft.com/office/word/2006/wordml" xmlns:wps="http://schemas.microsoft.com/office/word/2010/wordprocessingShape" mc:Ignorable="w14 w15 w16se w16cid w16 w16cex w16sdtdh wp14">
   <w:numPicBullet w:numPicBulletId="0">
     <w:pict>
-      <v:shapetype w14:anchorId="6A02D93C" id="_x0000_t75" coordsize="21600,21600" o:spt="75" o:preferrelative="t" path="m@4@5l@4@11@9@11@9@5xe" filled="f" stroked="f">
+      <v:shapetype id="_x0000_t75" coordsize="21600,21600" o:spt="75" o:preferrelative="t" path="m@4@5l@4@11@9@11@9@5xe" filled="f" stroked="f">
         <v:stroke joinstyle="miter"/>
         <v:formulas>
           <v:f eqn="if lineDrawn pixelLineWidth 0"/>
@@ -11230,7 +12206,7 @@
         <v:path o:extrusionok="f" gradientshapeok="t" o:connecttype="rect"/>
         <o:lock v:ext="edit" aspectratio="t"/>
       </v:shapetype>
-      <v:shape id="_x0000_i1026" type="#_x0000_t75" style="width:450pt;height:837.75pt;visibility:visible;mso-wrap-style:square" o:bullet="t">
+      <v:shape id="_x0000_i1115" type="#_x0000_t75" style="width:450pt;height:837.75pt;visibility:visible;mso-wrap-style:square" o:bullet="t">
         <v:imagedata r:id="rId1" o:title=""/>
       </v:shape>
     </w:pict>
@@ -14060,6 +15036,119 @@
     </w:lvl>
   </w:abstractNum>
   <w:abstractNum w:abstractNumId="27" w15:restartNumberingAfterBreak="0">
+    <w:nsid w:val="66DA097C"/>
+    <w:multiLevelType w:val="hybridMultilevel"/>
+    <w:tmpl w:val="F1865CA0"/>
+    <w:lvl w:ilvl="0" w:tplc="A768B908">
+      <w:start w:val="2"/>
+      <w:numFmt w:val="bullet"/>
+      <w:lvlText w:val="-"/>
+      <w:lvlJc w:val="left"/>
+      <w:pPr>
+        <w:ind w:left="720" w:hanging="360"/>
+      </w:pPr>
+      <w:rPr>
+        <w:rFonts w:ascii="Calibri" w:eastAsiaTheme="minorHAnsi" w:hAnsi="Calibri" w:cs="Calibri" w:hint="default"/>
+      </w:rPr>
+    </w:lvl>
+    <w:lvl w:ilvl="1" w:tplc="040C0003" w:tentative="1">
+      <w:start w:val="1"/>
+      <w:numFmt w:val="bullet"/>
+      <w:lvlText w:val="o"/>
+      <w:lvlJc w:val="left"/>
+      <w:pPr>
+        <w:ind w:left="1440" w:hanging="360"/>
+      </w:pPr>
+      <w:rPr>
+        <w:rFonts w:ascii="Courier New" w:hAnsi="Courier New" w:cs="Courier New" w:hint="default"/>
+      </w:rPr>
+    </w:lvl>
+    <w:lvl w:ilvl="2" w:tplc="040C0005" w:tentative="1">
+      <w:start w:val="1"/>
+      <w:numFmt w:val="bullet"/>
+      <w:lvlText w:val=""/>
+      <w:lvlJc w:val="left"/>
+      <w:pPr>
+        <w:ind w:left="2160" w:hanging="360"/>
+      </w:pPr>
+      <w:rPr>
+        <w:rFonts w:ascii="Wingdings" w:hAnsi="Wingdings" w:hint="default"/>
+      </w:rPr>
+    </w:lvl>
+    <w:lvl w:ilvl="3" w:tplc="040C0001" w:tentative="1">
+      <w:start w:val="1"/>
+      <w:numFmt w:val="bullet"/>
+      <w:lvlText w:val=""/>
+      <w:lvlJc w:val="left"/>
+      <w:pPr>
+        <w:ind w:left="2880" w:hanging="360"/>
+      </w:pPr>
+      <w:rPr>
+        <w:rFonts w:ascii="Symbol" w:hAnsi="Symbol" w:hint="default"/>
+      </w:rPr>
+    </w:lvl>
+    <w:lvl w:ilvl="4" w:tplc="040C0003" w:tentative="1">
+      <w:start w:val="1"/>
+      <w:numFmt w:val="bullet"/>
+      <w:lvlText w:val="o"/>
+      <w:lvlJc w:val="left"/>
+      <w:pPr>
+        <w:ind w:left="3600" w:hanging="360"/>
+      </w:pPr>
+      <w:rPr>
+        <w:rFonts w:ascii="Courier New" w:hAnsi="Courier New" w:cs="Courier New" w:hint="default"/>
+      </w:rPr>
+    </w:lvl>
+    <w:lvl w:ilvl="5" w:tplc="040C0005" w:tentative="1">
+      <w:start w:val="1"/>
+      <w:numFmt w:val="bullet"/>
+      <w:lvlText w:val=""/>
+      <w:lvlJc w:val="left"/>
+      <w:pPr>
+        <w:ind w:left="4320" w:hanging="360"/>
+      </w:pPr>
+      <w:rPr>
+        <w:rFonts w:ascii="Wingdings" w:hAnsi="Wingdings" w:hint="default"/>
+      </w:rPr>
+    </w:lvl>
+    <w:lvl w:ilvl="6" w:tplc="040C0001" w:tentative="1">
+      <w:start w:val="1"/>
+      <w:numFmt w:val="bullet"/>
+      <w:lvlText w:val=""/>
+      <w:lvlJc w:val="left"/>
+      <w:pPr>
+        <w:ind w:left="5040" w:hanging="360"/>
+      </w:pPr>
+      <w:rPr>
+        <w:rFonts w:ascii="Symbol" w:hAnsi="Symbol" w:hint="default"/>
+      </w:rPr>
+    </w:lvl>
+    <w:lvl w:ilvl="7" w:tplc="040C0003" w:tentative="1">
+      <w:start w:val="1"/>
+      <w:numFmt w:val="bullet"/>
+      <w:lvlText w:val="o"/>
+      <w:lvlJc w:val="left"/>
+      <w:pPr>
+        <w:ind w:left="5760" w:hanging="360"/>
+      </w:pPr>
+      <w:rPr>
+        <w:rFonts w:ascii="Courier New" w:hAnsi="Courier New" w:cs="Courier New" w:hint="default"/>
+      </w:rPr>
+    </w:lvl>
+    <w:lvl w:ilvl="8" w:tplc="040C0005" w:tentative="1">
+      <w:start w:val="1"/>
+      <w:numFmt w:val="bullet"/>
+      <w:lvlText w:val=""/>
+      <w:lvlJc w:val="left"/>
+      <w:pPr>
+        <w:ind w:left="6480" w:hanging="360"/>
+      </w:pPr>
+      <w:rPr>
+        <w:rFonts w:ascii="Wingdings" w:hAnsi="Wingdings" w:hint="default"/>
+      </w:rPr>
+    </w:lvl>
+  </w:abstractNum>
+  <w:abstractNum w:abstractNumId="28" w15:restartNumberingAfterBreak="0">
     <w:nsid w:val="697320A9"/>
     <w:multiLevelType w:val="hybridMultilevel"/>
     <w:tmpl w:val="75189A24"/>
@@ -14172,7 +15261,7 @@
       </w:pPr>
     </w:lvl>
   </w:abstractNum>
-  <w:abstractNum w:abstractNumId="28" w15:restartNumberingAfterBreak="0">
+  <w:abstractNum w:abstractNumId="29" w15:restartNumberingAfterBreak="0">
     <w:nsid w:val="69D276F3"/>
     <w:multiLevelType w:val="hybridMultilevel"/>
     <w:tmpl w:val="1E9EFE2E"/>
@@ -14261,7 +15350,7 @@
       </w:pPr>
     </w:lvl>
   </w:abstractNum>
-  <w:abstractNum w:abstractNumId="29" w15:restartNumberingAfterBreak="0">
+  <w:abstractNum w:abstractNumId="30" w15:restartNumberingAfterBreak="0">
     <w:nsid w:val="6EA929FD"/>
     <w:multiLevelType w:val="hybridMultilevel"/>
     <w:tmpl w:val="2B84B578"/>
@@ -14374,7 +15463,7 @@
       </w:pPr>
     </w:lvl>
   </w:abstractNum>
-  <w:abstractNum w:abstractNumId="30" w15:restartNumberingAfterBreak="0">
+  <w:abstractNum w:abstractNumId="31" w15:restartNumberingAfterBreak="0">
     <w:nsid w:val="6F7F2BA2"/>
     <w:multiLevelType w:val="hybridMultilevel"/>
     <w:tmpl w:val="437079F4"/>
@@ -14463,7 +15552,7 @@
       </w:pPr>
     </w:lvl>
   </w:abstractNum>
-  <w:abstractNum w:abstractNumId="31" w15:restartNumberingAfterBreak="0">
+  <w:abstractNum w:abstractNumId="32" w15:restartNumberingAfterBreak="0">
     <w:nsid w:val="762F3312"/>
     <w:multiLevelType w:val="hybridMultilevel"/>
     <w:tmpl w:val="E764833E"/>
@@ -14549,7 +15638,7 @@
       </w:pPr>
     </w:lvl>
   </w:abstractNum>
-  <w:abstractNum w:abstractNumId="32" w15:restartNumberingAfterBreak="0">
+  <w:abstractNum w:abstractNumId="33" w15:restartNumberingAfterBreak="0">
     <w:nsid w:val="768C2CA2"/>
     <w:multiLevelType w:val="hybridMultilevel"/>
     <w:tmpl w:val="0804EFFC"/>
@@ -14648,7 +15737,7 @@
     <w:abstractNumId w:val="11"/>
   </w:num>
   <w:num w:numId="4">
-    <w:abstractNumId w:val="29"/>
+    <w:abstractNumId w:val="30"/>
   </w:num>
   <w:num w:numId="5">
     <w:abstractNumId w:val="8"/>
@@ -14675,16 +15764,16 @@
     <w:abstractNumId w:val="23"/>
   </w:num>
   <w:num w:numId="13">
-    <w:abstractNumId w:val="31"/>
+    <w:abstractNumId w:val="32"/>
   </w:num>
   <w:num w:numId="14">
-    <w:abstractNumId w:val="27"/>
+    <w:abstractNumId w:val="28"/>
   </w:num>
   <w:num w:numId="15">
     <w:abstractNumId w:val="6"/>
   </w:num>
   <w:num w:numId="16">
-    <w:abstractNumId w:val="30"/>
+    <w:abstractNumId w:val="31"/>
   </w:num>
   <w:num w:numId="17">
     <w:abstractNumId w:val="24"/>
@@ -14717,7 +15806,7 @@
     <w:abstractNumId w:val="3"/>
   </w:num>
   <w:num w:numId="27">
-    <w:abstractNumId w:val="32"/>
+    <w:abstractNumId w:val="33"/>
   </w:num>
   <w:num w:numId="28">
     <w:abstractNumId w:val="17"/>
@@ -14732,10 +15821,13 @@
     <w:abstractNumId w:val="0"/>
   </w:num>
   <w:num w:numId="32">
-    <w:abstractNumId w:val="28"/>
+    <w:abstractNumId w:val="29"/>
   </w:num>
   <w:num w:numId="33">
     <w:abstractNumId w:val="1"/>
+  </w:num>
+  <w:num w:numId="34">
+    <w:abstractNumId w:val="27"/>
   </w:num>
 </w:numbering>
 </file>

</xml_diff>

<commit_message>
Projet E.P.I.suite du 22 mars
</commit_message>
<xml_diff>
--- a/v3.1.docx
+++ b/v3.1.docx
@@ -982,104 +982,59 @@
           <w:szCs w:val="44"/>
         </w:rPr>
         <w:lastRenderedPageBreak/>
-        <w:t xml:space="preserve">Bonjour je suis </w:t>
-      </w:r>
-      <w:proofErr w:type="spellStart"/>
+        <w:t xml:space="preserve">Bonjour je suis Bahloul Oubeydallah et aujourd’hui je </w:t>
+      </w:r>
       <w:r>
         <w:rPr>
           <w:sz w:val="44"/>
           <w:szCs w:val="44"/>
         </w:rPr>
-        <w:t>Bahloul</w:t>
-      </w:r>
-      <w:proofErr w:type="spellEnd"/>
+        <w:t>vais</w:t>
+      </w:r>
       <w:r>
         <w:rPr>
           <w:sz w:val="44"/>
           <w:szCs w:val="44"/>
         </w:rPr>
-        <w:t xml:space="preserve"> </w:t>
-      </w:r>
-      <w:proofErr w:type="spellStart"/>
+        <w:t xml:space="preserve"> vous parler de l’informatique et son histoire.</w:t>
+      </w:r>
       <w:r>
         <w:rPr>
           <w:sz w:val="44"/>
           <w:szCs w:val="44"/>
         </w:rPr>
-        <w:t>Oubeydallah</w:t>
-      </w:r>
-      <w:proofErr w:type="spellEnd"/>
+        <w:t xml:space="preserve"> </w:t>
+      </w:r>
       <w:r>
         <w:rPr>
           <w:sz w:val="44"/>
           <w:szCs w:val="44"/>
         </w:rPr>
-        <w:t xml:space="preserve"> et aujourd’hui je </w:t>
-      </w:r>
-      <w:r>
+        <w:t>Voici l’organisation de ma  présentation .</w:t>
+      </w:r>
+    </w:p>
+    <w:p>
+      <w:pPr>
+        <w:jc w:val="center"/>
         <w:rPr>
           <w:sz w:val="44"/>
           <w:szCs w:val="44"/>
         </w:rPr>
-        <w:t>vais</w:t>
-      </w:r>
+      </w:pPr>
       <w:r>
         <w:rPr>
           <w:sz w:val="44"/>
           <w:szCs w:val="44"/>
         </w:rPr>
-        <w:t xml:space="preserve"> vous parler de l’informatique et son </w:t>
-      </w:r>
-      <w:proofErr w:type="spellStart"/>
-      <w:proofErr w:type="gramStart"/>
+        <w:t>Sommaire</w:t>
+      </w:r>
       <w:r>
         <w:rPr>
           <w:sz w:val="44"/>
           <w:szCs w:val="44"/>
         </w:rPr>
-        <w:t>histoire.</w:t>
-      </w:r>
-      <w:r>
-        <w:rPr>
-          <w:sz w:val="44"/>
-          <w:szCs w:val="44"/>
-        </w:rPr>
-        <w:t>Voici</w:t>
-      </w:r>
-      <w:proofErr w:type="spellEnd"/>
-      <w:proofErr w:type="gramEnd"/>
-      <w:r>
-        <w:rPr>
-          <w:sz w:val="44"/>
-          <w:szCs w:val="44"/>
-        </w:rPr>
-        <w:t xml:space="preserve"> l’organisation de ma  présentation .</w:t>
-      </w:r>
-    </w:p>
-    <w:p>
-      <w:pPr>
-        <w:jc w:val="center"/>
-        <w:rPr>
-          <w:sz w:val="44"/>
-          <w:szCs w:val="44"/>
-        </w:rPr>
-      </w:pPr>
-      <w:proofErr w:type="gramStart"/>
-      <w:r>
-        <w:rPr>
-          <w:sz w:val="44"/>
-          <w:szCs w:val="44"/>
-        </w:rPr>
-        <w:t>Sommaire</w:t>
-      </w:r>
-      <w:r>
-        <w:rPr>
-          <w:sz w:val="44"/>
-          <w:szCs w:val="44"/>
-        </w:rPr>
         <w:t xml:space="preserve"> .</w:t>
       </w:r>
-      <w:proofErr w:type="gramEnd"/>
     </w:p>
     <w:p>
       <w:pPr>
@@ -1120,23 +1075,7 @@
           <w:sz w:val="44"/>
           <w:szCs w:val="44"/>
         </w:rPr>
-        <w:t>Qu’</w:t>
-      </w:r>
-      <w:proofErr w:type="spellStart"/>
-      <w:r>
-        <w:rPr>
-          <w:sz w:val="44"/>
-          <w:szCs w:val="44"/>
-        </w:rPr>
-        <w:t>est ce</w:t>
-      </w:r>
-      <w:proofErr w:type="spellEnd"/>
-      <w:r>
-        <w:rPr>
-          <w:sz w:val="44"/>
-          <w:szCs w:val="44"/>
-        </w:rPr>
-        <w:t xml:space="preserve"> que la program</w:t>
+        <w:t>Qu’est ce que la program</w:t>
       </w:r>
       <w:r>
         <w:rPr>
@@ -1339,17 +1278,8 @@
           <w:sz w:val="44"/>
           <w:szCs w:val="44"/>
         </w:rPr>
-        <w:t xml:space="preserve">Les jeux </w:t>
-      </w:r>
-      <w:proofErr w:type="gramStart"/>
-      <w:r>
-        <w:rPr>
-          <w:sz w:val="44"/>
-          <w:szCs w:val="44"/>
-        </w:rPr>
-        <w:t>vidéos</w:t>
-      </w:r>
-      <w:proofErr w:type="gramEnd"/>
+        <w:t>Les jeux vidéos</w:t>
+      </w:r>
     </w:p>
     <w:p>
       <w:pPr>
@@ -1574,35 +1504,19 @@
                         <w:txbxContent>
                           <w:p>
                             <w:r>
-                              <w:t xml:space="preserve">J’ai choisi ce sujet parce </w:t>
-                            </w:r>
-                            <w:proofErr w:type="gramStart"/>
-                            <w:r>
-                              <w:t xml:space="preserve">que </w:t>
+                              <w:t xml:space="preserve">J’ai choisi ce sujet parce que </w:t>
                             </w:r>
                             <w:r>
                               <w:t xml:space="preserve"> </w:t>
                             </w:r>
                             <w:r>
-                              <w:t>je</w:t>
-                            </w:r>
-                            <w:proofErr w:type="gramEnd"/>
-                            <w:r>
-                              <w:t xml:space="preserve"> trouve </w:t>
+                              <w:t xml:space="preserve">je trouve </w:t>
                             </w:r>
                             <w:r>
                               <w:t>l’informatique</w:t>
                             </w:r>
                             <w:r>
-                              <w:t xml:space="preserve"> </w:t>
-                            </w:r>
-                            <w:proofErr w:type="spellStart"/>
-                            <w:r>
-                              <w:t>interressant</w:t>
-                            </w:r>
-                            <w:proofErr w:type="spellEnd"/>
-                            <w:r>
-                              <w:t xml:space="preserve"> mais aussi </w:t>
+                              <w:t xml:space="preserve"> interressant mais aussi </w:t>
                             </w:r>
                             <w:r>
                               <w:t xml:space="preserve">parce que </w:t>
@@ -1615,6 +1529,9 @@
                             </w:r>
                             <w:r>
                               <w:t>importance de nos jours</w:t>
+                            </w:r>
+                            <w:r>
+                              <w:t xml:space="preserve"> puisqu’on en a besoin pour l’ordinateur,les appareils mobiles et même les sites web</w:t>
                             </w:r>
                             <w:r>
                               <w:t>.</w:t>
@@ -1715,6 +1632,17 @@
                         <w:t>importance de nos jours</w:t>
                       </w:r>
                       <w:r>
+                        <w:t xml:space="preserve"> puisqu’on en a besoin pour l’</w:t>
+                      </w:r>
+                      <w:proofErr w:type="spellStart"/>
+                      <w:r>
+                        <w:t>ordinateur,les</w:t>
+                      </w:r>
+                      <w:proofErr w:type="spellEnd"/>
+                      <w:r>
+                        <w:t xml:space="preserve"> appareils mobiles et même les sites web</w:t>
+                      </w:r>
+                      <w:r>
                         <w:t>.</w:t>
                       </w:r>
                       <w:r>
@@ -1953,39 +1881,7 @@
           <w:szCs w:val="56"/>
         </w:rPr>
         <w:lastRenderedPageBreak/>
-        <w:t>Qu’</w:t>
-      </w:r>
-      <w:proofErr w:type="spellStart"/>
-      <w:r>
-        <w:rPr>
-          <w:sz w:val="56"/>
-          <w:szCs w:val="56"/>
-        </w:rPr>
-        <w:t>est ce</w:t>
-      </w:r>
-      <w:proofErr w:type="spellEnd"/>
-      <w:r>
-        <w:rPr>
-          <w:sz w:val="56"/>
-          <w:szCs w:val="56"/>
-        </w:rPr>
-        <w:t xml:space="preserve"> que la </w:t>
-      </w:r>
-      <w:proofErr w:type="spellStart"/>
-      <w:r>
-        <w:rPr>
-          <w:sz w:val="56"/>
-          <w:szCs w:val="56"/>
-        </w:rPr>
-        <w:t>programation</w:t>
-      </w:r>
-      <w:proofErr w:type="spellEnd"/>
-      <w:r>
-        <w:rPr>
-          <w:sz w:val="56"/>
-          <w:szCs w:val="56"/>
-        </w:rPr>
-        <w:t> ?</w:t>
+        <w:t>Qu’est ce que la programation ?</w:t>
       </w:r>
     </w:p>
     <w:p>
@@ -2004,16 +1900,16 @@
         <mc:AlternateContent>
           <mc:Choice Requires="wps">
             <w:drawing>
-              <wp:anchor distT="45720" distB="45720" distL="114300" distR="114300" simplePos="0" relativeHeight="251666432" behindDoc="0" locked="0" layoutInCell="1" allowOverlap="1" wp14:anchorId="14CD0250" wp14:editId="1BD59613">
+              <wp:anchor distT="45720" distB="45720" distL="114300" distR="114300" simplePos="0" relativeHeight="251666432" behindDoc="0" locked="0" layoutInCell="1" allowOverlap="1" wp14:anchorId="14CD0250" wp14:editId="390627C4">
                 <wp:simplePos x="0" y="0"/>
                 <wp:positionH relativeFrom="column">
-                  <wp:posOffset>1713865</wp:posOffset>
+                  <wp:posOffset>1715135</wp:posOffset>
                 </wp:positionH>
                 <wp:positionV relativeFrom="paragraph">
-                  <wp:posOffset>569595</wp:posOffset>
+                  <wp:posOffset>568960</wp:posOffset>
                 </wp:positionV>
-                <wp:extent cx="4765040" cy="3569335"/>
-                <wp:effectExtent l="0" t="0" r="16510" b="12065"/>
+                <wp:extent cx="4745355" cy="4653915"/>
+                <wp:effectExtent l="0" t="0" r="17145" b="13335"/>
                 <wp:wrapSquare wrapText="bothSides"/>
                 <wp:docPr id="217" name="Zone de texte 2"/>
                 <wp:cNvGraphicFramePr>
@@ -2028,7 +1924,7 @@
                       <wps:spPr bwMode="auto">
                         <a:xfrm>
                           <a:off x="0" y="0"/>
-                          <a:ext cx="4765040" cy="3569335"/>
+                          <a:ext cx="4745355" cy="4653915"/>
                         </a:xfrm>
                         <a:prstGeom prst="rect">
                           <a:avLst/>
@@ -2055,10 +1951,6 @@
                                 <w:numId w:val="33"/>
                               </w:numPr>
                               <w:jc w:val="both"/>
-                              <w:rPr>
-                                <w:sz w:val="40"/>
-                                <w:szCs w:val="40"/>
-                              </w:rPr>
                             </w:pPr>
                             <w:r>
                               <w:rPr>
@@ -2072,53 +1964,42 @@
                                 <w:sz w:val="40"/>
                                 <w:szCs w:val="40"/>
                               </w:rPr>
-                              <w:t xml:space="preserve">programmation est l’écriture de programmes servant à créer des logiciels ou des </w:t>
-                            </w:r>
-                            <w:proofErr w:type="gramStart"/>
-                            <w:r>
-                              <w:rPr>
-                                <w:sz w:val="40"/>
-                                <w:szCs w:val="40"/>
-                              </w:rPr>
-                              <w:t>programmes .</w:t>
-                            </w:r>
-                            <w:proofErr w:type="gramEnd"/>
-                            <w:r>
-                              <w:rPr>
-                                <w:sz w:val="40"/>
-                                <w:szCs w:val="40"/>
-                              </w:rPr>
-                              <w:t xml:space="preserve"> </w:t>
+                              <w:t xml:space="preserve">programmation </w:t>
                             </w:r>
                             <w:r>
                               <w:rPr>
                                 <w:sz w:val="40"/>
                                 <w:szCs w:val="40"/>
                               </w:rPr>
-                              <w:t>Un programme contient l’ensemble des informations nécessaires à l’utilisation du logiciel.</w:t>
+                              <w:t>est l’écriture,par un langage de programmation d’un programme .</w:t>
                             </w:r>
                             <w:r>
                               <w:rPr>
                                 <w:sz w:val="40"/>
                                 <w:szCs w:val="40"/>
                               </w:rPr>
-                              <w:t xml:space="preserve"> </w:t>
+                              <w:t xml:space="preserve"> Un programme contient l’ensemble des informations nécessaires à l’utilisation du logiciel</w:t>
                             </w:r>
                             <w:r>
                               <w:rPr>
                                 <w:sz w:val="40"/>
                                 <w:szCs w:val="40"/>
                               </w:rPr>
-                              <w:t>Un programme est créé à partir d’un langage informatique.</w:t>
+                              <w:t>.Le langage informatique est primordial pour créer un logiciel.</w:t>
                             </w:r>
-                          </w:p>
-                          <w:p>
                             <w:r>
                               <w:rPr>
                                 <w:sz w:val="40"/>
                                 <w:szCs w:val="40"/>
                               </w:rPr>
                               <w:t>Il existe plusieurs dizaines de langages informatiques mais tout dépend du besoin.</w:t>
+                            </w:r>
+                            <w:r>
+                              <w:rPr>
+                                <w:sz w:val="40"/>
+                                <w:szCs w:val="40"/>
+                              </w:rPr>
+                              <w:t>Nous aborderons dans une page suivante ce qu’est exactement un logiciel mais interressons nous à présent à l’algorithemie .</w:t>
                             </w:r>
                           </w:p>
                         </w:txbxContent>
@@ -2140,11 +2021,7 @@
           </mc:Choice>
           <mc:Fallback>
             <w:pict>
-              <v:shapetype w14:anchorId="14CD0250" id="_x0000_t202" coordsize="21600,21600" o:spt="202" path="m,l,21600r21600,l21600,xe">
-                <v:stroke joinstyle="miter"/>
-                <v:path gradientshapeok="t" o:connecttype="rect"/>
-              </v:shapetype>
-              <v:shape id="Zone de texte 2" o:spid="_x0000_s1033" type="#_x0000_t202" style="position:absolute;margin-left:134.95pt;margin-top:44.85pt;width:375.2pt;height:281.05pt;z-index:251666432;visibility:visible;mso-wrap-style:square;mso-width-percent:0;mso-height-percent:0;mso-wrap-distance-left:9pt;mso-wrap-distance-top:3.6pt;mso-wrap-distance-right:9pt;mso-wrap-distance-bottom:3.6pt;mso-position-horizontal:absolute;mso-position-horizontal-relative:text;mso-position-vertical:absolute;mso-position-vertical-relative:text;mso-width-percent:0;mso-height-percent:0;mso-width-relative:margin;mso-height-relative:margin;v-text-anchor:top" o:gfxdata="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">
+              <v:shape w14:anchorId="14CD0250" id="Zone de texte 2" o:spid="_x0000_s1033" type="#_x0000_t202" style="position:absolute;margin-left:135.05pt;margin-top:44.8pt;width:373.65pt;height:366.45pt;z-index:251666432;visibility:visible;mso-wrap-style:square;mso-width-percent:0;mso-height-percent:0;mso-wrap-distance-left:9pt;mso-wrap-distance-top:3.6pt;mso-wrap-distance-right:9pt;mso-wrap-distance-bottom:3.6pt;mso-position-horizontal:absolute;mso-position-horizontal-relative:text;mso-position-vertical:absolute;mso-position-vertical-relative:text;mso-width-percent:0;mso-height-percent:0;mso-width-relative:margin;mso-height-relative:margin;v-text-anchor:top" o:gfxdata="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">
                 <v:textbox>
                   <w:txbxContent>
                     <w:p>
@@ -2155,10 +2032,6 @@
                           <w:numId w:val="33"/>
                         </w:numPr>
                         <w:jc w:val="both"/>
-                        <w:rPr>
-                          <w:sz w:val="40"/>
-                          <w:szCs w:val="40"/>
-                        </w:rPr>
                       </w:pPr>
                       <w:r>
                         <w:rPr>
@@ -2172,7 +2045,14 @@
                           <w:sz w:val="40"/>
                           <w:szCs w:val="40"/>
                         </w:rPr>
-                        <w:t xml:space="preserve">programmation est l’écriture de programmes servant à créer des logiciels ou des </w:t>
+                        <w:t xml:space="preserve">programmation </w:t>
+                      </w:r>
+                      <w:r>
+                        <w:rPr>
+                          <w:sz w:val="40"/>
+                          <w:szCs w:val="40"/>
+                        </w:rPr>
+                        <w:t xml:space="preserve">est </w:t>
                       </w:r>
                       <w:proofErr w:type="gramStart"/>
                       <w:r>
@@ -2180,45 +2060,134 @@
                           <w:sz w:val="40"/>
                           <w:szCs w:val="40"/>
                         </w:rPr>
-                        <w:t>programmes .</w:t>
+                        <w:t>l’</w:t>
                       </w:r>
+                      <w:proofErr w:type="spellStart"/>
+                      <w:r>
+                        <w:rPr>
+                          <w:sz w:val="40"/>
+                          <w:szCs w:val="40"/>
+                        </w:rPr>
+                        <w:t>écriture,par</w:t>
+                      </w:r>
+                      <w:proofErr w:type="spellEnd"/>
                       <w:proofErr w:type="gramEnd"/>
                       <w:r>
                         <w:rPr>
                           <w:sz w:val="40"/>
                           <w:szCs w:val="40"/>
                         </w:rPr>
-                        <w:t xml:space="preserve"> </w:t>
+                        <w:t xml:space="preserve"> un langage de programmation d’un programme .</w:t>
                       </w:r>
                       <w:r>
                         <w:rPr>
                           <w:sz w:val="40"/>
                           <w:szCs w:val="40"/>
                         </w:rPr>
-                        <w:t>Un programme contient l’ensemble des informations nécessaires à l’utilisation du logiciel.</w:t>
+                        <w:t xml:space="preserve"> Un programme contient l’ensemble des informations nécessaires à l’utilisation du </w:t>
+                      </w:r>
+                      <w:proofErr w:type="spellStart"/>
+                      <w:proofErr w:type="gramStart"/>
+                      <w:r>
+                        <w:rPr>
+                          <w:sz w:val="40"/>
+                          <w:szCs w:val="40"/>
+                        </w:rPr>
+                        <w:t>logiciel</w:t>
                       </w:r>
                       <w:r>
                         <w:rPr>
                           <w:sz w:val="40"/>
                           <w:szCs w:val="40"/>
                         </w:rPr>
-                        <w:t xml:space="preserve"> </w:t>
+                        <w:t>.Le</w:t>
+                      </w:r>
+                      <w:proofErr w:type="spellEnd"/>
+                      <w:proofErr w:type="gramEnd"/>
+                      <w:r>
+                        <w:rPr>
+                          <w:sz w:val="40"/>
+                          <w:szCs w:val="40"/>
+                        </w:rPr>
+                        <w:t xml:space="preserve"> langage informatique est primordial pour créer un </w:t>
+                      </w:r>
+                      <w:proofErr w:type="spellStart"/>
+                      <w:r>
+                        <w:rPr>
+                          <w:sz w:val="40"/>
+                          <w:szCs w:val="40"/>
+                        </w:rPr>
+                        <w:t>logiciel.</w:t>
                       </w:r>
                       <w:r>
                         <w:rPr>
                           <w:sz w:val="40"/>
                           <w:szCs w:val="40"/>
                         </w:rPr>
-                        <w:t>Un programme est créé à partir d’un langage informatique.</w:t>
+                        <w:t>Il</w:t>
                       </w:r>
-                    </w:p>
-                    <w:p>
+                      <w:proofErr w:type="spellEnd"/>
                       <w:r>
                         <w:rPr>
                           <w:sz w:val="40"/>
                           <w:szCs w:val="40"/>
                         </w:rPr>
-                        <w:t>Il existe plusieurs dizaines de langages informatiques mais tout dépend du besoin.</w:t>
+                        <w:t xml:space="preserve"> existe plusieurs dizaines de langages informatiques mais tout dépend du </w:t>
+                      </w:r>
+                      <w:proofErr w:type="spellStart"/>
+                      <w:r>
+                        <w:rPr>
+                          <w:sz w:val="40"/>
+                          <w:szCs w:val="40"/>
+                        </w:rPr>
+                        <w:t>besoin.</w:t>
+                      </w:r>
+                      <w:r>
+                        <w:rPr>
+                          <w:sz w:val="40"/>
+                          <w:szCs w:val="40"/>
+                        </w:rPr>
+                        <w:t>Nous</w:t>
+                      </w:r>
+                      <w:proofErr w:type="spellEnd"/>
+                      <w:r>
+                        <w:rPr>
+                          <w:sz w:val="40"/>
+                          <w:szCs w:val="40"/>
+                        </w:rPr>
+                        <w:t xml:space="preserve"> aborderons dans une page suivante ce qu’est exactement un logiciel mais </w:t>
+                      </w:r>
+                      <w:proofErr w:type="spellStart"/>
+                      <w:r>
+                        <w:rPr>
+                          <w:sz w:val="40"/>
+                          <w:szCs w:val="40"/>
+                        </w:rPr>
+                        <w:t>interressons</w:t>
+                      </w:r>
+                      <w:proofErr w:type="spellEnd"/>
+                      <w:r>
+                        <w:rPr>
+                          <w:sz w:val="40"/>
+                          <w:szCs w:val="40"/>
+                        </w:rPr>
+                        <w:t xml:space="preserve"> nous à présent à l’</w:t>
+                      </w:r>
+                      <w:proofErr w:type="spellStart"/>
+                      <w:r>
+                        <w:rPr>
+                          <w:sz w:val="40"/>
+                          <w:szCs w:val="40"/>
+                        </w:rPr>
+                        <w:t>algorithemie</w:t>
+                      </w:r>
+                      <w:proofErr w:type="spellEnd"/>
+                      <w:r>
+                        <w:rPr>
+                          <w:sz w:val="40"/>
+                          <w:szCs w:val="40"/>
+                        </w:rPr>
+                        <w:t xml:space="preserve"> .</w:t>
                       </w:r>
                     </w:p>
                   </w:txbxContent>
@@ -2335,9 +2304,194 @@
       </w:pPr>
       <w:r>
         <w:rPr>
+          <w:sz w:val="56"/>
+          <w:szCs w:val="56"/>
+        </w:rPr>
+        <w:lastRenderedPageBreak/>
+        <w:t>Qu’est ce que l’algorythmie ?</w:t>
+      </w:r>
+    </w:p>
+    <w:p>
+      <w:pPr>
+        <w:jc w:val="both"/>
+        <w:rPr>
+          <w:sz w:val="56"/>
+          <w:szCs w:val="56"/>
+        </w:rPr>
+      </w:pPr>
+    </w:p>
+    <w:p>
+      <w:pPr>
+        <w:jc w:val="both"/>
+        <w:rPr>
+          <w:sz w:val="56"/>
+          <w:szCs w:val="56"/>
+        </w:rPr>
+      </w:pPr>
+      <w:r>
+        <w:rPr>
+          <w:sz w:val="56"/>
+          <w:szCs w:val="56"/>
+        </w:rPr>
+        <w:t>L’alogorithmie est le fait de faire de l’algorithmie</w:t>
+      </w:r>
+    </w:p>
+    <w:p>
+      <w:pPr>
+        <w:jc w:val="both"/>
+        <w:rPr>
+          <w:sz w:val="56"/>
+          <w:szCs w:val="56"/>
+        </w:rPr>
+      </w:pPr>
+    </w:p>
+    <w:p>
+      <w:pPr>
+        <w:jc w:val="both"/>
+        <w:rPr>
+          <w:sz w:val="56"/>
+          <w:szCs w:val="56"/>
+        </w:rPr>
+      </w:pPr>
+    </w:p>
+    <w:p>
+      <w:pPr>
+        <w:jc w:val="both"/>
+        <w:rPr>
+          <w:sz w:val="56"/>
+          <w:szCs w:val="56"/>
+        </w:rPr>
+      </w:pPr>
+    </w:p>
+    <w:p>
+      <w:pPr>
+        <w:jc w:val="both"/>
+        <w:rPr>
+          <w:sz w:val="56"/>
+          <w:szCs w:val="56"/>
+        </w:rPr>
+      </w:pPr>
+    </w:p>
+    <w:p>
+      <w:pPr>
+        <w:jc w:val="both"/>
+        <w:rPr>
+          <w:sz w:val="56"/>
+          <w:szCs w:val="56"/>
+        </w:rPr>
+      </w:pPr>
+    </w:p>
+    <w:p>
+      <w:pPr>
+        <w:jc w:val="both"/>
+        <w:rPr>
+          <w:sz w:val="56"/>
+          <w:szCs w:val="56"/>
+        </w:rPr>
+      </w:pPr>
+    </w:p>
+    <w:p>
+      <w:pPr>
+        <w:jc w:val="both"/>
+        <w:rPr>
+          <w:sz w:val="56"/>
+          <w:szCs w:val="56"/>
+        </w:rPr>
+      </w:pPr>
+    </w:p>
+    <w:p>
+      <w:pPr>
+        <w:jc w:val="both"/>
+        <w:rPr>
+          <w:sz w:val="56"/>
+          <w:szCs w:val="56"/>
+        </w:rPr>
+      </w:pPr>
+    </w:p>
+    <w:p>
+      <w:pPr>
+        <w:jc w:val="both"/>
+        <w:rPr>
+          <w:sz w:val="56"/>
+          <w:szCs w:val="56"/>
+        </w:rPr>
+      </w:pPr>
+    </w:p>
+    <w:p>
+      <w:pPr>
+        <w:jc w:val="both"/>
+        <w:rPr>
+          <w:sz w:val="56"/>
+          <w:szCs w:val="56"/>
+        </w:rPr>
+      </w:pPr>
+    </w:p>
+    <w:p>
+      <w:pPr>
+        <w:jc w:val="both"/>
+        <w:rPr>
+          <w:sz w:val="56"/>
+          <w:szCs w:val="56"/>
+        </w:rPr>
+      </w:pPr>
+    </w:p>
+    <w:p>
+      <w:pPr>
+        <w:jc w:val="both"/>
+        <w:rPr>
+          <w:sz w:val="56"/>
+          <w:szCs w:val="56"/>
+        </w:rPr>
+      </w:pPr>
+    </w:p>
+    <w:p>
+      <w:pPr>
+        <w:jc w:val="both"/>
+        <w:rPr>
+          <w:sz w:val="56"/>
+          <w:szCs w:val="56"/>
+        </w:rPr>
+      </w:pPr>
+    </w:p>
+    <w:p>
+      <w:pPr>
+        <w:jc w:val="both"/>
+        <w:rPr>
+          <w:sz w:val="56"/>
+          <w:szCs w:val="56"/>
+        </w:rPr>
+      </w:pPr>
+    </w:p>
+    <w:p>
+      <w:pPr>
+        <w:jc w:val="both"/>
+        <w:rPr>
+          <w:sz w:val="56"/>
+          <w:szCs w:val="56"/>
+        </w:rPr>
+      </w:pPr>
+    </w:p>
+    <w:p>
+      <w:pPr>
+        <w:jc w:val="both"/>
+        <w:rPr>
+          <w:sz w:val="56"/>
+          <w:szCs w:val="56"/>
+        </w:rPr>
+      </w:pPr>
+    </w:p>
+    <w:p>
+      <w:pPr>
+        <w:jc w:val="both"/>
+        <w:rPr>
+          <w:sz w:val="56"/>
+          <w:szCs w:val="56"/>
+        </w:rPr>
+      </w:pPr>
+      <w:r>
+        <w:rPr>
           <w:noProof/>
         </w:rPr>
-        <w:lastRenderedPageBreak/>
         <mc:AlternateContent>
           <mc:Choice Requires="wps">
             <w:drawing>
@@ -2476,7 +2630,6 @@
           </mc:Fallback>
         </mc:AlternateContent>
       </w:r>
-      <w:proofErr w:type="gramStart"/>
       <w:r>
         <w:rPr>
           <w:sz w:val="56"/>
@@ -2489,15 +2642,14 @@
           <w:sz w:val="44"/>
           <w:szCs w:val="44"/>
         </w:rPr>
-        <w:t>Exemple</w:t>
-      </w:r>
-      <w:proofErr w:type="gramEnd"/>
+        <w:t>Les</w:t>
+      </w:r>
       <w:r>
         <w:rPr>
           <w:sz w:val="44"/>
           <w:szCs w:val="44"/>
         </w:rPr>
-        <w:t xml:space="preserve"> de langages de programmation</w:t>
+        <w:t xml:space="preserve"> langages de programmation</w:t>
       </w:r>
     </w:p>
     <w:p>
@@ -2508,6 +2660,69 @@
           <w:szCs w:val="56"/>
         </w:rPr>
       </w:pPr>
+      <w:r>
+        <w:rPr>
+          <w:noProof/>
+          <w:color w:val="000000" w:themeColor="text1"/>
+          <w:sz w:val="40"/>
+          <w:szCs w:val="40"/>
+        </w:rPr>
+        <w:drawing>
+          <wp:anchor distT="0" distB="0" distL="114300" distR="114300" simplePos="0" relativeHeight="251782144" behindDoc="0" locked="0" layoutInCell="1" allowOverlap="1" wp14:anchorId="06C6A331" wp14:editId="40A79D2C">
+            <wp:simplePos x="0" y="0"/>
+            <wp:positionH relativeFrom="rightMargin">
+              <wp:posOffset>76200</wp:posOffset>
+            </wp:positionH>
+            <wp:positionV relativeFrom="paragraph">
+              <wp:posOffset>577850</wp:posOffset>
+            </wp:positionV>
+            <wp:extent cx="552450" cy="539115"/>
+            <wp:effectExtent l="0" t="0" r="0" b="0"/>
+            <wp:wrapSquare wrapText="bothSides"/>
+            <wp:docPr id="112" name="Image 112"/>
+            <wp:cNvGraphicFramePr>
+              <a:graphicFrameLocks xmlns:a="http://schemas.openxmlformats.org/drawingml/2006/main" noChangeAspect="1"/>
+            </wp:cNvGraphicFramePr>
+            <a:graphic xmlns:a="http://schemas.openxmlformats.org/drawingml/2006/main">
+              <a:graphicData uri="http://schemas.openxmlformats.org/drawingml/2006/picture">
+                <pic:pic xmlns:pic="http://schemas.openxmlformats.org/drawingml/2006/picture">
+                  <pic:nvPicPr>
+                    <pic:cNvPr id="99" name="Image 99"/>
+                    <pic:cNvPicPr/>
+                  </pic:nvPicPr>
+                  <pic:blipFill>
+                    <a:blip r:embed="rId12" cstate="print">
+                      <a:extLst>
+                        <a:ext uri="{28A0092B-C50C-407E-A947-70E740481C1C}">
+                          <a14:useLocalDpi xmlns:a14="http://schemas.microsoft.com/office/drawing/2010/main" val="0"/>
+                        </a:ext>
+                      </a:extLst>
+                    </a:blip>
+                    <a:stretch>
+                      <a:fillRect/>
+                    </a:stretch>
+                  </pic:blipFill>
+                  <pic:spPr>
+                    <a:xfrm flipV="1">
+                      <a:off x="0" y="0"/>
+                      <a:ext cx="552450" cy="539115"/>
+                    </a:xfrm>
+                    <a:prstGeom prst="rect">
+                      <a:avLst/>
+                    </a:prstGeom>
+                  </pic:spPr>
+                </pic:pic>
+              </a:graphicData>
+            </a:graphic>
+            <wp14:sizeRelH relativeFrom="margin">
+              <wp14:pctWidth>0</wp14:pctWidth>
+            </wp14:sizeRelH>
+            <wp14:sizeRelV relativeFrom="margin">
+              <wp14:pctHeight>0</wp14:pctHeight>
+            </wp14:sizeRelV>
+          </wp:anchor>
+        </w:drawing>
+      </w:r>
     </w:p>
     <w:p>
       <w:pPr>
@@ -2517,6 +2732,69 @@
           <w:szCs w:val="56"/>
         </w:rPr>
       </w:pPr>
+      <w:r>
+        <w:rPr>
+          <w:noProof/>
+          <w:color w:val="000000" w:themeColor="text1"/>
+          <w:sz w:val="40"/>
+          <w:szCs w:val="40"/>
+        </w:rPr>
+        <w:drawing>
+          <wp:anchor distT="0" distB="0" distL="114300" distR="114300" simplePos="0" relativeHeight="251780096" behindDoc="0" locked="0" layoutInCell="1" allowOverlap="1" wp14:anchorId="5E8C8BFD" wp14:editId="5817D7D0">
+            <wp:simplePos x="0" y="0"/>
+            <wp:positionH relativeFrom="column">
+              <wp:posOffset>5244973</wp:posOffset>
+            </wp:positionH>
+            <wp:positionV relativeFrom="paragraph">
+              <wp:posOffset>90805</wp:posOffset>
+            </wp:positionV>
+            <wp:extent cx="413468" cy="457200"/>
+            <wp:effectExtent l="0" t="0" r="5715" b="0"/>
+            <wp:wrapNone/>
+            <wp:docPr id="111" name="Image 111"/>
+            <wp:cNvGraphicFramePr>
+              <a:graphicFrameLocks xmlns:a="http://schemas.openxmlformats.org/drawingml/2006/main" noChangeAspect="1"/>
+            </wp:cNvGraphicFramePr>
+            <a:graphic xmlns:a="http://schemas.openxmlformats.org/drawingml/2006/main">
+              <a:graphicData uri="http://schemas.openxmlformats.org/drawingml/2006/picture">
+                <pic:pic xmlns:pic="http://schemas.openxmlformats.org/drawingml/2006/picture">
+                  <pic:nvPicPr>
+                    <pic:cNvPr id="100" name="Image 100"/>
+                    <pic:cNvPicPr/>
+                  </pic:nvPicPr>
+                  <pic:blipFill>
+                    <a:blip r:embed="rId13" cstate="print">
+                      <a:extLst>
+                        <a:ext uri="{28A0092B-C50C-407E-A947-70E740481C1C}">
+                          <a14:useLocalDpi xmlns:a14="http://schemas.microsoft.com/office/drawing/2010/main" val="0"/>
+                        </a:ext>
+                      </a:extLst>
+                    </a:blip>
+                    <a:stretch>
+                      <a:fillRect/>
+                    </a:stretch>
+                  </pic:blipFill>
+                  <pic:spPr>
+                    <a:xfrm>
+                      <a:off x="0" y="0"/>
+                      <a:ext cx="413468" cy="457200"/>
+                    </a:xfrm>
+                    <a:prstGeom prst="rect">
+                      <a:avLst/>
+                    </a:prstGeom>
+                  </pic:spPr>
+                </pic:pic>
+              </a:graphicData>
+            </a:graphic>
+            <wp14:sizeRelH relativeFrom="margin">
+              <wp14:pctWidth>0</wp14:pctWidth>
+            </wp14:sizeRelH>
+            <wp14:sizeRelV relativeFrom="margin">
+              <wp14:pctHeight>0</wp14:pctHeight>
+            </wp14:sizeRelV>
+          </wp:anchor>
+        </w:drawing>
+      </w:r>
       <w:r>
         <w:rPr>
           <w:noProof/>
@@ -2545,7 +2823,7 @@
                     <pic:cNvPicPr/>
                   </pic:nvPicPr>
                   <pic:blipFill>
-                    <a:blip r:embed="rId12" cstate="print">
+                    <a:blip r:embed="rId14" cstate="print">
                       <a:extLst>
                         <a:ext uri="{28A0092B-C50C-407E-A947-70E740481C1C}">
                           <a14:useLocalDpi xmlns:a14="http://schemas.microsoft.com/office/drawing/2010/main" val="0"/>
@@ -2593,7 +2871,7 @@
                     <pic:cNvPicPr/>
                   </pic:nvPicPr>
                   <pic:blipFill>
-                    <a:blip r:embed="rId13" cstate="print">
+                    <a:blip r:embed="rId15" cstate="print">
                       <a:extLst>
                         <a:ext uri="{28A0092B-C50C-407E-A947-70E740481C1C}">
                           <a14:useLocalDpi xmlns:a14="http://schemas.microsoft.com/office/drawing/2010/main" val="0"/>
@@ -2641,7 +2919,7 @@
                     <pic:cNvPicPr/>
                   </pic:nvPicPr>
                   <pic:blipFill>
-                    <a:blip r:embed="rId14" cstate="print">
+                    <a:blip r:embed="rId16" cstate="print">
                       <a:extLst>
                         <a:ext uri="{28A0092B-C50C-407E-A947-70E740481C1C}">
                           <a14:useLocalDpi xmlns:a14="http://schemas.microsoft.com/office/drawing/2010/main" val="0"/>
@@ -2689,7 +2967,7 @@
                     <pic:cNvPicPr/>
                   </pic:nvPicPr>
                   <pic:blipFill>
-                    <a:blip r:embed="rId15" cstate="print">
+                    <a:blip r:embed="rId17" cstate="print">
                       <a:extLst>
                         <a:ext uri="{28A0092B-C50C-407E-A947-70E740481C1C}">
                           <a14:useLocalDpi xmlns:a14="http://schemas.microsoft.com/office/drawing/2010/main" val="0"/>
@@ -2737,7 +3015,7 @@
                     <pic:cNvPicPr/>
                   </pic:nvPicPr>
                   <pic:blipFill>
-                    <a:blip r:embed="rId16" cstate="print">
+                    <a:blip r:embed="rId18" cstate="print">
                       <a:extLst>
                         <a:ext uri="{28A0092B-C50C-407E-A947-70E740481C1C}">
                           <a14:useLocalDpi xmlns:a14="http://schemas.microsoft.com/office/drawing/2010/main" val="0"/>
@@ -2785,7 +3063,7 @@
                     <pic:cNvPicPr/>
                   </pic:nvPicPr>
                   <pic:blipFill>
-                    <a:blip r:embed="rId17">
+                    <a:blip r:embed="rId19">
                       <a:extLst>
                         <a:ext uri="{28A0092B-C50C-407E-A947-70E740481C1C}">
                           <a14:useLocalDpi xmlns:a14="http://schemas.microsoft.com/office/drawing/2010/main" val="0"/>
@@ -2833,7 +3111,7 @@
                     <pic:cNvPicPr/>
                   </pic:nvPicPr>
                   <pic:blipFill>
-                    <a:blip r:embed="rId18" cstate="print">
+                    <a:blip r:embed="rId20" cstate="print">
                       <a:extLst>
                         <a:ext uri="{28A0092B-C50C-407E-A947-70E740481C1C}">
                           <a14:useLocalDpi xmlns:a14="http://schemas.microsoft.com/office/drawing/2010/main" val="0"/>
@@ -2964,7 +3242,7 @@
           <w:szCs w:val="44"/>
         </w:rPr>
         <w:drawing>
-          <wp:anchor distT="0" distB="0" distL="114300" distR="114300" simplePos="0" relativeHeight="251764736" behindDoc="0" locked="0" layoutInCell="1" allowOverlap="1" wp14:anchorId="22A5AB91" wp14:editId="41E84DDC">
+          <wp:anchor distT="0" distB="0" distL="114300" distR="114300" simplePos="0" relativeHeight="251764736" behindDoc="0" locked="0" layoutInCell="1" allowOverlap="1" wp14:anchorId="22A5AB91" wp14:editId="5EEE0C61">
             <wp:simplePos x="0" y="0"/>
             <wp:positionH relativeFrom="margin">
               <wp:align>left</wp:align>
@@ -2995,7 +3273,7 @@
                     <pic:cNvPicPr/>
                   </pic:nvPicPr>
                   <pic:blipFill>
-                    <a:blip r:embed="rId19" cstate="print">
+                    <a:blip r:embed="rId21" cstate="print">
                       <a:extLst>
                         <a:ext uri="{28A0092B-C50C-407E-A947-70E740481C1C}">
                           <a14:useLocalDpi xmlns:a14="http://schemas.microsoft.com/office/drawing/2010/main" val="0"/>
@@ -3051,7 +3329,7 @@
                     <pic:cNvPicPr/>
                   </pic:nvPicPr>
                   <pic:blipFill>
-                    <a:blip r:embed="rId20" cstate="print">
+                    <a:blip r:embed="rId22" cstate="print">
                       <a:extLst>
                         <a:ext uri="{28A0092B-C50C-407E-A947-70E740481C1C}">
                           <a14:useLocalDpi xmlns:a14="http://schemas.microsoft.com/office/drawing/2010/main" val="0"/>
@@ -3113,7 +3391,7 @@
                     </pic:cNvPicPr>
                   </pic:nvPicPr>
                   <pic:blipFill>
-                    <a:blip r:embed="rId21">
+                    <a:blip r:embed="rId23">
                       <a:extLst>
                         <a:ext uri="{28A0092B-C50C-407E-A947-70E740481C1C}">
                           <a14:useLocalDpi xmlns:a14="http://schemas.microsoft.com/office/drawing/2010/main" val="0"/>
@@ -3175,7 +3453,7 @@
                     <pic:cNvPicPr/>
                   </pic:nvPicPr>
                   <pic:blipFill>
-                    <a:blip r:embed="rId22" cstate="print">
+                    <a:blip r:embed="rId24" cstate="print">
                       <a:extLst>
                         <a:ext uri="{28A0092B-C50C-407E-A947-70E740481C1C}">
                           <a14:useLocalDpi xmlns:a14="http://schemas.microsoft.com/office/drawing/2010/main" val="0"/>
@@ -3231,7 +3509,7 @@
                     <pic:cNvPicPr/>
                   </pic:nvPicPr>
                   <pic:blipFill>
-                    <a:blip r:embed="rId23">
+                    <a:blip r:embed="rId25">
                       <a:extLst>
                         <a:ext uri="{28A0092B-C50C-407E-A947-70E740481C1C}">
                           <a14:useLocalDpi xmlns:a14="http://schemas.microsoft.com/office/drawing/2010/main" val="0"/>
@@ -3273,7 +3551,7 @@
           <w:noProof/>
         </w:rPr>
         <w:drawing>
-          <wp:anchor distT="0" distB="0" distL="114300" distR="114300" simplePos="0" relativeHeight="251765760" behindDoc="0" locked="0" layoutInCell="1" allowOverlap="1" wp14:anchorId="27F5AA64" wp14:editId="7B5C4805">
+          <wp:anchor distT="0" distB="0" distL="114300" distR="114300" simplePos="0" relativeHeight="251765760" behindDoc="0" locked="0" layoutInCell="1" allowOverlap="1" wp14:anchorId="27F5AA64" wp14:editId="402AE233">
             <wp:simplePos x="0" y="0"/>
             <wp:positionH relativeFrom="column">
               <wp:posOffset>2575433</wp:posOffset>
@@ -3298,7 +3576,7 @@
                     </pic:cNvPicPr>
                   </pic:nvPicPr>
                   <pic:blipFill>
-                    <a:blip r:embed="rId21">
+                    <a:blip r:embed="rId23">
                       <a:extLst>
                         <a:ext uri="{28A0092B-C50C-407E-A947-70E740481C1C}">
                           <a14:useLocalDpi xmlns:a14="http://schemas.microsoft.com/office/drawing/2010/main" val="0"/>
@@ -3357,7 +3635,7 @@
           <w:noProof/>
         </w:rPr>
         <w:drawing>
-          <wp:anchor distT="0" distB="0" distL="114300" distR="114300" simplePos="0" relativeHeight="251767808" behindDoc="0" locked="0" layoutInCell="1" allowOverlap="1" wp14:anchorId="3BDF77C1" wp14:editId="560C438B">
+          <wp:anchor distT="0" distB="0" distL="114300" distR="114300" simplePos="0" relativeHeight="251767808" behindDoc="0" locked="0" layoutInCell="1" allowOverlap="1" wp14:anchorId="3BDF77C1" wp14:editId="0598496E">
             <wp:simplePos x="0" y="0"/>
             <wp:positionH relativeFrom="column">
               <wp:posOffset>1294765</wp:posOffset>
@@ -3382,7 +3660,7 @@
                     </pic:cNvPicPr>
                   </pic:nvPicPr>
                   <pic:blipFill>
-                    <a:blip r:embed="rId24" cstate="print">
+                    <a:blip r:embed="rId26" cstate="print">
                       <a:extLst>
                         <a:ext uri="{28A0092B-C50C-407E-A947-70E740481C1C}">
                           <a14:useLocalDpi xmlns:a14="http://schemas.microsoft.com/office/drawing/2010/main" val="0"/>
@@ -3450,7 +3728,7 @@
           <w:szCs w:val="40"/>
         </w:rPr>
         <w:drawing>
-          <wp:anchor distT="0" distB="0" distL="114300" distR="114300" simplePos="0" relativeHeight="251768832" behindDoc="0" locked="0" layoutInCell="1" allowOverlap="1" wp14:anchorId="4CB0E7DC" wp14:editId="629B3FB7">
+          <wp:anchor distT="0" distB="0" distL="114300" distR="114300" simplePos="0" relativeHeight="251768832" behindDoc="0" locked="0" layoutInCell="1" allowOverlap="1" wp14:anchorId="4CB0E7DC" wp14:editId="2CF1C61C">
             <wp:simplePos x="0" y="0"/>
             <wp:positionH relativeFrom="column">
               <wp:posOffset>1239901</wp:posOffset>
@@ -3473,7 +3751,7 @@
                     <pic:cNvPicPr/>
                   </pic:nvPicPr>
                   <pic:blipFill>
-                    <a:blip r:embed="rId25" cstate="print">
+                    <a:blip r:embed="rId27" cstate="print">
                       <a:extLst>
                         <a:ext uri="{28A0092B-C50C-407E-A947-70E740481C1C}">
                           <a14:useLocalDpi xmlns:a14="http://schemas.microsoft.com/office/drawing/2010/main" val="0"/>
@@ -3499,7 +3777,6 @@
           </wp:anchor>
         </w:drawing>
       </w:r>
-      <w:proofErr w:type="spellStart"/>
       <w:r>
         <w:rPr>
           <w:color w:val="000000" w:themeColor="text1"/>
@@ -3508,7 +3785,6 @@
         </w:rPr>
         <w:t>Kotlin</w:t>
       </w:r>
-      <w:proofErr w:type="spellEnd"/>
     </w:p>
     <w:p>
       <w:pPr>
@@ -3555,7 +3831,7 @@
                     <pic:cNvPicPr/>
                   </pic:nvPicPr>
                   <pic:blipFill>
-                    <a:blip r:embed="rId26" cstate="print">
+                    <a:blip r:embed="rId28" cstate="print">
                       <a:extLst>
                         <a:ext uri="{28A0092B-C50C-407E-A947-70E740481C1C}">
                           <a14:useLocalDpi xmlns:a14="http://schemas.microsoft.com/office/drawing/2010/main" val="0"/>
@@ -3641,7 +3917,7 @@
                     <pic:cNvPicPr/>
                   </pic:nvPicPr>
                   <pic:blipFill>
-                    <a:blip r:embed="rId27" cstate="print">
+                    <a:blip r:embed="rId29" cstate="print">
                       <a:extLst>
                         <a:ext uri="{28A0092B-C50C-407E-A947-70E740481C1C}">
                           <a14:useLocalDpi xmlns:a14="http://schemas.microsoft.com/office/drawing/2010/main" val="0"/>
@@ -3740,7 +4016,7 @@
                     <pic:cNvPicPr/>
                   </pic:nvPicPr>
                   <pic:blipFill>
-                    <a:blip r:embed="rId28" cstate="print">
+                    <a:blip r:embed="rId30" cstate="print">
                       <a:extLst>
                         <a:ext uri="{28A0092B-C50C-407E-A947-70E740481C1C}">
                           <a14:useLocalDpi xmlns:a14="http://schemas.microsoft.com/office/drawing/2010/main" val="0"/>
@@ -3846,7 +4122,7 @@
                     <pic:cNvPicPr/>
                   </pic:nvPicPr>
                   <pic:blipFill>
-                    <a:blip r:embed="rId29" cstate="print">
+                    <a:blip r:embed="rId31" cstate="print">
                       <a:extLst>
                         <a:ext uri="{28A0092B-C50C-407E-A947-70E740481C1C}">
                           <a14:useLocalDpi xmlns:a14="http://schemas.microsoft.com/office/drawing/2010/main" val="0"/>
@@ -3932,7 +4208,7 @@
                     <pic:cNvPicPr/>
                   </pic:nvPicPr>
                   <pic:blipFill>
-                    <a:blip r:embed="rId26" cstate="print">
+                    <a:blip r:embed="rId28" cstate="print">
                       <a:extLst>
                         <a:ext uri="{28A0092B-C50C-407E-A947-70E740481C1C}">
                           <a14:useLocalDpi xmlns:a14="http://schemas.microsoft.com/office/drawing/2010/main" val="0"/>
@@ -4016,7 +4292,7 @@
                     </pic:cNvPicPr>
                   </pic:nvPicPr>
                   <pic:blipFill>
-                    <a:blip r:embed="rId24" cstate="print">
+                    <a:blip r:embed="rId26" cstate="print">
                       <a:extLst>
                         <a:ext uri="{28A0092B-C50C-407E-A947-70E740481C1C}">
                           <a14:useLocalDpi xmlns:a14="http://schemas.microsoft.com/office/drawing/2010/main" val="0"/>
@@ -4191,42 +4467,6 @@
       <w:pPr>
         <w:jc w:val="both"/>
         <w:rPr>
-          <w:sz w:val="44"/>
-          <w:szCs w:val="44"/>
-        </w:rPr>
-      </w:pPr>
-    </w:p>
-    <w:p>
-      <w:pPr>
-        <w:jc w:val="both"/>
-        <w:rPr>
-          <w:sz w:val="44"/>
-          <w:szCs w:val="44"/>
-        </w:rPr>
-      </w:pPr>
-    </w:p>
-    <w:p>
-      <w:pPr>
-        <w:jc w:val="both"/>
-        <w:rPr>
-          <w:sz w:val="44"/>
-          <w:szCs w:val="44"/>
-        </w:rPr>
-      </w:pPr>
-    </w:p>
-    <w:p>
-      <w:pPr>
-        <w:jc w:val="both"/>
-        <w:rPr>
-          <w:sz w:val="44"/>
-          <w:szCs w:val="44"/>
-        </w:rPr>
-      </w:pPr>
-    </w:p>
-    <w:p>
-      <w:pPr>
-        <w:jc w:val="both"/>
-        <w:rPr>
           <w:b/>
           <w:bCs/>
           <w:color w:val="000000" w:themeColor="text1"/>
@@ -4239,6 +4479,7 @@
           <w:sz w:val="44"/>
           <w:szCs w:val="44"/>
         </w:rPr>
+        <w:lastRenderedPageBreak/>
         <w:t>d)</w:t>
       </w:r>
       <w:r>
@@ -4356,7 +4597,7 @@
                     <pic:cNvPicPr/>
                   </pic:nvPicPr>
                   <pic:blipFill>
-                    <a:blip r:embed="rId30" cstate="print">
+                    <a:blip r:embed="rId32" cstate="print">
                       <a:extLst>
                         <a:ext uri="{28A0092B-C50C-407E-A947-70E740481C1C}">
                           <a14:useLocalDpi xmlns:a14="http://schemas.microsoft.com/office/drawing/2010/main" val="0"/>
@@ -4489,23 +4730,7 @@
           <w:sz w:val="36"/>
           <w:szCs w:val="36"/>
         </w:rPr>
-        <w:t>(</w:t>
-      </w:r>
-      <w:proofErr w:type="gramStart"/>
-      <w:r>
-        <w:rPr>
-          <w:sz w:val="36"/>
-          <w:szCs w:val="36"/>
-        </w:rPr>
-        <w:t>sur</w:t>
-      </w:r>
-      <w:proofErr w:type="gramEnd"/>
-      <w:r>
-        <w:rPr>
-          <w:sz w:val="36"/>
-          <w:szCs w:val="36"/>
-        </w:rPr>
-        <w:t xml:space="preserve"> ordinateurs)</w:t>
+        <w:t>(sur ordinateurs)</w:t>
       </w:r>
       <w:r>
         <w:rPr>
@@ -4546,7 +4771,7 @@
                     <pic:cNvPicPr/>
                   </pic:nvPicPr>
                   <pic:blipFill>
-                    <a:blip r:embed="rId31" cstate="print">
+                    <a:blip r:embed="rId33" cstate="print">
                       <a:extLst>
                         <a:ext uri="{28A0092B-C50C-407E-A947-70E740481C1C}">
                           <a14:useLocalDpi xmlns:a14="http://schemas.microsoft.com/office/drawing/2010/main" val="0"/>
@@ -4594,7 +4819,7 @@
                     <pic:cNvPicPr/>
                   </pic:nvPicPr>
                   <pic:blipFill>
-                    <a:blip r:embed="rId32" cstate="print">
+                    <a:blip r:embed="rId34" cstate="print">
                       <a:extLst>
                         <a:ext uri="{28A0092B-C50C-407E-A947-70E740481C1C}">
                           <a14:useLocalDpi xmlns:a14="http://schemas.microsoft.com/office/drawing/2010/main" val="0"/>
@@ -4626,112 +4851,16 @@
           <w:sz w:val="36"/>
           <w:szCs w:val="36"/>
         </w:rPr>
+        <w:t xml:space="preserve"> </w:t>
+      </w:r>
+      <w:r>
+        <w:rPr>
+          <w:noProof/>
+          <w:sz w:val="36"/>
+          <w:szCs w:val="36"/>
+        </w:rPr>
         <w:drawing>
-          <wp:inline distT="0" distB="0" distL="0" distR="0" wp14:anchorId="42063612" wp14:editId="6B189D61">
-            <wp:extent cx="1661756" cy="744070"/>
-            <wp:effectExtent l="0" t="0" r="0" b="0"/>
-            <wp:docPr id="17" name="Image 17"/>
-            <wp:cNvGraphicFramePr>
-              <a:graphicFrameLocks xmlns:a="http://schemas.openxmlformats.org/drawingml/2006/main" noChangeAspect="1"/>
-            </wp:cNvGraphicFramePr>
-            <a:graphic xmlns:a="http://schemas.openxmlformats.org/drawingml/2006/main">
-              <a:graphicData uri="http://schemas.openxmlformats.org/drawingml/2006/picture">
-                <pic:pic xmlns:pic="http://schemas.openxmlformats.org/drawingml/2006/picture">
-                  <pic:nvPicPr>
-                    <pic:cNvPr id="17" name="Image 17"/>
-                    <pic:cNvPicPr/>
-                  </pic:nvPicPr>
-                  <pic:blipFill>
-                    <a:blip r:embed="rId33">
-                      <a:extLst>
-                        <a:ext uri="{28A0092B-C50C-407E-A947-70E740481C1C}">
-                          <a14:useLocalDpi xmlns:a14="http://schemas.microsoft.com/office/drawing/2010/main" val="0"/>
-                        </a:ext>
-                      </a:extLst>
-                    </a:blip>
-                    <a:stretch>
-                      <a:fillRect/>
-                    </a:stretch>
-                  </pic:blipFill>
-                  <pic:spPr>
-                    <a:xfrm>
-                      <a:off x="0" y="0"/>
-                      <a:ext cx="1723034" cy="771508"/>
-                    </a:xfrm>
-                    <a:prstGeom prst="rect">
-                      <a:avLst/>
-                    </a:prstGeom>
-                  </pic:spPr>
-                </pic:pic>
-              </a:graphicData>
-            </a:graphic>
-          </wp:inline>
-        </w:drawing>
-      </w:r>
-      <w:r>
-        <w:rPr>
-          <w:noProof/>
-          <w:sz w:val="36"/>
-          <w:szCs w:val="36"/>
-        </w:rPr>
-        <w:t xml:space="preserve"> </w:t>
-      </w:r>
-      <w:r>
-        <w:rPr>
-          <w:noProof/>
-          <w:sz w:val="36"/>
-          <w:szCs w:val="36"/>
-        </w:rPr>
-        <w:drawing>
-          <wp:inline distT="0" distB="0" distL="0" distR="0" wp14:anchorId="6604A1F7" wp14:editId="5AC662A9">
-            <wp:extent cx="1091009" cy="726018"/>
-            <wp:effectExtent l="0" t="0" r="0" b="0"/>
-            <wp:docPr id="47" name="Image 47"/>
-            <wp:cNvGraphicFramePr>
-              <a:graphicFrameLocks xmlns:a="http://schemas.openxmlformats.org/drawingml/2006/main" noChangeAspect="1"/>
-            </wp:cNvGraphicFramePr>
-            <a:graphic xmlns:a="http://schemas.openxmlformats.org/drawingml/2006/main">
-              <a:graphicData uri="http://schemas.openxmlformats.org/drawingml/2006/picture">
-                <pic:pic xmlns:pic="http://schemas.openxmlformats.org/drawingml/2006/picture">
-                  <pic:nvPicPr>
-                    <pic:cNvPr id="19" name="Image 19"/>
-                    <pic:cNvPicPr/>
-                  </pic:nvPicPr>
-                  <pic:blipFill>
-                    <a:blip r:embed="rId34" cstate="print">
-                      <a:extLst>
-                        <a:ext uri="{28A0092B-C50C-407E-A947-70E740481C1C}">
-                          <a14:useLocalDpi xmlns:a14="http://schemas.microsoft.com/office/drawing/2010/main" val="0"/>
-                        </a:ext>
-                      </a:extLst>
-                    </a:blip>
-                    <a:stretch>
-                      <a:fillRect/>
-                    </a:stretch>
-                  </pic:blipFill>
-                  <pic:spPr>
-                    <a:xfrm>
-                      <a:off x="0" y="0"/>
-                      <a:ext cx="1112023" cy="740002"/>
-                    </a:xfrm>
-                    <a:prstGeom prst="rect">
-                      <a:avLst/>
-                    </a:prstGeom>
-                  </pic:spPr>
-                </pic:pic>
-              </a:graphicData>
-            </a:graphic>
-          </wp:inline>
-        </w:drawing>
-      </w:r>
-      <w:r>
-        <w:rPr>
-          <w:noProof/>
-          <w:sz w:val="36"/>
-          <w:szCs w:val="36"/>
-        </w:rPr>
-        <w:drawing>
-          <wp:inline distT="0" distB="0" distL="0" distR="0" wp14:anchorId="41F32EE8" wp14:editId="0566710F">
+          <wp:inline distT="0" distB="0" distL="0" distR="0" wp14:anchorId="41F32EE8" wp14:editId="0FB9E2E0">
             <wp:extent cx="739588" cy="739588"/>
             <wp:effectExtent l="0" t="0" r="3810" b="3810"/>
             <wp:docPr id="18" name="Image 18"/>
@@ -4788,7 +4917,7 @@
           <w:sz w:val="32"/>
           <w:szCs w:val="32"/>
         </w:rPr>
-        <w:t>Linux,Mac OS , Ubuntu ,Windows 10 et plus récemment Windows 11</w:t>
+        <w:t xml:space="preserve">Linux,Mac OS </w:t>
       </w:r>
     </w:p>
     <w:p>
@@ -4890,6 +5019,7 @@
           <w:sz w:val="36"/>
           <w:szCs w:val="36"/>
         </w:rPr>
+        <w:lastRenderedPageBreak/>
         <w:t xml:space="preserve">3)Chronologie </w:t>
       </w:r>
     </w:p>
@@ -5028,7 +5158,7 @@
                     <pic:cNvPicPr/>
                   </pic:nvPicPr>
                   <pic:blipFill>
-                    <a:blip r:embed="rId14" cstate="print">
+                    <a:blip r:embed="rId16" cstate="print">
                       <a:extLst>
                         <a:ext uri="{28A0092B-C50C-407E-A947-70E740481C1C}">
                           <a14:useLocalDpi xmlns:a14="http://schemas.microsoft.com/office/drawing/2010/main" val="0"/>
@@ -5203,20 +5333,7 @@
                         <w:txbxContent>
                           <w:p>
                             <w:r>
-                              <w:t>Aout 1991</w:t>
-                            </w:r>
-                            <w:proofErr w:type="gramStart"/>
-                            <w:r>
-                              <w:t> :</w:t>
-                            </w:r>
-                            <w:proofErr w:type="spellStart"/>
-                            <w:r>
-                              <w:t>Creation</w:t>
-                            </w:r>
-                            <w:proofErr w:type="spellEnd"/>
-                            <w:proofErr w:type="gramEnd"/>
-                            <w:r>
-                              <w:t xml:space="preserve"> du HTML par Tim Berners Lee</w:t>
+                              <w:t>Aout 1991 :Creation du HTML par Tim Berners Lee</w:t>
                             </w:r>
                           </w:p>
                         </w:txbxContent>
@@ -6397,29 +6514,8 @@
                         <w:txbxContent>
                           <w:p>
                             <w:r>
-                              <w:t>1994</w:t>
+                              <w:t>1994 :Création du PHP par Rasmus Lerdorf</w:t>
                             </w:r>
-                            <w:proofErr w:type="gramStart"/>
-                            <w:r>
-                              <w:t> :Création</w:t>
-                            </w:r>
-                            <w:proofErr w:type="gramEnd"/>
-                            <w:r>
-                              <w:t xml:space="preserve"> du PHP par </w:t>
-                            </w:r>
-                            <w:proofErr w:type="spellStart"/>
-                            <w:r>
-                              <w:t>Rasmus</w:t>
-                            </w:r>
-                            <w:proofErr w:type="spellEnd"/>
-                            <w:r>
-                              <w:t xml:space="preserve"> </w:t>
-                            </w:r>
-                            <w:proofErr w:type="spellStart"/>
-                            <w:r>
-                              <w:t>Lerdorf</w:t>
-                            </w:r>
-                            <w:proofErr w:type="spellEnd"/>
                           </w:p>
                         </w:txbxContent>
                       </wps:txbx>
@@ -6771,21 +6867,8 @@
                                   <w14:bevel/>
                                 </w14:textOutline>
                               </w:rPr>
-                              <w:t xml:space="preserve">Le premier langage informatique nait avec LE </w:t>
+                              <w:t>Le premier langage informatique nait avec LE Plankalkul</w:t>
                             </w:r>
-                            <w:proofErr w:type="spellStart"/>
-                            <w:r>
-                              <w:rPr>
-                                <w:color w:val="FFC000"/>
-                                <w14:textOutline w14:w="9525" w14:cap="rnd" w14:cmpd="sng" w14:algn="ctr">
-                                  <w14:noFill/>
-                                  <w14:prstDash w14:val="solid"/>
-                                  <w14:bevel/>
-                                </w14:textOutline>
-                              </w:rPr>
-                              <w:t>Plankalkul</w:t>
-                            </w:r>
-                            <w:proofErr w:type="spellEnd"/>
                           </w:p>
                           <w:p>
                             <w:pPr>
@@ -7026,7 +7109,7 @@
         <mc:AlternateContent>
           <mc:Choice Requires="wps">
             <w:drawing>
-              <wp:anchor distT="0" distB="0" distL="114300" distR="114300" simplePos="0" relativeHeight="251757568" behindDoc="0" locked="0" layoutInCell="1" allowOverlap="1" wp14:anchorId="4D37C091" wp14:editId="3B317514">
+              <wp:anchor distT="0" distB="0" distL="114300" distR="114300" simplePos="0" relativeHeight="251757568" behindDoc="0" locked="0" layoutInCell="1" allowOverlap="1" wp14:anchorId="4D37C091" wp14:editId="5C3BE08E">
                 <wp:simplePos x="0" y="0"/>
                 <wp:positionH relativeFrom="margin">
                   <wp:posOffset>-863218</wp:posOffset>
@@ -7068,8 +7151,8 @@
                               <w:rPr>
                                 <w:color w:val="FFFFFF"/>
                                 <w:kern w:val="24"/>
-                                <w:sz w:val="34"/>
-                                <w:szCs w:val="34"/>
+                                <w:sz w:val="24"/>
+                                <w:szCs w:val="24"/>
                                 <w:lang w:val="en-US"/>
                               </w:rPr>
                             </w:pPr>
@@ -7077,8 +7160,8 @@
                               <w:rPr>
                                 <w:color w:val="FFFFFF"/>
                                 <w:kern w:val="24"/>
-                                <w:sz w:val="34"/>
-                                <w:szCs w:val="34"/>
+                                <w:sz w:val="24"/>
+                                <w:szCs w:val="24"/>
                                 <w:lang w:val="en-US"/>
                               </w:rPr>
                               <w:t>1990</w:t>
@@ -7112,8 +7195,8 @@
                         <w:rPr>
                           <w:color w:val="FFFFFF"/>
                           <w:kern w:val="24"/>
-                          <w:sz w:val="34"/>
-                          <w:szCs w:val="34"/>
+                          <w:sz w:val="24"/>
+                          <w:szCs w:val="24"/>
                           <w:lang w:val="en-US"/>
                         </w:rPr>
                       </w:pPr>
@@ -7121,8 +7204,8 @@
                         <w:rPr>
                           <w:color w:val="FFFFFF"/>
                           <w:kern w:val="24"/>
-                          <w:sz w:val="34"/>
-                          <w:szCs w:val="34"/>
+                          <w:sz w:val="24"/>
+                          <w:szCs w:val="24"/>
                           <w:lang w:val="en-US"/>
                         </w:rPr>
                         <w:t>1990</w:t>
@@ -7168,18 +7251,8 @@
           <w:sz w:val="36"/>
           <w:szCs w:val="36"/>
         </w:rPr>
-        <w:t xml:space="preserve">Création du Python par Guido </w:t>
-      </w:r>
-      <w:proofErr w:type="spellStart"/>
-      <w:r>
-        <w:rPr>
-          <w:color w:val="0192FF"/>
-          <w:sz w:val="36"/>
-          <w:szCs w:val="36"/>
-        </w:rPr>
-        <w:t>Rossum</w:t>
-      </w:r>
-      <w:proofErr w:type="spellEnd"/>
+        <w:t>Création du Python par Guido Rossum</w:t>
+      </w:r>
       <w:r>
         <w:rPr>
           <w:color w:val="0192FF"/>
@@ -7482,17 +7555,7 @@
                               <w:t>er</w:t>
                             </w:r>
                             <w:r>
-                              <w:t xml:space="preserve"> appareil </w:t>
-                            </w:r>
-                            <w:proofErr w:type="spellStart"/>
-                            <w:proofErr w:type="gramStart"/>
-                            <w:r>
-                              <w:t>Mac,Le</w:t>
-                            </w:r>
-                            <w:proofErr w:type="spellEnd"/>
-                            <w:proofErr w:type="gramEnd"/>
-                            <w:r>
-                              <w:t xml:space="preserve"> macintosh 128K</w:t>
+                              <w:t xml:space="preserve"> appareil Mac,Le macintosh 128K</w:t>
                             </w:r>
                           </w:p>
                           <w:p/>
@@ -7607,11 +7670,9 @@
                             </w:r>
                           </w:p>
                           <w:p>
-                            <w:proofErr w:type="spellStart"/>
                             <w:r>
                               <w:t>Plankalkul</w:t>
                             </w:r>
-                            <w:proofErr w:type="spellEnd"/>
                           </w:p>
                         </w:txbxContent>
                       </wps:txbx>
@@ -7655,7 +7716,6 @@
           </mc:Fallback>
         </mc:AlternateContent>
       </w:r>
-      <w:proofErr w:type="gramStart"/>
       <w:r>
         <w:rPr>
           <w:sz w:val="36"/>
@@ -7668,15 +7728,7 @@
           <w:sz w:val="36"/>
           <w:szCs w:val="36"/>
         </w:rPr>
-        <w:t>Chronologie</w:t>
-      </w:r>
-      <w:proofErr w:type="gramEnd"/>
-      <w:r>
-        <w:rPr>
-          <w:sz w:val="36"/>
-          <w:szCs w:val="36"/>
-        </w:rPr>
-        <w:t xml:space="preserve"> des systèmes informatiques (hardware)</w:t>
+        <w:t>Chronologie des systèmes informatiques (hardware)</w:t>
       </w:r>
     </w:p>
     <w:p>
@@ -7718,7 +7770,7 @@
                     <pic:cNvPicPr/>
                   </pic:nvPicPr>
                   <pic:blipFill>
-                    <a:blip r:embed="rId31" cstate="print">
+                    <a:blip r:embed="rId33" cstate="print">
                       <a:extLst>
                         <a:ext uri="{28A0092B-C50C-407E-A947-70E740481C1C}">
                           <a14:useLocalDpi xmlns:a14="http://schemas.microsoft.com/office/drawing/2010/main" val="0"/>
@@ -8209,16 +8261,11 @@
                             <w:r>
                               <w:t xml:space="preserve">1981 : Premier ordinateur personnel </w:t>
                             </w:r>
-                            <w:proofErr w:type="gramStart"/>
                             <w:r>
                               <w:t>portable</w:t>
                             </w:r>
                             <w:r>
-                              <w:t>(</w:t>
-                            </w:r>
-                            <w:proofErr w:type="gramEnd"/>
-                            <w:r>
-                              <w:t>LE PC IBM avec le système MS-DOS)</w:t>
+                              <w:t>(LE PC IBM avec le système MS-DOS)</w:t>
                             </w:r>
                           </w:p>
                         </w:txbxContent>
@@ -8593,21 +8640,8 @@
                         <w:txbxContent>
                           <w:p>
                             <w:r>
-                              <w:t>1961</w:t>
+                              <w:t>1961 :Le Burroughs Large Systems</w:t>
                             </w:r>
-                            <w:proofErr w:type="gramStart"/>
-                            <w:r>
-                              <w:t> :Le</w:t>
-                            </w:r>
-                            <w:proofErr w:type="gramEnd"/>
-                            <w:r>
-                              <w:t xml:space="preserve"> Burroughs Large </w:t>
-                            </w:r>
-                            <w:proofErr w:type="spellStart"/>
-                            <w:r>
-                              <w:t>Systems</w:t>
-                            </w:r>
-                            <w:proofErr w:type="spellEnd"/>
                             <w:r>
                               <w:rPr>
                                 <w:noProof/>
@@ -8873,23 +8907,7 @@
                                 <w:sz w:val="20"/>
                                 <w:szCs w:val="20"/>
                               </w:rPr>
-                              <w:t>1970</w:t>
-                            </w:r>
-                            <w:proofErr w:type="gramStart"/>
-                            <w:r>
-                              <w:rPr>
-                                <w:sz w:val="20"/>
-                                <w:szCs w:val="20"/>
-                              </w:rPr>
-                              <w:t> :Brevet</w:t>
-                            </w:r>
-                            <w:proofErr w:type="gramEnd"/>
-                            <w:r>
-                              <w:rPr>
-                                <w:sz w:val="20"/>
-                                <w:szCs w:val="20"/>
-                              </w:rPr>
-                              <w:t xml:space="preserve"> de La première souris</w:t>
+                              <w:t>1970 :Brevet de La première souris</w:t>
                             </w:r>
                           </w:p>
                         </w:txbxContent>
@@ -9142,13 +9160,8 @@
                         <w:txbxContent>
                           <w:p>
                             <w:r>
-                              <w:t>1950</w:t>
+                              <w:t>1950 :L’ENIAC</w:t>
                             </w:r>
-                            <w:proofErr w:type="gramStart"/>
-                            <w:r>
-                              <w:t> :L’ENIAC</w:t>
-                            </w:r>
-                            <w:proofErr w:type="gramEnd"/>
                           </w:p>
                         </w:txbxContent>
                       </wps:txbx>
@@ -9584,6 +9597,7 @@
           <w:sz w:val="40"/>
           <w:szCs w:val="40"/>
         </w:rPr>
+        <w:lastRenderedPageBreak/>
         <w:drawing>
           <wp:anchor distT="0" distB="0" distL="114300" distR="114300" simplePos="0" relativeHeight="251723776" behindDoc="0" locked="0" layoutInCell="1" allowOverlap="1" wp14:anchorId="6F70C29A" wp14:editId="7A752E14">
             <wp:simplePos x="0" y="0"/>
@@ -9652,162 +9666,107 @@
           <w:sz w:val="40"/>
           <w:szCs w:val="40"/>
         </w:rPr>
-        <w:t xml:space="preserve">Nous allons maintenant aborder la partie des jeux </w:t>
-      </w:r>
-      <w:proofErr w:type="gramStart"/>
-      <w:r>
+        <w:t>Nous allons maintenant aborder la partie des jeux vidéos</w:t>
+      </w:r>
+    </w:p>
+    <w:p>
+      <w:pPr>
+        <w:jc w:val="both"/>
         <w:rPr>
           <w:sz w:val="40"/>
           <w:szCs w:val="40"/>
         </w:rPr>
-        <w:t>vidéos</w:t>
-      </w:r>
-      <w:proofErr w:type="gramEnd"/>
-    </w:p>
-    <w:p>
-      <w:pPr>
-        <w:jc w:val="both"/>
+      </w:pPr>
+      <w:r>
         <w:rPr>
           <w:sz w:val="40"/>
           <w:szCs w:val="40"/>
         </w:rPr>
-      </w:pPr>
-      <w:proofErr w:type="gramStart"/>
-      <w:r>
+        <w:t>D’abord ,qu’est ce qu’un jeu vidéo exactement ?</w:t>
+      </w:r>
+    </w:p>
+    <w:p>
+      <w:pPr>
+        <w:jc w:val="both"/>
         <w:rPr>
           <w:sz w:val="40"/>
           <w:szCs w:val="40"/>
         </w:rPr>
-        <w:t>D’abord ,qu’</w:t>
-      </w:r>
-      <w:proofErr w:type="spellStart"/>
+      </w:pPr>
       <w:r>
         <w:rPr>
           <w:sz w:val="40"/>
           <w:szCs w:val="40"/>
         </w:rPr>
-        <w:t>est</w:t>
-      </w:r>
-      <w:proofErr w:type="gramEnd"/>
+        <w:t>Eh bien un jeu vidéo est un logiciel prévu avec une interface utilisateur</w:t>
+      </w:r>
       <w:r>
         <w:rPr>
           <w:sz w:val="40"/>
           <w:szCs w:val="40"/>
         </w:rPr>
-        <w:t xml:space="preserve"> ce</w:t>
-      </w:r>
-      <w:proofErr w:type="spellEnd"/>
+        <w:t xml:space="preserve"> générant un retour visuel</w:t>
+      </w:r>
       <w:r>
         <w:rPr>
           <w:sz w:val="40"/>
           <w:szCs w:val="40"/>
         </w:rPr>
-        <w:t xml:space="preserve"> qu’un jeu vidéo exactement ?</w:t>
-      </w:r>
-    </w:p>
-    <w:p>
-      <w:pPr>
-        <w:jc w:val="both"/>
+        <w:t xml:space="preserve"> pour permettre une interaction humai</w:t>
+      </w:r>
+      <w:r>
         <w:rPr>
           <w:sz w:val="40"/>
           <w:szCs w:val="40"/>
         </w:rPr>
-      </w:pPr>
+        <w:t>ne</w:t>
+      </w:r>
       <w:r>
         <w:rPr>
           <w:sz w:val="40"/>
           <w:szCs w:val="40"/>
         </w:rPr>
-        <w:t xml:space="preserve">Eh bien un jeu vidéo est un logiciel prévu avec une interface utilisateur pour permettre une interaction humaine ludique </w:t>
-      </w:r>
-      <w:r>
+        <w:t>.</w:t>
+      </w:r>
+    </w:p>
+    <w:p>
+      <w:pPr>
+        <w:jc w:val="both"/>
         <w:rPr>
           <w:sz w:val="40"/>
           <w:szCs w:val="40"/>
         </w:rPr>
-        <w:t>en générant un retour visuel.</w:t>
-      </w:r>
-    </w:p>
-    <w:p>
-      <w:pPr>
-        <w:jc w:val="both"/>
+      </w:pPr>
+      <w:r>
         <w:rPr>
           <w:sz w:val="40"/>
           <w:szCs w:val="40"/>
         </w:rPr>
-      </w:pPr>
+        <w:t xml:space="preserve">Le mot </w:t>
+      </w:r>
       <w:r>
         <w:rPr>
           <w:sz w:val="40"/>
           <w:szCs w:val="40"/>
         </w:rPr>
-        <w:t xml:space="preserve">Le mot &lt;&lt;vidéo&gt;&gt; a été vulgarisé puisqu’avant le jeu vidéo faisait référence à un dispositif d’affichage de trame (Une trame est une image constituée d’un </w:t>
-      </w:r>
-      <w:proofErr w:type="gramStart"/>
+        <w:t>« vidéo » </w:t>
+      </w:r>
       <w:r>
         <w:rPr>
           <w:sz w:val="40"/>
           <w:szCs w:val="40"/>
         </w:rPr>
-        <w:t>tableau ,d’une</w:t>
-      </w:r>
-      <w:proofErr w:type="gramEnd"/>
-      <w:r>
+        <w:t xml:space="preserve"> a été vulgarisé puisqu’avant le jeu vidéo faisait référence à un dispositif d’affichage de trame (Une trame est une image constituée d’un tableau ,d’une grille donc d’un pixel),mais maintenant ce terme inclut tout type de dispositif d’affichage.</w:t>
+      </w:r>
+    </w:p>
+    <w:p>
+      <w:pPr>
+        <w:jc w:val="both"/>
         <w:rPr>
           <w:sz w:val="40"/>
           <w:szCs w:val="40"/>
         </w:rPr>
-        <w:t xml:space="preserve"> grille donc d’un pixel),mais maintenant ce terme inclut tout type de dispositif d’affichage.</w:t>
-      </w:r>
-    </w:p>
-    <w:p>
-      <w:pPr>
-        <w:jc w:val="both"/>
-        <w:rPr>
-          <w:sz w:val="40"/>
-          <w:szCs w:val="40"/>
-        </w:rPr>
-      </w:pPr>
-      <w:r>
-        <w:rPr>
-          <w:sz w:val="40"/>
-          <w:szCs w:val="40"/>
-        </w:rPr>
-        <w:lastRenderedPageBreak/>
-        <w:t xml:space="preserve">Il existe plusieurs logiciels permettant de faire des jeux </w:t>
-      </w:r>
-      <w:proofErr w:type="gramStart"/>
-      <w:r>
-        <w:rPr>
-          <w:sz w:val="40"/>
-          <w:szCs w:val="40"/>
-        </w:rPr>
-        <w:t>vidéos</w:t>
-      </w:r>
-      <w:proofErr w:type="gramEnd"/>
-      <w:r>
-        <w:rPr>
-          <w:sz w:val="40"/>
-          <w:szCs w:val="40"/>
-        </w:rPr>
-        <w:t xml:space="preserve"> comme par exemple </w:t>
-      </w:r>
-      <w:proofErr w:type="spellStart"/>
-      <w:r>
-        <w:rPr>
-          <w:sz w:val="40"/>
-          <w:szCs w:val="40"/>
-        </w:rPr>
-        <w:t>Unity</w:t>
-      </w:r>
-      <w:proofErr w:type="spellEnd"/>
-      <w:r>
-        <w:rPr>
-          <w:sz w:val="40"/>
-          <w:szCs w:val="40"/>
-        </w:rPr>
-        <w:t>.</w:t>
-      </w:r>
+      </w:pPr>
       <w:r>
         <w:rPr>
           <w:noProof/>
@@ -9815,16 +9774,16 @@
           <w:szCs w:val="40"/>
         </w:rPr>
         <w:drawing>
-          <wp:anchor distT="0" distB="0" distL="114300" distR="114300" simplePos="0" relativeHeight="251724800" behindDoc="0" locked="0" layoutInCell="1" allowOverlap="1" wp14:anchorId="6077C9E4" wp14:editId="19624B0C">
+          <wp:anchor distT="0" distB="0" distL="114300" distR="114300" simplePos="0" relativeHeight="251724800" behindDoc="0" locked="0" layoutInCell="1" allowOverlap="1" wp14:anchorId="6077C9E4" wp14:editId="562550DB">
             <wp:simplePos x="0" y="0"/>
             <wp:positionH relativeFrom="column">
-              <wp:posOffset>-1905</wp:posOffset>
+              <wp:posOffset>-177800</wp:posOffset>
             </wp:positionH>
             <wp:positionV relativeFrom="paragraph">
-              <wp:posOffset>669925</wp:posOffset>
+              <wp:posOffset>1299210</wp:posOffset>
             </wp:positionV>
-            <wp:extent cx="5760720" cy="3024505"/>
-            <wp:effectExtent l="0" t="0" r="0" b="4445"/>
+            <wp:extent cx="1619250" cy="850265"/>
+            <wp:effectExtent l="0" t="0" r="0" b="6985"/>
             <wp:wrapTopAndBottom/>
             <wp:docPr id="76" name="Image 76"/>
             <wp:cNvGraphicFramePr>
@@ -9838,7 +9797,7 @@
                     <pic:cNvPicPr/>
                   </pic:nvPicPr>
                   <pic:blipFill>
-                    <a:blip r:embed="rId52">
+                    <a:blip r:embed="rId52" cstate="print">
                       <a:extLst>
                         <a:ext uri="{28A0092B-C50C-407E-A947-70E740481C1C}">
                           <a14:useLocalDpi xmlns:a14="http://schemas.microsoft.com/office/drawing/2010/main" val="0"/>
@@ -9852,7 +9811,7 @@
                   <pic:spPr>
                     <a:xfrm>
                       <a:off x="0" y="0"/>
-                      <a:ext cx="5760720" cy="3024505"/>
+                      <a:ext cx="1619250" cy="850265"/>
                     </a:xfrm>
                     <a:prstGeom prst="rect">
                       <a:avLst/>
@@ -9861,32 +9820,96 @@
                 </pic:pic>
               </a:graphicData>
             </a:graphic>
+            <wp14:sizeRelH relativeFrom="margin">
+              <wp14:pctWidth>0</wp14:pctWidth>
+            </wp14:sizeRelH>
+            <wp14:sizeRelV relativeFrom="margin">
+              <wp14:pctHeight>0</wp14:pctHeight>
+            </wp14:sizeRelV>
           </wp:anchor>
         </w:drawing>
       </w:r>
-    </w:p>
-    <w:p>
-      <w:pPr>
-        <w:jc w:val="both"/>
-        <w:rPr>
-          <w:sz w:val="36"/>
-          <w:szCs w:val="36"/>
-        </w:rPr>
-      </w:pPr>
-    </w:p>
-    <w:p>
-      <w:pPr>
-        <w:jc w:val="both"/>
-        <w:rPr>
-          <w:sz w:val="36"/>
-          <w:szCs w:val="36"/>
-        </w:rPr>
-      </w:pPr>
-      <w:r>
-        <w:rPr>
-          <w:sz w:val="36"/>
-          <w:szCs w:val="36"/>
-        </w:rPr>
+      <w:r>
+        <w:rPr>
+          <w:sz w:val="40"/>
+          <w:szCs w:val="40"/>
+        </w:rPr>
+        <w:t xml:space="preserve">Il existe plusieurs logiciels </w:t>
+      </w:r>
+      <w:r>
+        <w:rPr>
+          <w:sz w:val="40"/>
+          <w:szCs w:val="40"/>
+        </w:rPr>
+        <w:t xml:space="preserve">(moteur graphique) </w:t>
+      </w:r>
+      <w:r>
+        <w:rPr>
+          <w:sz w:val="40"/>
+          <w:szCs w:val="40"/>
+        </w:rPr>
+        <w:t>permettant de faire des jeux vidéos comme par exemple Unity.</w:t>
+      </w:r>
+    </w:p>
+    <w:p>
+      <w:pPr>
+        <w:jc w:val="both"/>
+        <w:rPr>
+          <w:sz w:val="36"/>
+          <w:szCs w:val="36"/>
+        </w:rPr>
+      </w:pPr>
+    </w:p>
+    <w:p>
+      <w:pPr>
+        <w:jc w:val="both"/>
+        <w:rPr>
+          <w:sz w:val="36"/>
+          <w:szCs w:val="36"/>
+        </w:rPr>
+      </w:pPr>
+    </w:p>
+    <w:p>
+      <w:pPr>
+        <w:jc w:val="both"/>
+        <w:rPr>
+          <w:sz w:val="36"/>
+          <w:szCs w:val="36"/>
+        </w:rPr>
+      </w:pPr>
+    </w:p>
+    <w:p>
+      <w:pPr>
+        <w:jc w:val="both"/>
+        <w:rPr>
+          <w:sz w:val="36"/>
+          <w:szCs w:val="36"/>
+        </w:rPr>
+      </w:pPr>
+    </w:p>
+    <w:p>
+      <w:pPr>
+        <w:jc w:val="both"/>
+        <w:rPr>
+          <w:sz w:val="36"/>
+          <w:szCs w:val="36"/>
+        </w:rPr>
+      </w:pPr>
+    </w:p>
+    <w:p>
+      <w:pPr>
+        <w:jc w:val="both"/>
+        <w:rPr>
+          <w:sz w:val="36"/>
+          <w:szCs w:val="36"/>
+        </w:rPr>
+      </w:pPr>
+      <w:r>
+        <w:rPr>
+          <w:sz w:val="36"/>
+          <w:szCs w:val="36"/>
+        </w:rPr>
+        <w:lastRenderedPageBreak/>
         <w:t>5)</w:t>
       </w:r>
       <w:r>
@@ -9910,55 +9933,7 @@
           <w:sz w:val="36"/>
           <w:szCs w:val="36"/>
         </w:rPr>
-        <w:t>Parlons maintenant des risques d’</w:t>
-      </w:r>
-      <w:proofErr w:type="spellStart"/>
-      <w:r>
-        <w:rPr>
-          <w:sz w:val="36"/>
-          <w:szCs w:val="36"/>
-        </w:rPr>
-        <w:t>Internet.Eh</w:t>
-      </w:r>
-      <w:proofErr w:type="spellEnd"/>
-      <w:r>
-        <w:rPr>
-          <w:sz w:val="36"/>
-          <w:szCs w:val="36"/>
-        </w:rPr>
-        <w:t xml:space="preserve"> </w:t>
-      </w:r>
-      <w:proofErr w:type="gramStart"/>
-      <w:r>
-        <w:rPr>
-          <w:sz w:val="36"/>
-          <w:szCs w:val="36"/>
-        </w:rPr>
-        <w:t>oui ,malgré</w:t>
-      </w:r>
-      <w:proofErr w:type="gramEnd"/>
-      <w:r>
-        <w:rPr>
-          <w:sz w:val="36"/>
-          <w:szCs w:val="36"/>
-        </w:rPr>
-        <w:t xml:space="preserve"> les bienfaits d’</w:t>
-      </w:r>
-      <w:proofErr w:type="spellStart"/>
-      <w:r>
-        <w:rPr>
-          <w:sz w:val="36"/>
-          <w:szCs w:val="36"/>
-        </w:rPr>
-        <w:t>Internet,il</w:t>
-      </w:r>
-      <w:proofErr w:type="spellEnd"/>
-      <w:r>
-        <w:rPr>
-          <w:sz w:val="36"/>
-          <w:szCs w:val="36"/>
-        </w:rPr>
-        <w:t xml:space="preserve"> existe aussi des méfaits et des désavantages.</w:t>
+        <w:t>Parlons maintenant des risques d’Internet.Eh oui ,malgré les bienfaits d’Internet,il existe aussi des méfaits et des désavantages.</w:t>
       </w:r>
     </w:p>
     <w:p>
@@ -9984,7 +9959,6 @@
           <w:sz w:val="36"/>
           <w:szCs w:val="36"/>
         </w:rPr>
-        <w:lastRenderedPageBreak/>
         <w:drawing>
           <wp:anchor distT="0" distB="0" distL="114300" distR="114300" simplePos="0" relativeHeight="251731968" behindDoc="0" locked="0" layoutInCell="1" allowOverlap="1" wp14:anchorId="7BB19BA7" wp14:editId="7849FE38">
             <wp:simplePos x="0" y="0"/>
@@ -10242,44 +10216,10 @@
                         <w:txbxContent>
                           <w:p>
                             <w:r>
-                              <w:t xml:space="preserve">Les hackers arrivent à ramasser les données que vous disséminez sur </w:t>
-                            </w:r>
-                            <w:proofErr w:type="spellStart"/>
-                            <w:r>
-                              <w:t>Internet.Mais</w:t>
-                            </w:r>
-                            <w:proofErr w:type="spellEnd"/>
-                            <w:r>
-                              <w:t xml:space="preserve"> pas seulement </w:t>
-                            </w:r>
-                            <w:proofErr w:type="spellStart"/>
-                            <w:proofErr w:type="gramStart"/>
-                            <w:r>
-                              <w:t>eux.Certains</w:t>
-                            </w:r>
-                            <w:proofErr w:type="spellEnd"/>
-                            <w:proofErr w:type="gramEnd"/>
-                            <w:r>
-                              <w:t xml:space="preserve"> site web vendent vos informations</w:t>
+                              <w:t>Les hackers arrivent à ramasser les données que vous disséminez sur Internet.Mais pas seulement eux.Certains site web vendent vos informations</w:t>
                             </w:r>
                             <w:r>
-                              <w:t xml:space="preserve"> personnelles comme vos centres d’</w:t>
-                            </w:r>
-                            <w:proofErr w:type="spellStart"/>
-                            <w:r>
-                              <w:t>intêrêt</w:t>
-                            </w:r>
-                            <w:proofErr w:type="spellEnd"/>
-                            <w:r>
-                              <w:t xml:space="preserve"> etc.. </w:t>
-                            </w:r>
-                            <w:proofErr w:type="gramStart"/>
-                            <w:r>
-                              <w:t>à</w:t>
-                            </w:r>
-                            <w:proofErr w:type="gramEnd"/>
-                            <w:r>
-                              <w:t xml:space="preserve"> des annonceurs</w:t>
+                              <w:t xml:space="preserve"> personnelles comme vos centres d’intêrêt etc.. à des annonceurs</w:t>
                             </w:r>
                             <w:r>
                               <w:t xml:space="preserve"> contre de l’argent comme Google</w:t>
@@ -10367,73 +10307,23 @@
           <w:sz w:val="36"/>
           <w:szCs w:val="36"/>
         </w:rPr>
-        <w:t xml:space="preserve">D’abord pour éviter de recevoir des </w:t>
-      </w:r>
-      <w:proofErr w:type="spellStart"/>
-      <w:r>
-        <w:rPr>
-          <w:sz w:val="36"/>
-          <w:szCs w:val="36"/>
-        </w:rPr>
-        <w:t>spamms</w:t>
-      </w:r>
-      <w:proofErr w:type="spellEnd"/>
-      <w:r>
-        <w:rPr>
-          <w:sz w:val="36"/>
-          <w:szCs w:val="36"/>
-        </w:rPr>
-        <w:t xml:space="preserve"> et d’être dérangé ou </w:t>
-      </w:r>
-      <w:proofErr w:type="spellStart"/>
-      <w:proofErr w:type="gramStart"/>
-      <w:r>
-        <w:rPr>
-          <w:sz w:val="36"/>
-          <w:szCs w:val="36"/>
-        </w:rPr>
-        <w:t>hacker,ne</w:t>
-      </w:r>
-      <w:proofErr w:type="spellEnd"/>
-      <w:proofErr w:type="gramEnd"/>
-      <w:r>
-        <w:rPr>
-          <w:sz w:val="36"/>
-          <w:szCs w:val="36"/>
-        </w:rPr>
-        <w:t xml:space="preserve"> jamais communiquer ses données sur Internet</w:t>
-      </w:r>
-    </w:p>
-    <w:p>
-      <w:pPr>
-        <w:jc w:val="both"/>
-        <w:rPr>
-          <w:sz w:val="36"/>
-          <w:szCs w:val="36"/>
-        </w:rPr>
-      </w:pPr>
-      <w:r>
-        <w:rPr>
-          <w:sz w:val="36"/>
-          <w:szCs w:val="36"/>
-        </w:rPr>
-        <w:t xml:space="preserve">Voici les conditions de Google pour </w:t>
-      </w:r>
-      <w:proofErr w:type="spellStart"/>
-      <w:r>
-        <w:rPr>
-          <w:sz w:val="36"/>
-          <w:szCs w:val="36"/>
-        </w:rPr>
-        <w:t>acceder</w:t>
-      </w:r>
-      <w:proofErr w:type="spellEnd"/>
-      <w:r>
-        <w:rPr>
-          <w:sz w:val="36"/>
-          <w:szCs w:val="36"/>
-        </w:rPr>
-        <w:t xml:space="preserve"> à ses services.</w:t>
+        <w:t>D’abord pour éviter de recevoir des spamms et d’être dérangé ou hacker,ne jamais communiquer ses données sur Internet</w:t>
+      </w:r>
+    </w:p>
+    <w:p>
+      <w:pPr>
+        <w:jc w:val="both"/>
+        <w:rPr>
+          <w:sz w:val="36"/>
+          <w:szCs w:val="36"/>
+        </w:rPr>
+      </w:pPr>
+      <w:r>
+        <w:rPr>
+          <w:sz w:val="36"/>
+          <w:szCs w:val="36"/>
+        </w:rPr>
+        <w:t>Voici les conditions de Google pour acceder à ses services.</w:t>
       </w:r>
     </w:p>
     <w:p>
@@ -10665,23 +10555,8 @@
           <w:sz w:val="36"/>
           <w:szCs w:val="36"/>
         </w:rPr>
-        <w:t xml:space="preserve">La plupart des gens appuient sur le bouton « Accepter » sans même </w:t>
-      </w:r>
-      <w:proofErr w:type="gramStart"/>
-      <w:r>
-        <w:rPr>
-          <w:sz w:val="36"/>
-          <w:szCs w:val="36"/>
-        </w:rPr>
-        <w:t>lire….</w:t>
-      </w:r>
-      <w:proofErr w:type="gramEnd"/>
-      <w:r>
-        <w:rPr>
-          <w:sz w:val="36"/>
-          <w:szCs w:val="36"/>
-        </w:rPr>
-        <w:t>.</w:t>
+        <w:lastRenderedPageBreak/>
+        <w:t>La plupart des gens appuient sur le bouton « Accepter » sans même lire…..</w:t>
       </w:r>
     </w:p>
     <w:p>
@@ -10922,25 +10797,7 @@
           <w:sz w:val="36"/>
           <w:szCs w:val="36"/>
         </w:rPr>
-        <w:t xml:space="preserve">Pour le domaine de la cybersécurité par </w:t>
-      </w:r>
-      <w:proofErr w:type="spellStart"/>
-      <w:proofErr w:type="gramStart"/>
-      <w:r>
-        <w:rPr>
-          <w:sz w:val="36"/>
-          <w:szCs w:val="36"/>
-        </w:rPr>
-        <w:t>exemple,voici</w:t>
-      </w:r>
-      <w:proofErr w:type="spellEnd"/>
-      <w:proofErr w:type="gramEnd"/>
-      <w:r>
-        <w:rPr>
-          <w:sz w:val="36"/>
-          <w:szCs w:val="36"/>
-        </w:rPr>
-        <w:t xml:space="preserve"> les attentes envers un l’ingénieur de la cybersécurité :</w:t>
+        <w:t>Pour le domaine de la cybersécurité par exemple,voici les attentes envers un l’ingénieur de la cybersécurité :</w:t>
       </w:r>
     </w:p>
     <w:p>
@@ -10970,6 +10827,7 @@
           <w:sz w:val="36"/>
           <w:szCs w:val="36"/>
         </w:rPr>
+        <w:lastRenderedPageBreak/>
         <w:t>Analyser les menaces d’intrusion</w:t>
       </w:r>
     </w:p>
@@ -11068,23 +10926,7 @@
           <w:sz w:val="36"/>
           <w:szCs w:val="36"/>
         </w:rPr>
-        <w:t xml:space="preserve">Définir les plans nécessaires à </w:t>
-      </w:r>
-      <w:proofErr w:type="gramStart"/>
-      <w:r>
-        <w:rPr>
-          <w:sz w:val="36"/>
-          <w:szCs w:val="36"/>
-        </w:rPr>
-        <w:t>leurs correction</w:t>
-      </w:r>
-      <w:proofErr w:type="gramEnd"/>
-      <w:r>
-        <w:rPr>
-          <w:sz w:val="36"/>
-          <w:szCs w:val="36"/>
-        </w:rPr>
-        <w:t xml:space="preserve"> ou leur anticipations</w:t>
+        <w:t>Définir les plans nécessaires à leurs correction ou leur anticipations</w:t>
       </w:r>
     </w:p>
     <w:p>
@@ -11162,15 +11004,29 @@
           <w:szCs w:val="36"/>
         </w:rPr>
       </w:pPr>
-      <w:proofErr w:type="gramStart"/>
-      <w:r>
-        <w:rPr>
-          <w:sz w:val="36"/>
-          <w:szCs w:val="36"/>
-        </w:rPr>
-        <w:t>Ou</w:t>
-      </w:r>
-      <w:proofErr w:type="gramEnd"/>
+      <w:r>
+        <w:rPr>
+          <w:sz w:val="36"/>
+          <w:szCs w:val="36"/>
+        </w:rPr>
+        <w:t xml:space="preserve">Ou </w:t>
+      </w:r>
+    </w:p>
+    <w:p>
+      <w:pPr>
+        <w:jc w:val="both"/>
+        <w:rPr>
+          <w:sz w:val="36"/>
+          <w:szCs w:val="36"/>
+        </w:rPr>
+      </w:pPr>
+      <w:r>
+        <w:rPr>
+          <w:sz w:val="36"/>
+          <w:szCs w:val="36"/>
+        </w:rPr>
+        <w:t>-un cycle universitaire équivalant</w:t>
+      </w:r>
       <w:r>
         <w:rPr>
           <w:sz w:val="36"/>
@@ -11189,62 +11045,16 @@
       </w:pPr>
       <w:r>
         <w:rPr>
-          <w:sz w:val="36"/>
-          <w:szCs w:val="36"/>
-        </w:rPr>
-        <w:t>-un cycle universitaire équivalant</w:t>
-      </w:r>
-      <w:r>
-        <w:rPr>
-          <w:sz w:val="36"/>
-          <w:szCs w:val="36"/>
-        </w:rPr>
-        <w:t xml:space="preserve"> </w:t>
-      </w:r>
-    </w:p>
-    <w:p>
-      <w:pPr>
-        <w:jc w:val="both"/>
-        <w:rPr>
-          <w:sz w:val="36"/>
-          <w:szCs w:val="36"/>
-        </w:rPr>
-      </w:pPr>
-      <w:r>
-        <w:rPr>
-          <w:sz w:val="36"/>
-          <w:szCs w:val="36"/>
-        </w:rPr>
-        <w:t xml:space="preserve">- </w:t>
-      </w:r>
-      <w:r>
-        <w:rPr>
-          <w:sz w:val="32"/>
-          <w:szCs w:val="32"/>
-        </w:rPr>
-        <w:t>et après avoir suivit une spécialisation qui intervient dans son cursus</w:t>
-      </w:r>
-    </w:p>
-    <w:p>
-      <w:pPr>
-        <w:jc w:val="both"/>
-        <w:rPr>
-          <w:sz w:val="36"/>
-          <w:szCs w:val="36"/>
-        </w:rPr>
-      </w:pPr>
-      <w:r>
-        <w:rPr>
           <w:noProof/>
         </w:rPr>
         <w:drawing>
-          <wp:anchor distT="0" distB="0" distL="114300" distR="114300" simplePos="0" relativeHeight="251737088" behindDoc="0" locked="0" layoutInCell="1" allowOverlap="1" wp14:anchorId="3149FDCD" wp14:editId="4445C36E">
+          <wp:anchor distT="0" distB="0" distL="114300" distR="114300" simplePos="0" relativeHeight="251737088" behindDoc="0" locked="0" layoutInCell="1" allowOverlap="1" wp14:anchorId="3149FDCD" wp14:editId="084C6B16">
             <wp:simplePos x="0" y="0"/>
             <wp:positionH relativeFrom="column">
               <wp:posOffset>655955</wp:posOffset>
             </wp:positionH>
             <wp:positionV relativeFrom="paragraph">
-              <wp:posOffset>85090</wp:posOffset>
+              <wp:posOffset>301498</wp:posOffset>
             </wp:positionV>
             <wp:extent cx="3689350" cy="3689350"/>
             <wp:effectExtent l="0" t="0" r="6350" b="6350"/>
@@ -11300,6 +11110,29 @@
           </wp:anchor>
         </w:drawing>
       </w:r>
+      <w:r>
+        <w:rPr>
+          <w:sz w:val="36"/>
+          <w:szCs w:val="36"/>
+        </w:rPr>
+        <w:t xml:space="preserve">- </w:t>
+      </w:r>
+      <w:r>
+        <w:rPr>
+          <w:sz w:val="32"/>
+          <w:szCs w:val="32"/>
+        </w:rPr>
+        <w:t>et après avoir suivit une spécialisation qui intervient dans son cursus</w:t>
+      </w:r>
+    </w:p>
+    <w:p>
+      <w:pPr>
+        <w:jc w:val="both"/>
+        <w:rPr>
+          <w:sz w:val="36"/>
+          <w:szCs w:val="36"/>
+        </w:rPr>
+      </w:pPr>
     </w:p>
     <w:p>
       <w:pPr>
@@ -11456,33 +11289,12 @@
                               <w:t>Affiche résumant les</w:t>
                             </w:r>
                             <w:r>
-                              <w:t xml:space="preserve"> compétences nécessaires les </w:t>
+                              <w:t xml:space="preserve"> compétences nécessaires les qualitées etc..</w:t>
                             </w:r>
-                            <w:proofErr w:type="spellStart"/>
-                            <w:r>
-                              <w:t>qualitées</w:t>
-                            </w:r>
-                            <w:proofErr w:type="spellEnd"/>
-                            <w:r>
-                              <w:t xml:space="preserve"> </w:t>
-                            </w:r>
-                            <w:proofErr w:type="gramStart"/>
-                            <w:r>
-                              <w:t>etc..</w:t>
-                            </w:r>
-                            <w:proofErr w:type="gramEnd"/>
                           </w:p>
                           <w:p>
                             <w:r>
-                              <w:t xml:space="preserve">Cette affiche résume bien le métier </w:t>
-                            </w:r>
-                            <w:proofErr w:type="gramStart"/>
-                            <w:r>
-                              <w:t>de ingénieur</w:t>
-                            </w:r>
-                            <w:proofErr w:type="gramEnd"/>
-                            <w:r>
-                              <w:t xml:space="preserve"> cybersécurité</w:t>
+                              <w:t>Cette affiche résume bien le métier de ingénieur cybersécurité</w:t>
                             </w:r>
                           </w:p>
                         </w:txbxContent>
@@ -11558,432 +11370,210 @@
           <w:szCs w:val="36"/>
         </w:rPr>
       </w:pPr>
-      <w:r>
-        <w:rPr>
-          <w:noProof/>
+    </w:p>
+    <w:p>
+      <w:pPr>
+        <w:jc w:val="both"/>
+        <w:rPr>
+          <w:sz w:val="36"/>
+          <w:szCs w:val="36"/>
+        </w:rPr>
+      </w:pPr>
+    </w:p>
+    <w:p>
+      <w:pPr>
+        <w:jc w:val="both"/>
+        <w:rPr>
+          <w:sz w:val="36"/>
+          <w:szCs w:val="36"/>
+        </w:rPr>
+      </w:pPr>
+    </w:p>
+    <w:p>
+      <w:pPr>
+        <w:jc w:val="both"/>
+        <w:rPr>
+          <w:sz w:val="36"/>
+          <w:szCs w:val="36"/>
+        </w:rPr>
+      </w:pPr>
+    </w:p>
+    <w:p>
+      <w:pPr>
+        <w:jc w:val="both"/>
+        <w:rPr>
+          <w:sz w:val="36"/>
+          <w:szCs w:val="36"/>
+        </w:rPr>
+      </w:pPr>
+    </w:p>
+    <w:p>
+      <w:pPr>
+        <w:jc w:val="both"/>
+        <w:rPr>
+          <w:sz w:val="36"/>
+          <w:szCs w:val="36"/>
+        </w:rPr>
+      </w:pPr>
+    </w:p>
+    <w:p>
+      <w:pPr>
+        <w:jc w:val="both"/>
+        <w:rPr>
+          <w:sz w:val="36"/>
+          <w:szCs w:val="36"/>
+        </w:rPr>
+      </w:pPr>
+    </w:p>
+    <w:p>
+      <w:pPr>
+        <w:jc w:val="both"/>
+        <w:rPr>
+          <w:sz w:val="36"/>
+          <w:szCs w:val="36"/>
+        </w:rPr>
+      </w:pPr>
+    </w:p>
+    <w:p>
+      <w:pPr>
+        <w:jc w:val="both"/>
+        <w:rPr>
+          <w:sz w:val="36"/>
+          <w:szCs w:val="36"/>
+        </w:rPr>
+      </w:pPr>
+    </w:p>
+    <w:p>
+      <w:pPr>
+        <w:jc w:val="both"/>
+        <w:rPr>
+          <w:sz w:val="36"/>
+          <w:szCs w:val="36"/>
+        </w:rPr>
+      </w:pPr>
+    </w:p>
+    <w:p>
+      <w:pPr>
+        <w:jc w:val="both"/>
+        <w:rPr>
+          <w:sz w:val="36"/>
+          <w:szCs w:val="36"/>
+        </w:rPr>
+      </w:pPr>
+    </w:p>
+    <w:p>
+      <w:pPr>
+        <w:jc w:val="both"/>
+        <w:rPr>
+          <w:sz w:val="36"/>
+          <w:szCs w:val="36"/>
+        </w:rPr>
+      </w:pPr>
+    </w:p>
+    <w:p>
+      <w:pPr>
+        <w:jc w:val="both"/>
+        <w:rPr>
+          <w:sz w:val="36"/>
+          <w:szCs w:val="36"/>
+        </w:rPr>
+      </w:pPr>
+    </w:p>
+    <w:p>
+      <w:pPr>
+        <w:jc w:val="both"/>
+        <w:rPr>
+          <w:sz w:val="36"/>
+          <w:szCs w:val="36"/>
+        </w:rPr>
+      </w:pPr>
+    </w:p>
+    <w:p>
+      <w:pPr>
+        <w:jc w:val="both"/>
+        <w:rPr>
+          <w:sz w:val="36"/>
+          <w:szCs w:val="36"/>
+        </w:rPr>
+      </w:pPr>
+    </w:p>
+    <w:p>
+      <w:pPr>
+        <w:jc w:val="both"/>
+        <w:rPr>
+          <w:sz w:val="36"/>
+          <w:szCs w:val="36"/>
+        </w:rPr>
+      </w:pPr>
+    </w:p>
+    <w:p>
+      <w:pPr>
+        <w:jc w:val="both"/>
+        <w:rPr>
+          <w:sz w:val="36"/>
+          <w:szCs w:val="36"/>
+        </w:rPr>
+      </w:pPr>
+    </w:p>
+    <w:p>
+      <w:pPr>
+        <w:jc w:val="both"/>
+        <w:rPr>
+          <w:sz w:val="36"/>
+          <w:szCs w:val="36"/>
+        </w:rPr>
+      </w:pPr>
+    </w:p>
+    <w:p>
+      <w:pPr>
+        <w:jc w:val="both"/>
+        <w:rPr>
+          <w:sz w:val="36"/>
+          <w:szCs w:val="36"/>
+        </w:rPr>
+      </w:pPr>
+    </w:p>
+    <w:p>
+      <w:pPr>
+        <w:jc w:val="both"/>
+        <w:rPr>
+          <w:sz w:val="36"/>
+          <w:szCs w:val="36"/>
+        </w:rPr>
+      </w:pPr>
+    </w:p>
+    <w:p>
+      <w:pPr>
+        <w:jc w:val="both"/>
+        <w:rPr>
+          <w:sz w:val="36"/>
+          <w:szCs w:val="36"/>
+        </w:rPr>
+      </w:pPr>
+    </w:p>
+    <w:p>
+      <w:pPr>
+        <w:jc w:val="both"/>
+        <w:rPr>
+          <w:sz w:val="36"/>
+          <w:szCs w:val="36"/>
+        </w:rPr>
+      </w:pPr>
+    </w:p>
+    <w:p>
+      <w:pPr>
+        <w:jc w:val="both"/>
+        <w:rPr>
+          <w:sz w:val="36"/>
+          <w:szCs w:val="36"/>
+        </w:rPr>
+      </w:pPr>
+      <w:r>
+        <w:rPr>
+          <w:sz w:val="36"/>
+          <w:szCs w:val="36"/>
         </w:rPr>
         <w:lastRenderedPageBreak/>
-        <w:drawing>
-          <wp:anchor distT="0" distB="0" distL="114300" distR="114300" simplePos="0" relativeHeight="251744256" behindDoc="0" locked="0" layoutInCell="1" allowOverlap="1" wp14:anchorId="40A1D77E" wp14:editId="1A87DAAE">
-            <wp:simplePos x="0" y="0"/>
-            <wp:positionH relativeFrom="margin">
-              <wp:posOffset>-704088</wp:posOffset>
-            </wp:positionH>
-            <wp:positionV relativeFrom="paragraph">
-              <wp:posOffset>104648</wp:posOffset>
-            </wp:positionV>
-            <wp:extent cx="2332892" cy="1843454"/>
-            <wp:effectExtent l="0" t="0" r="0" b="4445"/>
-            <wp:wrapNone/>
-            <wp:docPr id="58" name="Image 58"/>
-            <wp:cNvGraphicFramePr/>
-            <a:graphic xmlns:a="http://schemas.openxmlformats.org/drawingml/2006/main">
-              <a:graphicData uri="http://schemas.openxmlformats.org/drawingml/2006/picture">
-                <pic:pic xmlns:pic="http://schemas.openxmlformats.org/drawingml/2006/picture">
-                  <pic:nvPicPr>
-                    <pic:cNvPr id="58" name="Image 58"/>
-                    <pic:cNvPicPr/>
-                  </pic:nvPicPr>
-                  <pic:blipFill>
-                    <a:blip r:embed="rId59">
-                      <a:extLst>
-                        <a:ext uri="{28A0092B-C50C-407E-A947-70E740481C1C}">
-                          <a14:useLocalDpi xmlns:a14="http://schemas.microsoft.com/office/drawing/2010/main" val="0"/>
-                        </a:ext>
-                      </a:extLst>
-                    </a:blip>
-                    <a:stretch>
-                      <a:fillRect/>
-                    </a:stretch>
-                  </pic:blipFill>
-                  <pic:spPr>
-                    <a:xfrm>
-                      <a:off x="0" y="0"/>
-                      <a:ext cx="2332892" cy="1843454"/>
-                    </a:xfrm>
-                    <a:prstGeom prst="rect">
-                      <a:avLst/>
-                    </a:prstGeom>
-                  </pic:spPr>
-                </pic:pic>
-              </a:graphicData>
-            </a:graphic>
-            <wp14:sizeRelH relativeFrom="margin">
-              <wp14:pctWidth>0</wp14:pctWidth>
-            </wp14:sizeRelH>
-            <wp14:sizeRelV relativeFrom="margin">
-              <wp14:pctHeight>0</wp14:pctHeight>
-            </wp14:sizeRelV>
-          </wp:anchor>
-        </w:drawing>
-      </w:r>
-      <w:r>
-        <w:rPr>
-          <w:noProof/>
-          <w:sz w:val="36"/>
-          <w:szCs w:val="36"/>
-        </w:rPr>
-        <mc:AlternateContent>
-          <mc:Choice Requires="wps">
-            <w:drawing>
-              <wp:anchor distT="45720" distB="45720" distL="114300" distR="114300" simplePos="0" relativeHeight="251743232" behindDoc="1" locked="0" layoutInCell="1" allowOverlap="1" wp14:anchorId="70248694" wp14:editId="3426B27C">
-                <wp:simplePos x="0" y="0"/>
-                <wp:positionH relativeFrom="margin">
-                  <wp:align>center</wp:align>
-                </wp:positionH>
-                <wp:positionV relativeFrom="paragraph">
-                  <wp:posOffset>0</wp:posOffset>
-                </wp:positionV>
-                <wp:extent cx="7355840" cy="2068830"/>
-                <wp:effectExtent l="0" t="0" r="16510" b="26670"/>
-                <wp:wrapTight wrapText="bothSides">
-                  <wp:wrapPolygon edited="0">
-                    <wp:start x="0" y="0"/>
-                    <wp:lineTo x="0" y="21680"/>
-                    <wp:lineTo x="21593" y="21680"/>
-                    <wp:lineTo x="21593" y="0"/>
-                    <wp:lineTo x="0" y="0"/>
-                  </wp:wrapPolygon>
-                </wp:wrapTight>
-                <wp:docPr id="59" name="Zone de texte 2"/>
-                <wp:cNvGraphicFramePr>
-                  <a:graphicFrameLocks xmlns:a="http://schemas.openxmlformats.org/drawingml/2006/main"/>
-                </wp:cNvGraphicFramePr>
-                <a:graphic xmlns:a="http://schemas.openxmlformats.org/drawingml/2006/main">
-                  <a:graphicData uri="http://schemas.microsoft.com/office/word/2010/wordprocessingShape">
-                    <wps:wsp>
-                      <wps:cNvSpPr txBox="1">
-                        <a:spLocks noChangeArrowheads="1"/>
-                      </wps:cNvSpPr>
-                      <wps:spPr bwMode="auto">
-                        <a:xfrm>
-                          <a:off x="0" y="0"/>
-                          <a:ext cx="7355840" cy="2068830"/>
-                        </a:xfrm>
-                        <a:prstGeom prst="rect">
-                          <a:avLst/>
-                        </a:prstGeom>
-                        <a:solidFill>
-                          <a:srgbClr val="FFFFFF"/>
-                        </a:solidFill>
-                        <a:ln w="9525">
-                          <a:solidFill>
-                            <a:srgbClr val="000000"/>
-                          </a:solidFill>
-                          <a:miter lim="800000"/>
-                          <a:headEnd/>
-                          <a:tailEnd/>
-                        </a:ln>
-                      </wps:spPr>
-                      <wps:txbx>
-                        <w:txbxContent>
-                          <w:p>
-                            <w:pPr>
-                              <w:jc w:val="center"/>
-                              <w:rPr>
-                                <w:noProof/>
-                              </w:rPr>
-                            </w:pPr>
-                            <w:r>
-                              <w:t xml:space="preserve">Devenir testeur </w:t>
-                            </w:r>
-                            <w:proofErr w:type="gramStart"/>
-                            <w:r>
-                              <w:t>d’</w:t>
-                            </w:r>
-                            <w:proofErr w:type="spellStart"/>
-                            <w:r>
-                              <w:t>a</w:t>
-                            </w:r>
-                            <w:r>
-                              <w:t>plication,le</w:t>
-                            </w:r>
-                            <w:proofErr w:type="spellEnd"/>
-                            <w:proofErr w:type="gramEnd"/>
-                            <w:r>
-                              <w:t xml:space="preserve"> cursus</w:t>
-                            </w:r>
-                          </w:p>
-                          <w:p>
-                            <w:pPr>
-                              <w:jc w:val="center"/>
-                            </w:pPr>
-                            <w:r>
-                              <w:t xml:space="preserve">              </w:t>
-                            </w:r>
-                          </w:p>
-                        </w:txbxContent>
-                      </wps:txbx>
-                      <wps:bodyPr rot="0" vert="horz" wrap="square" lIns="91440" tIns="45720" rIns="91440" bIns="45720" anchor="t" anchorCtr="0">
-                        <a:noAutofit/>
-                      </wps:bodyPr>
-                    </wps:wsp>
-                  </a:graphicData>
-                </a:graphic>
-                <wp14:sizeRelH relativeFrom="margin">
-                  <wp14:pctWidth>0</wp14:pctWidth>
-                </wp14:sizeRelH>
-                <wp14:sizeRelV relativeFrom="margin">
-                  <wp14:pctHeight>0</wp14:pctHeight>
-                </wp14:sizeRelV>
-              </wp:anchor>
-            </w:drawing>
-          </mc:Choice>
-          <mc:Fallback>
-            <w:pict>
-              <v:shapetype w14:anchorId="70248694" id="_x0000_t202" coordsize="21600,21600" o:spt="202" path="m,l,21600r21600,l21600,xe">
-                <v:stroke joinstyle="miter"/>
-                <v:path gradientshapeok="t" o:connecttype="rect"/>
-              </v:shapetype>
-              <v:shape id="_x0000_s1052" type="#_x0000_t202" style="position:absolute;left:0;text-align:left;margin-left:0;margin-top:0;width:579.2pt;height:162.9pt;z-index:-251573248;visibility:visible;mso-wrap-style:square;mso-width-percent:0;mso-height-percent:0;mso-wrap-distance-left:9pt;mso-wrap-distance-top:3.6pt;mso-wrap-distance-right:9pt;mso-wrap-distance-bottom:3.6pt;mso-position-horizontal:center;mso-position-horizontal-relative:margin;mso-position-vertical:absolute;mso-position-vertical-relative:text;mso-width-percent:0;mso-height-percent:0;mso-width-relative:margin;mso-height-relative:margin;v-text-anchor:top" o:gfxdata="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">
-                <v:textbox>
-                  <w:txbxContent>
-                    <w:p>
-                      <w:pPr>
-                        <w:jc w:val="center"/>
-                        <w:rPr>
-                          <w:noProof/>
-                        </w:rPr>
-                      </w:pPr>
-                      <w:r>
-                        <w:t xml:space="preserve">Devenir testeur </w:t>
-                      </w:r>
-                      <w:proofErr w:type="gramStart"/>
-                      <w:r>
-                        <w:t>d’</w:t>
-                      </w:r>
-                      <w:proofErr w:type="spellStart"/>
-                      <w:r>
-                        <w:t>a</w:t>
-                      </w:r>
-                      <w:r>
-                        <w:t>plication,le</w:t>
-                      </w:r>
-                      <w:proofErr w:type="spellEnd"/>
-                      <w:proofErr w:type="gramEnd"/>
-                      <w:r>
-                        <w:t xml:space="preserve"> cursus</w:t>
-                      </w:r>
-                    </w:p>
-                    <w:p>
-                      <w:pPr>
-                        <w:jc w:val="center"/>
-                      </w:pPr>
-                      <w:r>
-                        <w:t xml:space="preserve">              </w:t>
-                      </w:r>
-                    </w:p>
-                  </w:txbxContent>
-                </v:textbox>
-                <w10:wrap type="tight" anchorx="margin"/>
-              </v:shape>
-            </w:pict>
-          </mc:Fallback>
-        </mc:AlternateContent>
-      </w:r>
-    </w:p>
-    <w:p>
-      <w:pPr>
-        <w:jc w:val="both"/>
-        <w:rPr>
-          <w:sz w:val="36"/>
-          <w:szCs w:val="36"/>
-        </w:rPr>
-      </w:pPr>
-    </w:p>
-    <w:p>
-      <w:pPr>
-        <w:jc w:val="both"/>
-        <w:rPr>
-          <w:sz w:val="36"/>
-          <w:szCs w:val="36"/>
-        </w:rPr>
-      </w:pPr>
-    </w:p>
-    <w:p>
-      <w:pPr>
-        <w:jc w:val="both"/>
-        <w:rPr>
-          <w:sz w:val="36"/>
-          <w:szCs w:val="36"/>
-        </w:rPr>
-      </w:pPr>
-    </w:p>
-    <w:p>
-      <w:pPr>
-        <w:jc w:val="both"/>
-        <w:rPr>
-          <w:sz w:val="36"/>
-          <w:szCs w:val="36"/>
-        </w:rPr>
-      </w:pPr>
-    </w:p>
-    <w:p>
-      <w:pPr>
-        <w:jc w:val="both"/>
-        <w:rPr>
-          <w:sz w:val="36"/>
-          <w:szCs w:val="36"/>
-        </w:rPr>
-      </w:pPr>
-    </w:p>
-    <w:p>
-      <w:pPr>
-        <w:jc w:val="both"/>
-        <w:rPr>
-          <w:sz w:val="36"/>
-          <w:szCs w:val="36"/>
-        </w:rPr>
-      </w:pPr>
-    </w:p>
-    <w:p>
-      <w:pPr>
-        <w:jc w:val="both"/>
-        <w:rPr>
-          <w:sz w:val="36"/>
-          <w:szCs w:val="36"/>
-        </w:rPr>
-      </w:pPr>
-    </w:p>
-    <w:p>
-      <w:pPr>
-        <w:jc w:val="both"/>
-        <w:rPr>
-          <w:sz w:val="36"/>
-          <w:szCs w:val="36"/>
-        </w:rPr>
-      </w:pPr>
-    </w:p>
-    <w:p>
-      <w:pPr>
-        <w:jc w:val="both"/>
-        <w:rPr>
-          <w:sz w:val="36"/>
-          <w:szCs w:val="36"/>
-        </w:rPr>
-      </w:pPr>
-    </w:p>
-    <w:p>
-      <w:pPr>
-        <w:jc w:val="both"/>
-        <w:rPr>
-          <w:sz w:val="36"/>
-          <w:szCs w:val="36"/>
-        </w:rPr>
-      </w:pPr>
-    </w:p>
-    <w:p>
-      <w:pPr>
-        <w:jc w:val="both"/>
-        <w:rPr>
-          <w:sz w:val="36"/>
-          <w:szCs w:val="36"/>
-        </w:rPr>
-      </w:pPr>
-    </w:p>
-    <w:p>
-      <w:pPr>
-        <w:jc w:val="both"/>
-        <w:rPr>
-          <w:sz w:val="36"/>
-          <w:szCs w:val="36"/>
-        </w:rPr>
-      </w:pPr>
-    </w:p>
-    <w:p>
-      <w:pPr>
-        <w:jc w:val="both"/>
-        <w:rPr>
-          <w:sz w:val="36"/>
-          <w:szCs w:val="36"/>
-        </w:rPr>
-      </w:pPr>
-    </w:p>
-    <w:p>
-      <w:pPr>
-        <w:jc w:val="both"/>
-        <w:rPr>
-          <w:sz w:val="36"/>
-          <w:szCs w:val="36"/>
-        </w:rPr>
-      </w:pPr>
-    </w:p>
-    <w:p>
-      <w:pPr>
-        <w:jc w:val="both"/>
-        <w:rPr>
-          <w:sz w:val="36"/>
-          <w:szCs w:val="36"/>
-        </w:rPr>
-      </w:pPr>
-    </w:p>
-    <w:p>
-      <w:pPr>
-        <w:jc w:val="both"/>
-        <w:rPr>
-          <w:sz w:val="36"/>
-          <w:szCs w:val="36"/>
-        </w:rPr>
-      </w:pPr>
-    </w:p>
-    <w:p>
-      <w:pPr>
-        <w:jc w:val="both"/>
-        <w:rPr>
-          <w:sz w:val="36"/>
-          <w:szCs w:val="36"/>
-        </w:rPr>
-      </w:pPr>
-    </w:p>
-    <w:p>
-      <w:pPr>
-        <w:jc w:val="both"/>
-        <w:rPr>
-          <w:sz w:val="36"/>
-          <w:szCs w:val="36"/>
-        </w:rPr>
-      </w:pPr>
-    </w:p>
-    <w:p>
-      <w:pPr>
-        <w:jc w:val="both"/>
-        <w:rPr>
-          <w:sz w:val="36"/>
-          <w:szCs w:val="36"/>
-        </w:rPr>
-      </w:pPr>
-    </w:p>
-    <w:p>
-      <w:pPr>
-        <w:jc w:val="both"/>
-        <w:rPr>
-          <w:sz w:val="36"/>
-          <w:szCs w:val="36"/>
-        </w:rPr>
-      </w:pPr>
-    </w:p>
-    <w:p>
-      <w:pPr>
-        <w:jc w:val="both"/>
-        <w:rPr>
-          <w:sz w:val="36"/>
-          <w:szCs w:val="36"/>
-        </w:rPr>
-      </w:pPr>
-    </w:p>
-    <w:p>
-      <w:pPr>
-        <w:jc w:val="both"/>
-        <w:rPr>
-          <w:sz w:val="36"/>
-          <w:szCs w:val="36"/>
-        </w:rPr>
-      </w:pPr>
-      <w:r>
-        <w:rPr>
-          <w:sz w:val="36"/>
-          <w:szCs w:val="36"/>
-        </w:rPr>
         <w:t xml:space="preserve"> </w:t>
       </w:r>
     </w:p>
@@ -12078,7 +11668,7 @@
       </w:pPr>
     </w:p>
     <w:sectPr>
-      <w:footerReference w:type="default" r:id="rId60"/>
+      <w:footerReference w:type="default" r:id="rId59"/>
       <w:pgSz w:w="11906" w:h="16838"/>
       <w:pgMar w:top="1417" w:right="1417" w:bottom="1417" w:left="1417" w:header="708" w:footer="708" w:gutter="0"/>
       <w:pgNumType w:start="0"/>
@@ -12206,7 +11796,7 @@
         <v:path o:extrusionok="f" gradientshapeok="t" o:connecttype="rect"/>
         <o:lock v:ext="edit" aspectratio="t"/>
       </v:shapetype>
-      <v:shape id="_x0000_i1115" type="#_x0000_t75" style="width:450pt;height:837.75pt;visibility:visible;mso-wrap-style:square" o:bullet="t">
+      <v:shape id="_x0000_i1051" type="#_x0000_t75" style="width:450pt;height:837.75pt;visibility:visible;mso-wrap-style:square" o:bullet="t">
         <v:imagedata r:id="rId1" o:title=""/>
       </v:shape>
     </w:pict>

</xml_diff>